<commit_message>
Add label styles and control to box layout
this version allows to set height and width of the labels.
Moreover, it will not use the w3-diaplay-middle class for box labels and text inaside the boxes, if txt and box content starts with <div> <span> or <img> allowing to control the content of the cells better
</commit_message>
<xml_diff>
--- a/json structure and properties.docx
+++ b/json structure and properties.docx
@@ -327,7 +327,137 @@
       <w:r>
         <w:t xml:space="preserve"> classes to “default”, the default CSS will be used. Otherwise, an array of w3-properties should be entered.</w:t>
       </w:r>
-    </w:p>
+      <w:r>
+        <w:t xml:space="preserve"> </w:t>
+      </w:r>
+      <w:r>
+        <w:t>So for example replace “default” with [“w3-red”</w:t>
+      </w:r>
+      <w:proofErr w:type="gramStart"/>
+      <w:r>
+        <w:t>,”w</w:t>
+      </w:r>
+      <w:proofErr w:type="gramEnd"/>
+      <w:r>
+        <w:t>3-right”]  (don’t put quotes around this array…)</w:t>
+      </w:r>
+    </w:p>
+    <w:p>
+      <w:r>
+        <w:t xml:space="preserve">A special class </w:t>
+      </w:r>
+      <w:r>
+        <w:t>(“</w:t>
+      </w:r>
+      <w:proofErr w:type="spellStart"/>
+      <w:r>
+        <w:t>name”</w:t>
+      </w:r>
+      <w:proofErr w:type="gramStart"/>
+      <w:r>
+        <w:t>:”label</w:t>
+      </w:r>
+      <w:proofErr w:type="spellEnd"/>
+      <w:proofErr w:type="gramEnd"/>
+      <w:r>
+        <w:t xml:space="preserve">”) </w:t>
+      </w:r>
+      <w:r>
+        <w:t>is present to set the label style, to control the height and width of the label</w:t>
+      </w:r>
+      <w:r>
+        <w:t>s separately from the cells</w:t>
+      </w:r>
+    </w:p>
+    <w:p>
+      <w:pPr>
+        <w:spacing w:after="0" w:line="240" w:lineRule="auto"/>
+        <w:ind w:firstLine="708"/>
+        <w:rPr>
+          <w:rFonts w:ascii="Courier New" w:hAnsi="Courier New" w:cs="Courier New"/>
+        </w:rPr>
+      </w:pPr>
+      <w:r>
+        <w:rPr>
+          <w:rFonts w:ascii="Courier New" w:hAnsi="Courier New" w:cs="Courier New"/>
+        </w:rPr>
+        <w:t>{</w:t>
+      </w:r>
+    </w:p>
+    <w:p>
+      <w:pPr>
+        <w:spacing w:after="0" w:line="240" w:lineRule="auto"/>
+        <w:rPr>
+          <w:rFonts w:ascii="Courier New" w:hAnsi="Courier New" w:cs="Courier New"/>
+        </w:rPr>
+      </w:pPr>
+      <w:r>
+        <w:rPr>
+          <w:rFonts w:ascii="Courier New" w:hAnsi="Courier New" w:cs="Courier New"/>
+        </w:rPr>
+        <w:tab/>
+        <w:t>"</w:t>
+      </w:r>
+      <w:proofErr w:type="spellStart"/>
+      <w:r>
+        <w:rPr>
+          <w:rFonts w:ascii="Courier New" w:hAnsi="Courier New" w:cs="Courier New"/>
+        </w:rPr>
+        <w:t>name":"label</w:t>
+      </w:r>
+      <w:proofErr w:type="spellEnd"/>
+      <w:r>
+        <w:rPr>
+          <w:rFonts w:ascii="Courier New" w:hAnsi="Courier New" w:cs="Courier New"/>
+        </w:rPr>
+        <w:t>",</w:t>
+      </w:r>
+    </w:p>
+    <w:p>
+      <w:pPr>
+        <w:spacing w:after="0" w:line="240" w:lineRule="auto"/>
+        <w:rPr>
+          <w:rFonts w:ascii="Courier New" w:hAnsi="Courier New" w:cs="Courier New"/>
+        </w:rPr>
+      </w:pPr>
+      <w:r>
+        <w:rPr>
+          <w:rFonts w:ascii="Courier New" w:hAnsi="Courier New" w:cs="Courier New"/>
+        </w:rPr>
+        <w:tab/>
+        <w:t>"width":"25%",</w:t>
+      </w:r>
+    </w:p>
+    <w:p>
+      <w:pPr>
+        <w:spacing w:after="0" w:line="240" w:lineRule="auto"/>
+        <w:rPr>
+          <w:rFonts w:ascii="Courier New" w:hAnsi="Courier New" w:cs="Courier New"/>
+        </w:rPr>
+      </w:pPr>
+      <w:r>
+        <w:rPr>
+          <w:rFonts w:ascii="Courier New" w:hAnsi="Courier New" w:cs="Courier New"/>
+        </w:rPr>
+        <w:t xml:space="preserve">      "height":"30px"</w:t>
+      </w:r>
+    </w:p>
+    <w:p>
+      <w:pPr>
+        <w:spacing w:after="0" w:line="240" w:lineRule="auto"/>
+        <w:rPr>
+          <w:rFonts w:ascii="Courier New" w:hAnsi="Courier New" w:cs="Courier New"/>
+        </w:rPr>
+      </w:pPr>
+      <w:r>
+        <w:rPr>
+          <w:rFonts w:ascii="Courier New" w:hAnsi="Courier New" w:cs="Courier New"/>
+        </w:rPr>
+        <w:tab/>
+        <w:t>}</w:t>
+      </w:r>
+    </w:p>
+    <w:p/>
     <w:p>
       <w:r>
         <w:rPr>
@@ -352,7 +482,15 @@
         <w:t xml:space="preserve">object defines the options, names and their attributes. In other words, the content to be used in the trials. </w:t>
       </w:r>
       <w:r>
-        <w:t xml:space="preserve">Options can have one or more sets of attributes (for example, in a gamble, we might have 3 outcomes and  3 associated probabilities and these would be two sets of attributes with 3 instances).  </w:t>
+        <w:t xml:space="preserve">Options can have one or more sets of attributes (for example, in a gamble, we might have 3 outcomes </w:t>
+      </w:r>
+      <w:proofErr w:type="gramStart"/>
+      <w:r>
+        <w:t>and  3</w:t>
+      </w:r>
+      <w:proofErr w:type="gramEnd"/>
+      <w:r>
+        <w:t xml:space="preserve"> associated probabilities and these would be two sets of attributes with 3 instances).  </w:t>
       </w:r>
       <w:r>
         <w:t>This object has the following properties:</w:t>
@@ -417,7 +555,15 @@
         <w:t>attributes</w:t>
       </w:r>
       <w:r>
-        <w:t xml:space="preserve">”: this is an object in itself defining the </w:t>
+        <w:t xml:space="preserve">”: this is an object </w:t>
+      </w:r>
+      <w:proofErr w:type="gramStart"/>
+      <w:r>
+        <w:t>in itself defining</w:t>
+      </w:r>
+      <w:proofErr w:type="gramEnd"/>
+      <w:r>
+        <w:t xml:space="preserve"> the </w:t>
       </w:r>
       <w:r>
         <w:t>attributes of this specific option</w:t>
@@ -457,8 +603,13 @@
       <w:r>
         <w:t xml:space="preserve">. </w:t>
       </w:r>
-      <w:r>
-        <w:t>Typically this will show the name of the option, but more than 1 set of attributes it allows to label each of them (e.g. outcomes versus probabilities0</w:t>
+      <w:proofErr w:type="gramStart"/>
+      <w:r>
+        <w:t>Typically</w:t>
+      </w:r>
+      <w:proofErr w:type="gramEnd"/>
+      <w:r>
+        <w:t xml:space="preserve"> this will show the name of the option, but more than 1 set of attributes it allows to label each of them (e.g. outcomes versus probabilities0</w:t>
       </w:r>
       <w:r>
         <w:t>.</w:t>
@@ -478,7 +629,65 @@
         <w:t>txt</w:t>
       </w:r>
       <w:r>
-        <w:t xml:space="preserve">”: the textual content corresponding to the attributes used. This is defined as an array (e.g. [X1, X2, X3] for three attributes). </w:t>
+        <w:t xml:space="preserve">”: the textual content </w:t>
+      </w:r>
+      <w:r>
+        <w:t xml:space="preserve">inside the </w:t>
+      </w:r>
+      <w:r>
+        <w:t>b</w:t>
+      </w:r>
+      <w:r>
+        <w:t xml:space="preserve">ox </w:t>
+      </w:r>
+      <w:r>
+        <w:t xml:space="preserve">corresponding to the attributes used. This is defined as an array </w:t>
+      </w:r>
+      <w:r>
+        <w:t xml:space="preserve">of html codes </w:t>
+      </w:r>
+      <w:r>
+        <w:t xml:space="preserve">(e.g. [X1, X2, X3] for three attributes). </w:t>
+      </w:r>
+      <w:r>
+        <w:t>Each element</w:t>
+      </w:r>
+      <w:r>
+        <w:t xml:space="preserve"> of the array</w:t>
+      </w:r>
+      <w:r>
+        <w:t xml:space="preserve"> will contain some HTML code that defines the content. </w:t>
+      </w:r>
+      <w:r>
+        <w:t>T</w:t>
+      </w:r>
+      <w:r>
+        <w:t xml:space="preserve">he </w:t>
+      </w:r>
+      <w:r>
+        <w:t xml:space="preserve">JSON </w:t>
+      </w:r>
+      <w:r>
+        <w:t xml:space="preserve">parser </w:t>
+      </w:r>
+      <w:r>
+        <w:lastRenderedPageBreak/>
+        <w:t xml:space="preserve">will center the content in the middle of the box, using the w3-display-middle class. However, </w:t>
+      </w:r>
+      <w:r>
+        <w:t>this class takes up quite some padding space and does not work well with displaying full size images, or with multiple elements inside the box</w:t>
+      </w:r>
+      <w:r>
+        <w:t>. However, if</w:t>
+      </w:r>
+      <w:r>
+        <w:t xml:space="preserve"> the content of a cell starts with a DIV, SPAN or IMG, the content will be parsed as is</w:t>
+      </w:r>
+      <w:r>
+        <w:t xml:space="preserve"> without the w3-display-middle class</w:t>
+      </w:r>
+      <w:r>
+        <w:t>, so in this way you have more control over the content.</w:t>
       </w:r>
     </w:p>
     <w:p>
@@ -514,6 +723,28 @@
       </w:r>
       <w:r>
         <w:t xml:space="preserve">3] for three attributes). </w:t>
+      </w:r>
+      <w:r>
+        <w:t xml:space="preserve">See </w:t>
+      </w:r>
+      <w:r>
+        <w:t>previous “</w:t>
+      </w:r>
+      <w:proofErr w:type="spellStart"/>
+      <w:proofErr w:type="gramStart"/>
+      <w:r>
+        <w:t>txt”description</w:t>
+      </w:r>
+      <w:proofErr w:type="spellEnd"/>
+      <w:proofErr w:type="gramEnd"/>
+      <w:r>
+        <w:t xml:space="preserve"> ab</w:t>
+      </w:r>
+      <w:r>
+        <w:t>o</w:t>
+      </w:r>
+      <w:r>
+        <w:t>ut layout.</w:t>
       </w:r>
     </w:p>
     <w:p>
@@ -855,7 +1086,15 @@
       </w:r>
       <w:proofErr w:type="spellEnd"/>
       <w:r>
-        <w:t xml:space="preserve">’.  For styling by options it is a bit more tricky as you need to pair a style with an option, using an Array. For example, </w:t>
+        <w:t xml:space="preserve">’.  For styling by </w:t>
+      </w:r>
+      <w:proofErr w:type="gramStart"/>
+      <w:r>
+        <w:t>options</w:t>
+      </w:r>
+      <w:proofErr w:type="gramEnd"/>
+      <w:r>
+        <w:t xml:space="preserve"> it is a bit more tricky as you need to pair a style with an option, using an Array. For example, </w:t>
       </w:r>
       <w:r>
         <w:rPr>
@@ -864,21 +1103,32 @@
           <w:sz w:val="20"/>
           <w:szCs w:val="20"/>
         </w:rPr>
-        <w:t>{"A":"0",  </w:t>
+        <w:t>{"A":"0</w:t>
+      </w:r>
+      <w:proofErr w:type="gramStart"/>
+      <w:r>
+        <w:rPr>
+          <w:rFonts w:ascii="Tahoma" w:eastAsia="Times New Roman" w:hAnsi="Tahoma" w:cs="Tahoma"/>
+          <w:color w:val="000000"/>
+          <w:sz w:val="20"/>
+          <w:szCs w:val="20"/>
+        </w:rPr>
+        <w:t>",  </w:t>
       </w:r>
       <w:r>
         <w:rPr>
           <w:rFonts w:ascii="Calibri" w:eastAsia="Times New Roman" w:hAnsi="Calibri" w:cs="Calibri"/>
           <w:color w:val="000000"/>
         </w:rPr>
-        <w:t>"B":"1"}</w:t>
-      </w:r>
+        <w:t>"</w:t>
+      </w:r>
+      <w:proofErr w:type="gramEnd"/>
       <w:r>
         <w:rPr>
           <w:rFonts w:ascii="Calibri" w:eastAsia="Times New Roman" w:hAnsi="Calibri" w:cs="Calibri"/>
           <w:color w:val="000000"/>
         </w:rPr>
-        <w:t xml:space="preserve"> to couple the first style with the first option.</w:t>
+        <w:t>B":"1"} to couple the first style with the first option.</w:t>
       </w:r>
     </w:p>
     <w:p>
@@ -973,288 +1223,293 @@
       <w:pPr>
         <w:ind w:left="1985" w:hanging="709"/>
         <w:rPr>
-          <w:i/>
-        </w:rPr>
-      </w:pPr>
-      <w:r>
-        <w:rPr>
-          <w:i/>
-        </w:rPr>
+          <w:rFonts w:ascii="Courier New" w:hAnsi="Courier New" w:cs="Courier New"/>
+        </w:rPr>
+      </w:pPr>
+      <w:r>
+        <w:rPr>
+          <w:rFonts w:ascii="Courier New" w:hAnsi="Courier New" w:cs="Courier New"/>
+        </w:rPr>
+        <w:lastRenderedPageBreak/>
         <w:t>{"</w:t>
       </w:r>
       <w:proofErr w:type="spellStart"/>
       <w:r>
         <w:rPr>
-          <w:i/>
+          <w:rFonts w:ascii="Courier New" w:hAnsi="Courier New" w:cs="Courier New"/>
         </w:rPr>
         <w:t>cellType</w:t>
-      </w:r>
-      <w:proofErr w:type="spellEnd"/>
-      <w:r>
-        <w:rPr>
-          <w:i/>
-        </w:rPr>
-        <w:t>":"A", "</w:t>
-      </w:r>
-      <w:proofErr w:type="spellStart"/>
-      <w:r>
-        <w:rPr>
-          <w:i/>
-        </w:rPr>
-        <w:t>boxType</w:t>
-      </w:r>
-      <w:proofErr w:type="spellEnd"/>
-      <w:r>
-        <w:rPr>
-          <w:i/>
-        </w:rPr>
-        <w:t>":"closed"}</w:t>
-      </w:r>
-    </w:p>
-    <w:p>
-      <w:pPr>
-        <w:ind w:left="1276" w:hanging="709"/>
-      </w:pPr>
-      <w:r>
-        <w:t>“</w:t>
-      </w:r>
-      <w:proofErr w:type="spellStart"/>
-      <w:r>
-        <w:rPr>
-          <w:b/>
-        </w:rPr>
-        <w:t>Opt</w:t>
-      </w:r>
-      <w:r>
-        <w:rPr>
-          <w:b/>
-        </w:rPr>
-        <w:t>Order</w:t>
-      </w:r>
-      <w:proofErr w:type="spellEnd"/>
-      <w:r>
-        <w:t xml:space="preserve">”: define which order(s) are to be used. </w:t>
-      </w:r>
-      <w:r>
-        <w:t>Select all options order that are being used within this configuration with the name of the instance of the</w:t>
-      </w:r>
-      <w:r>
-        <w:t xml:space="preserve"> </w:t>
-      </w:r>
-      <w:proofErr w:type="spellStart"/>
-      <w:r>
-        <w:t>optOrder</w:t>
-      </w:r>
-      <w:proofErr w:type="spellEnd"/>
-      <w:r>
-        <w:t xml:space="preserve"> object as identifier (e.g</w:t>
-      </w:r>
-      <w:r>
-        <w:t>. [“order1”, “order5</w:t>
-      </w:r>
-      <w:r>
-        <w:t>”]</w:t>
-      </w:r>
-      <w:r>
-        <w:t>).</w:t>
-      </w:r>
-    </w:p>
-    <w:p>
-      <w:pPr>
-        <w:ind w:left="1276" w:hanging="709"/>
-      </w:pPr>
-      <w:r>
-        <w:t>“</w:t>
-      </w:r>
-      <w:proofErr w:type="spellStart"/>
-      <w:r>
-        <w:rPr>
-          <w:b/>
-        </w:rPr>
-        <w:t>att</w:t>
-      </w:r>
-      <w:r>
-        <w:rPr>
-          <w:b/>
-        </w:rPr>
-        <w:t>Order</w:t>
-      </w:r>
-      <w:proofErr w:type="spellEnd"/>
-      <w:r>
-        <w:t>”: define in which order the attributes</w:t>
-      </w:r>
-      <w:r>
-        <w:t xml:space="preserve"> (earlier defined under the txt-object)</w:t>
-      </w:r>
-      <w:r>
-        <w:t xml:space="preserve"> appear. This parameter can either be set to </w:t>
-      </w:r>
-      <w:r>
-        <w:t>“</w:t>
-      </w:r>
-      <w:r>
-        <w:t>standard</w:t>
-      </w:r>
-      <w:r>
-        <w:t>”</w:t>
-      </w:r>
-      <w:r>
-        <w:t xml:space="preserve"> (as originally coded in the </w:t>
-      </w:r>
-      <w:r>
-        <w:t>txt-instance</w:t>
-      </w:r>
-      <w:r>
-        <w:t xml:space="preserve">), </w:t>
-      </w:r>
-      <w:r>
-        <w:t>“</w:t>
-      </w:r>
-      <w:r>
-        <w:t>reverse</w:t>
-      </w:r>
-      <w:r>
-        <w:t>”</w:t>
-      </w:r>
-      <w:r>
-        <w:t xml:space="preserve"> (the reverse order compared to standard) or </w:t>
-      </w:r>
-      <w:r>
-        <w:t>“</w:t>
-      </w:r>
-      <w:r>
-        <w:t>random</w:t>
-      </w:r>
-      <w:r>
-        <w:t>”</w:t>
-      </w:r>
-      <w:r>
-        <w:t>.</w:t>
-      </w:r>
-    </w:p>
-    <w:p>
-      <w:pPr>
-        <w:ind w:left="1276" w:hanging="709"/>
-      </w:pPr>
-      <w:r>
-        <w:t>“</w:t>
-      </w:r>
-      <w:r>
-        <w:rPr>
-          <w:b/>
-        </w:rPr>
-        <w:t>layout</w:t>
-      </w:r>
-      <w:r>
-        <w:t>”: set the options either to run over the horizontal axis and the attributes over the vertical axis (“</w:t>
-      </w:r>
-      <w:proofErr w:type="spellStart"/>
-      <w:r>
-        <w:t>optionCol</w:t>
-      </w:r>
-      <w:proofErr w:type="spellEnd"/>
-      <w:r>
-        <w:t>”) or vice versa (“</w:t>
-      </w:r>
-      <w:proofErr w:type="spellStart"/>
-      <w:r>
-        <w:t>attributeCol</w:t>
-      </w:r>
-      <w:proofErr w:type="spellEnd"/>
-      <w:r>
-        <w:t>”).</w:t>
-      </w:r>
-    </w:p>
-    <w:p>
-      <w:pPr>
-        <w:ind w:left="567"/>
-      </w:pPr>
-      <w:r>
-        <w:t>“</w:t>
-      </w:r>
-      <w:r>
-        <w:rPr>
-          <w:b/>
-        </w:rPr>
-        <w:t>buttons</w:t>
-      </w:r>
-      <w:r>
-        <w:t xml:space="preserve">”: </w:t>
-      </w:r>
-      <w:r>
-        <w:t>either “on” or “off”.</w:t>
-      </w:r>
-      <w:r>
-        <w:t xml:space="preserve"> Buttons will appear </w:t>
-      </w:r>
-      <w:r>
-        <w:t xml:space="preserve">with the options </w:t>
-      </w:r>
-      <w:r>
-        <w:t>on the columns or rows, determined by the layout property.</w:t>
-      </w:r>
-    </w:p>
-    <w:p>
-      <w:pPr>
-        <w:ind w:left="567"/>
-      </w:pPr>
-      <w:r>
-        <w:t>“</w:t>
-      </w:r>
-      <w:proofErr w:type="spellStart"/>
-      <w:r>
-        <w:rPr>
-          <w:b/>
-        </w:rPr>
-        <w:t>displayLabels</w:t>
-      </w:r>
-      <w:proofErr w:type="spellEnd"/>
-      <w:r>
-        <w:t>”: set the display of labels on or off. Select “all” for showing all labels, for only the option names select “</w:t>
-      </w:r>
-      <w:proofErr w:type="spellStart"/>
-      <w:r>
-        <w:t>optOnly</w:t>
-      </w:r>
-      <w:proofErr w:type="spellEnd"/>
-      <w:r>
-        <w:t>”, for only the attribute names select “</w:t>
-      </w:r>
-      <w:proofErr w:type="spellStart"/>
-      <w:r>
-        <w:t>attOnly</w:t>
-      </w:r>
-      <w:proofErr w:type="spellEnd"/>
-      <w:r>
-        <w:t>”</w:t>
-      </w:r>
-      <w:r>
-        <w:t>. For no labels, select “none”.</w:t>
-      </w:r>
-    </w:p>
-    <w:p>
-      <w:pPr>
-        <w:ind w:left="567"/>
-      </w:pPr>
-      <w:r>
-        <w:lastRenderedPageBreak/>
-        <w:t>“</w:t>
-      </w:r>
-      <w:proofErr w:type="spellStart"/>
-      <w:r>
-        <w:rPr>
-          <w:b/>
-        </w:rPr>
-        <w:t>addedVars</w:t>
-      </w:r>
-      <w:proofErr w:type="spellEnd"/>
-      <w:r>
-        <w:t>”: define additional variables to include. The</w:t>
       </w:r>
       <w:bookmarkStart w:id="0" w:name="_GoBack"/>
       <w:bookmarkEnd w:id="0"/>
-      <w:r>
-        <w:t xml:space="preserve"> variables to include should be of the format “name of the variable”=”value of the variable”.</w:t>
+      <w:proofErr w:type="spellEnd"/>
+      <w:r>
+        <w:rPr>
+          <w:rFonts w:ascii="Courier New" w:hAnsi="Courier New" w:cs="Courier New"/>
+        </w:rPr>
+        <w:t>":"A", "</w:t>
+      </w:r>
+      <w:proofErr w:type="spellStart"/>
+      <w:r>
+        <w:rPr>
+          <w:rFonts w:ascii="Courier New" w:hAnsi="Courier New" w:cs="Courier New"/>
+        </w:rPr>
+        <w:t>boxType</w:t>
+      </w:r>
+      <w:proofErr w:type="spellEnd"/>
+      <w:r>
+        <w:rPr>
+          <w:rFonts w:ascii="Courier New" w:hAnsi="Courier New" w:cs="Courier New"/>
+        </w:rPr>
+        <w:t>":"closed"}</w:t>
+      </w:r>
+    </w:p>
+    <w:p>
+      <w:pPr>
+        <w:ind w:left="1276" w:hanging="709"/>
+      </w:pPr>
+      <w:r>
+        <w:t>“</w:t>
+      </w:r>
+      <w:proofErr w:type="spellStart"/>
+      <w:r>
+        <w:rPr>
+          <w:b/>
+        </w:rPr>
+        <w:t>Opt</w:t>
+      </w:r>
+      <w:r>
+        <w:rPr>
+          <w:b/>
+        </w:rPr>
+        <w:t>Order</w:t>
+      </w:r>
+      <w:proofErr w:type="spellEnd"/>
+      <w:r>
+        <w:t xml:space="preserve">”: define which order(s) are to be used. </w:t>
+      </w:r>
+      <w:r>
+        <w:t>Select all options order that are being used within this configuration with the name of the instance of the</w:t>
+      </w:r>
+      <w:r>
+        <w:t xml:space="preserve"> </w:t>
+      </w:r>
+      <w:proofErr w:type="spellStart"/>
+      <w:r>
+        <w:t>optOrder</w:t>
+      </w:r>
+      <w:proofErr w:type="spellEnd"/>
+      <w:r>
+        <w:t xml:space="preserve"> object as identifier (e.g</w:t>
+      </w:r>
+      <w:r>
+        <w:t>. [“order1”, “order5</w:t>
+      </w:r>
+      <w:r>
+        <w:t>”]</w:t>
+      </w:r>
+      <w:r>
+        <w:t>).</w:t>
+      </w:r>
+    </w:p>
+    <w:p>
+      <w:pPr>
+        <w:ind w:left="1276" w:hanging="709"/>
+      </w:pPr>
+      <w:r>
+        <w:t>“</w:t>
+      </w:r>
+      <w:proofErr w:type="spellStart"/>
+      <w:r>
+        <w:rPr>
+          <w:b/>
+        </w:rPr>
+        <w:t>att</w:t>
+      </w:r>
+      <w:r>
+        <w:rPr>
+          <w:b/>
+        </w:rPr>
+        <w:t>Order</w:t>
+      </w:r>
+      <w:proofErr w:type="spellEnd"/>
+      <w:r>
+        <w:t>”: define in which order the attributes</w:t>
+      </w:r>
+      <w:r>
+        <w:t xml:space="preserve"> (earlier defined under the txt-object)</w:t>
+      </w:r>
+      <w:r>
+        <w:t xml:space="preserve"> appear. This parameter can either be set to </w:t>
+      </w:r>
+      <w:r>
+        <w:t>“</w:t>
+      </w:r>
+      <w:r>
+        <w:t>standard</w:t>
+      </w:r>
+      <w:r>
+        <w:t>”</w:t>
+      </w:r>
+      <w:r>
+        <w:t xml:space="preserve"> (as originally coded in the </w:t>
+      </w:r>
+      <w:r>
+        <w:t>txt-instance</w:t>
+      </w:r>
+      <w:r>
+        <w:t xml:space="preserve">), </w:t>
+      </w:r>
+      <w:r>
+        <w:t>“</w:t>
+      </w:r>
+      <w:r>
+        <w:t>reverse</w:t>
+      </w:r>
+      <w:r>
+        <w:t>”</w:t>
+      </w:r>
+      <w:r>
+        <w:t xml:space="preserve"> (the reverse order compared to standard) or </w:t>
+      </w:r>
+      <w:r>
+        <w:t>“</w:t>
+      </w:r>
+      <w:r>
+        <w:t>random</w:t>
+      </w:r>
+      <w:r>
+        <w:t>”</w:t>
+      </w:r>
+      <w:r>
+        <w:t>.</w:t>
+      </w:r>
+    </w:p>
+    <w:p>
+      <w:pPr>
+        <w:ind w:left="1276" w:hanging="709"/>
+      </w:pPr>
+      <w:r>
+        <w:t>“</w:t>
+      </w:r>
+      <w:r>
+        <w:rPr>
+          <w:b/>
+        </w:rPr>
+        <w:t>layout</w:t>
+      </w:r>
+      <w:r>
+        <w:t>”: set the options either to run over the horizontal axis and the attributes over the vertical axis (“</w:t>
+      </w:r>
+      <w:proofErr w:type="spellStart"/>
+      <w:r>
+        <w:t>optionCol</w:t>
+      </w:r>
+      <w:proofErr w:type="spellEnd"/>
+      <w:r>
+        <w:t>”) or vice versa (“</w:t>
+      </w:r>
+      <w:proofErr w:type="spellStart"/>
+      <w:r>
+        <w:t>attributeCol</w:t>
+      </w:r>
+      <w:proofErr w:type="spellEnd"/>
+      <w:r>
+        <w:t>”).</w:t>
+      </w:r>
+    </w:p>
+    <w:p>
+      <w:pPr>
+        <w:ind w:left="567"/>
+      </w:pPr>
+      <w:r>
+        <w:t>“</w:t>
+      </w:r>
+      <w:r>
+        <w:rPr>
+          <w:b/>
+        </w:rPr>
+        <w:t>buttons</w:t>
+      </w:r>
+      <w:r>
+        <w:t xml:space="preserve">”: </w:t>
+      </w:r>
+      <w:r>
+        <w:t>either “on” or “off”.</w:t>
+      </w:r>
+      <w:r>
+        <w:t xml:space="preserve"> Buttons will appear </w:t>
+      </w:r>
+      <w:r>
+        <w:t xml:space="preserve">with the options </w:t>
+      </w:r>
+      <w:r>
+        <w:t>on the columns or rows, determined by the layout property.</w:t>
+      </w:r>
+    </w:p>
+    <w:p>
+      <w:pPr>
+        <w:ind w:left="567"/>
+      </w:pPr>
+      <w:r>
+        <w:t>“</w:t>
+      </w:r>
+      <w:proofErr w:type="spellStart"/>
+      <w:r>
+        <w:rPr>
+          <w:b/>
+        </w:rPr>
+        <w:t>displayLabels</w:t>
+      </w:r>
+      <w:proofErr w:type="spellEnd"/>
+      <w:r>
+        <w:t>”: set the display of labels on or off. Select “all” for showing all labels, for only the option names select “</w:t>
+      </w:r>
+      <w:proofErr w:type="spellStart"/>
+      <w:r>
+        <w:t>optOnly</w:t>
+      </w:r>
+      <w:proofErr w:type="spellEnd"/>
+      <w:r>
+        <w:t>”, for only the attribute names select “</w:t>
+      </w:r>
+      <w:proofErr w:type="spellStart"/>
+      <w:r>
+        <w:t>attOnly</w:t>
+      </w:r>
+      <w:proofErr w:type="spellEnd"/>
+      <w:r>
+        <w:t>”</w:t>
+      </w:r>
+      <w:r>
+        <w:t>. For no labels, select “none”.</w:t>
+      </w:r>
+    </w:p>
+    <w:p>
+      <w:pPr>
+        <w:ind w:left="567"/>
+      </w:pPr>
+      <w:r>
+        <w:t>“</w:t>
+      </w:r>
+      <w:proofErr w:type="spellStart"/>
+      <w:r>
+        <w:rPr>
+          <w:b/>
+        </w:rPr>
+        <w:t>addedVars</w:t>
+      </w:r>
+      <w:proofErr w:type="spellEnd"/>
+      <w:r>
+        <w:t xml:space="preserve">”: define additional variables to include. The variables to include should be of the format “name of the </w:t>
+      </w:r>
+      <w:proofErr w:type="gramStart"/>
+      <w:r>
+        <w:t>variable”=</w:t>
+      </w:r>
+      <w:proofErr w:type="gramEnd"/>
+      <w:r>
+        <w:t>”value of the variable”.</w:t>
       </w:r>
     </w:p>
     <w:p>

</xml_diff>

<commit_message>
improvements on labels version: consistent labeling in data, attribute labels are now global, button Styles added
</commit_message>
<xml_diff>
--- a/json structure and properties.docx
+++ b/json structure and properties.docx
@@ -76,9 +76,6 @@
       </w:r>
     </w:p>
     <w:p>
-      <w:pPr>
-        <w:ind w:left="708"/>
-      </w:pPr>
       <w:r>
         <w:t>“</w:t>
       </w:r>
@@ -93,9 +90,6 @@
       </w:r>
     </w:p>
     <w:p>
-      <w:pPr>
-        <w:ind w:left="708"/>
-      </w:pPr>
       <w:r>
         <w:t>“</w:t>
       </w:r>
@@ -125,15 +119,7 @@
       </w:r>
       <w:proofErr w:type="spellEnd"/>
       <w:r>
-        <w:t xml:space="preserve"> class(</w:t>
-      </w:r>
-      <w:proofErr w:type="spellStart"/>
-      <w:r>
-        <w:t>es</w:t>
-      </w:r>
-      <w:proofErr w:type="spellEnd"/>
-      <w:r>
-        <w:t xml:space="preserve">) to use for the cell (background, border </w:t>
+        <w:t xml:space="preserve"> class(es) to use for the cell (background, border </w:t>
       </w:r>
       <w:proofErr w:type="spellStart"/>
       <w:r>
@@ -143,224 +129,261 @@
       <w:r>
         <w:t>).</w:t>
       </w:r>
-    </w:p>
-    <w:p>
+      <w:r>
+        <w:t xml:space="preserve"> </w:t>
+      </w:r>
+      <w:r>
+        <w:br/>
+        <w:t xml:space="preserve">Default: </w:t>
+      </w:r>
+      <w:r>
+        <w:rPr>
+          <w:rFonts w:ascii="Courier New" w:hAnsi="Courier New" w:cs="Courier New"/>
+          <w:sz w:val="20"/>
+        </w:rPr>
+        <w:t>["w3-white", "w3-center", "w3-padding-4", "w3-margin-left"]</w:t>
+      </w:r>
+    </w:p>
+    <w:p>
+      <w:r>
+        <w:t>“</w:t>
+      </w:r>
+      <w:proofErr w:type="spellStart"/>
+      <w:r>
+        <w:rPr>
+          <w:b/>
+        </w:rPr>
+        <w:t>txtClass</w:t>
+      </w:r>
+      <w:proofErr w:type="spellEnd"/>
+      <w:r>
+        <w:t xml:space="preserve">”: </w:t>
+      </w:r>
+      <w:r>
+        <w:t>defines</w:t>
+      </w:r>
+      <w:r>
+        <w:t xml:space="preserve"> the class</w:t>
+      </w:r>
+      <w:r>
+        <w:t>(es)</w:t>
+      </w:r>
+      <w:r>
+        <w:t xml:space="preserve"> of the txt box (the box containing the text)</w:t>
+      </w:r>
+      <w:r>
+        <w:t xml:space="preserve">. </w:t>
+      </w:r>
+      <w:r>
+        <w:br/>
+        <w:t xml:space="preserve">Default: </w:t>
+      </w:r>
+      <w:r>
+        <w:rPr>
+          <w:rFonts w:ascii="Courier New" w:hAnsi="Courier New" w:cs="Courier New"/>
+        </w:rPr>
+        <w:t>["w3-light-blue"]</w:t>
+      </w:r>
+      <w:r>
+        <w:br/>
+      </w:r>
+      <w:r>
+        <w:br/>
+      </w:r>
+      <w:r>
+        <w:t>“</w:t>
+      </w:r>
+      <w:proofErr w:type="spellStart"/>
+      <w:r>
+        <w:rPr>
+          <w:b/>
+        </w:rPr>
+        <w:t>boxClass</w:t>
+      </w:r>
+      <w:proofErr w:type="spellEnd"/>
+      <w:r>
+        <w:t xml:space="preserve">”: </w:t>
+      </w:r>
+      <w:r>
+        <w:t>defines</w:t>
+      </w:r>
+      <w:r>
+        <w:t xml:space="preserve"> </w:t>
+      </w:r>
+      <w:r>
+        <w:t xml:space="preserve">the </w:t>
+      </w:r>
+      <w:r>
+        <w:t>class</w:t>
+      </w:r>
+      <w:r>
+        <w:t>(es)</w:t>
+      </w:r>
+      <w:r>
+        <w:t xml:space="preserve"> </w:t>
+      </w:r>
+      <w:r>
+        <w:t>of the box (mask ov</w:t>
+      </w:r>
+      <w:r>
+        <w:t>erlaying the txt box)</w:t>
+      </w:r>
+      <w:r>
+        <w:t xml:space="preserve">. </w:t>
+      </w:r>
+      <w:r>
+        <w:br/>
+        <w:t xml:space="preserve">Default: </w:t>
+      </w:r>
+      <w:r>
+        <w:rPr>
+          <w:rFonts w:ascii="Courier New" w:hAnsi="Courier New" w:cs="Courier New"/>
+        </w:rPr>
+        <w:t>["w3-indigo"]</w:t>
+      </w:r>
+    </w:p>
+    <w:p>
+      <w:r>
+        <w:t>“</w:t>
+      </w:r>
+      <w:proofErr w:type="spellStart"/>
+      <w:r>
+        <w:rPr>
+          <w:b/>
+        </w:rPr>
+        <w:t>labelClass</w:t>
+      </w:r>
+      <w:proofErr w:type="spellEnd"/>
+      <w:r>
+        <w:t xml:space="preserve">”: this parameter defines the </w:t>
+      </w:r>
+      <w:r>
+        <w:t>class</w:t>
+      </w:r>
+      <w:r>
+        <w:t>(es)</w:t>
+      </w:r>
+      <w:r>
+        <w:t xml:space="preserve"> </w:t>
+      </w:r>
+      <w:r>
+        <w:t>of the labels (both top and side).</w:t>
+      </w:r>
       <w:r>
         <w:tab/>
-        <w:t>“</w:t>
-      </w:r>
-      <w:proofErr w:type="spellStart"/>
-      <w:r>
-        <w:rPr>
-          <w:b/>
-        </w:rPr>
-        <w:t>txtClass</w:t>
-      </w:r>
-      <w:proofErr w:type="spellEnd"/>
-      <w:r>
-        <w:t xml:space="preserve">”: </w:t>
-      </w:r>
-      <w:r>
-        <w:t>defines</w:t>
-      </w:r>
-      <w:r>
-        <w:t xml:space="preserve"> the class</w:t>
-      </w:r>
-      <w:r>
-        <w:t>(</w:t>
-      </w:r>
-      <w:proofErr w:type="spellStart"/>
-      <w:r>
-        <w:t>es</w:t>
-      </w:r>
-      <w:proofErr w:type="spellEnd"/>
-      <w:r>
-        <w:t>)</w:t>
-      </w:r>
-      <w:r>
-        <w:t xml:space="preserve"> of the txt box (the box containing the text).</w:t>
-      </w:r>
-    </w:p>
-    <w:p>
-      <w:r>
-        <w:tab/>
-        <w:t>“</w:t>
-      </w:r>
-      <w:proofErr w:type="spellStart"/>
-      <w:r>
-        <w:rPr>
-          <w:b/>
-        </w:rPr>
-        <w:t>boxClass</w:t>
-      </w:r>
-      <w:proofErr w:type="spellEnd"/>
-      <w:r>
-        <w:t xml:space="preserve">”: </w:t>
-      </w:r>
-      <w:r>
-        <w:t>defines</w:t>
+      </w:r>
+      <w:r>
+        <w:br/>
+        <w:t xml:space="preserve">Default: </w:t>
+      </w:r>
+      <w:r>
+        <w:rPr>
+          <w:rFonts w:ascii="Courier New" w:hAnsi="Courier New" w:cs="Courier New"/>
+        </w:rPr>
+        <w:t>["w3-white"]</w:t>
+      </w:r>
+    </w:p>
+    <w:p>
+      <w:r>
+        <w:t>“</w:t>
+      </w:r>
+      <w:r>
+        <w:rPr>
+          <w:b/>
+        </w:rPr>
+        <w:t>width</w:t>
+      </w:r>
+      <w:r>
+        <w:t>”: defines the width of all cells</w:t>
+      </w:r>
+      <w:r>
+        <w:t xml:space="preserve"> of this type</w:t>
+      </w:r>
+      <w:r>
+        <w:t>.</w:t>
+      </w:r>
+    </w:p>
+    <w:p>
+      <w:r>
+        <w:t>“</w:t>
+      </w:r>
+      <w:r>
+        <w:rPr>
+          <w:b/>
+        </w:rPr>
+        <w:t>height</w:t>
+      </w:r>
+      <w:r>
+        <w:t>”: defines the height of all cells</w:t>
+      </w:r>
+      <w:r>
+        <w:t xml:space="preserve"> of this type</w:t>
+      </w:r>
+      <w:r>
+        <w:t>.</w:t>
+      </w:r>
+    </w:p>
+    <w:p>
+      <w:r>
+        <w:t xml:space="preserve">If you set the </w:t>
+      </w:r>
+      <w:proofErr w:type="spellStart"/>
+      <w:r>
+        <w:t>the</w:t>
+      </w:r>
+      <w:proofErr w:type="spellEnd"/>
+      <w:r>
+        <w:t xml:space="preserve"> classes to “default”, the default CSS will be used. Otherwise, an array of w3-properties should be entered.</w:t>
       </w:r>
       <w:r>
         <w:t xml:space="preserve"> </w:t>
       </w:r>
       <w:r>
-        <w:t xml:space="preserve">the </w:t>
-      </w:r>
-      <w:r>
-        <w:t>class</w:t>
-      </w:r>
-      <w:r>
-        <w:t>(</w:t>
-      </w:r>
-      <w:proofErr w:type="spellStart"/>
-      <w:r>
-        <w:t>es</w:t>
-      </w:r>
-      <w:proofErr w:type="spellEnd"/>
-      <w:r>
-        <w:t>)</w:t>
+        <w:t>So for example replace “default” with [“w3-red”</w:t>
+      </w:r>
+      <w:proofErr w:type="gramStart"/>
+      <w:r>
+        <w:t>,”w</w:t>
+      </w:r>
+      <w:proofErr w:type="gramEnd"/>
+      <w:r>
+        <w:t>3-right”]  (don’t put quotes around this array…)</w:t>
+      </w:r>
+    </w:p>
+    <w:p>
+      <w:r>
+        <w:t xml:space="preserve">A special class </w:t>
+      </w:r>
+      <w:r>
+        <w:rPr>
+          <w:b/>
+        </w:rPr>
+        <w:t>(“</w:t>
+      </w:r>
+      <w:proofErr w:type="spellStart"/>
+      <w:r>
+        <w:rPr>
+          <w:b/>
+        </w:rPr>
+        <w:t>name”</w:t>
+      </w:r>
+      <w:proofErr w:type="gramStart"/>
+      <w:r>
+        <w:rPr>
+          <w:b/>
+        </w:rPr>
+        <w:t>:”label</w:t>
+      </w:r>
+      <w:proofErr w:type="spellEnd"/>
+      <w:proofErr w:type="gramEnd"/>
+      <w:r>
+        <w:rPr>
+          <w:b/>
+        </w:rPr>
+        <w:t>”)</w:t>
       </w:r>
       <w:r>
         <w:t xml:space="preserve"> </w:t>
-      </w:r>
-      <w:r>
-        <w:t>of the box (mask ov</w:t>
-      </w:r>
-      <w:r>
-        <w:t>erlaying the txt box)</w:t>
-      </w:r>
-      <w:r>
-        <w:t xml:space="preserve">. </w:t>
-      </w:r>
-    </w:p>
-    <w:p>
-      <w:r>
-        <w:tab/>
-        <w:t>“</w:t>
-      </w:r>
-      <w:proofErr w:type="spellStart"/>
-      <w:r>
-        <w:rPr>
-          <w:b/>
-        </w:rPr>
-        <w:t>labelClass</w:t>
-      </w:r>
-      <w:proofErr w:type="spellEnd"/>
-      <w:r>
-        <w:t xml:space="preserve">”: this parameter defines the </w:t>
-      </w:r>
-      <w:r>
-        <w:t>class</w:t>
-      </w:r>
-      <w:r>
-        <w:t>(</w:t>
-      </w:r>
-      <w:proofErr w:type="spellStart"/>
-      <w:r>
-        <w:t>es</w:t>
-      </w:r>
-      <w:proofErr w:type="spellEnd"/>
-      <w:r>
-        <w:t>)</w:t>
-      </w:r>
-      <w:r>
-        <w:t xml:space="preserve"> </w:t>
-      </w:r>
-      <w:r>
-        <w:t>of the labels (both top and side).</w:t>
-      </w:r>
-      <w:r>
-        <w:tab/>
-      </w:r>
-    </w:p>
-    <w:p>
-      <w:r>
-        <w:tab/>
-        <w:t>“</w:t>
-      </w:r>
-      <w:r>
-        <w:rPr>
-          <w:b/>
-        </w:rPr>
-        <w:t>width</w:t>
-      </w:r>
-      <w:r>
-        <w:t>”: defines the width of all cells</w:t>
-      </w:r>
-      <w:r>
-        <w:t xml:space="preserve"> of this type</w:t>
-      </w:r>
-      <w:r>
-        <w:t>.</w:t>
-      </w:r>
-    </w:p>
-    <w:p>
-      <w:r>
-        <w:tab/>
-        <w:t>“</w:t>
-      </w:r>
-      <w:r>
-        <w:rPr>
-          <w:b/>
-        </w:rPr>
-        <w:t>height</w:t>
-      </w:r>
-      <w:r>
-        <w:t>”: defines the height of all cells</w:t>
-      </w:r>
-      <w:r>
-        <w:t xml:space="preserve"> of this type</w:t>
-      </w:r>
-      <w:r>
-        <w:t>.</w:t>
-      </w:r>
-    </w:p>
-    <w:p>
-      <w:r>
-        <w:t xml:space="preserve">If you set the </w:t>
-      </w:r>
-      <w:proofErr w:type="spellStart"/>
-      <w:r>
-        <w:t>the</w:t>
-      </w:r>
-      <w:proofErr w:type="spellEnd"/>
-      <w:r>
-        <w:t xml:space="preserve"> classes to “default”, the default CSS will be used. Otherwise, an array of w3-properties should be entered.</w:t>
-      </w:r>
-      <w:r>
-        <w:t xml:space="preserve"> </w:t>
-      </w:r>
-      <w:r>
-        <w:t>So for example replace “default” with [“w3-red”</w:t>
-      </w:r>
-      <w:proofErr w:type="gramStart"/>
-      <w:r>
-        <w:t>,”w</w:t>
-      </w:r>
-      <w:proofErr w:type="gramEnd"/>
-      <w:r>
-        <w:t>3-right”]  (don’t put quotes around this array…)</w:t>
-      </w:r>
-    </w:p>
-    <w:p>
-      <w:r>
-        <w:t xml:space="preserve">A special class </w:t>
-      </w:r>
-      <w:r>
-        <w:t>(“</w:t>
-      </w:r>
-      <w:proofErr w:type="spellStart"/>
-      <w:r>
-        <w:t>name”</w:t>
-      </w:r>
-      <w:proofErr w:type="gramStart"/>
-      <w:r>
-        <w:t>:”label</w:t>
-      </w:r>
-      <w:proofErr w:type="spellEnd"/>
-      <w:proofErr w:type="gramEnd"/>
-      <w:r>
-        <w:t xml:space="preserve">”) </w:t>
       </w:r>
       <w:r>
         <w:t>is present to set the label style, to control the height and width of the label</w:t>
@@ -457,409 +480,838 @@
         <w:t>}</w:t>
       </w:r>
     </w:p>
-    <w:p/>
-    <w:p>
-      <w:r>
+    <w:p>
+      <w:r>
+        <w:br/>
+      </w:r>
+      <w:r>
+        <w:t xml:space="preserve">Another special class </w:t>
+      </w:r>
+      <w:r>
+        <w:rPr>
+          <w:b/>
+        </w:rPr>
+        <w:t>(“</w:t>
+      </w:r>
+      <w:proofErr w:type="spellStart"/>
+      <w:r>
+        <w:rPr>
+          <w:b/>
+        </w:rPr>
+        <w:t>name”</w:t>
+      </w:r>
+      <w:proofErr w:type="gramStart"/>
+      <w:r>
+        <w:rPr>
+          <w:b/>
+        </w:rPr>
+        <w:t>:”</w:t>
+      </w:r>
+      <w:r>
+        <w:rPr>
+          <w:b/>
+        </w:rPr>
+        <w:t>button</w:t>
+      </w:r>
+      <w:proofErr w:type="spellEnd"/>
+      <w:proofErr w:type="gramEnd"/>
+      <w:r>
+        <w:rPr>
+          <w:b/>
+        </w:rPr>
+        <w:t>”)</w:t>
+      </w:r>
+      <w:r>
+        <w:t xml:space="preserve"> </w:t>
+      </w:r>
+      <w:r>
+        <w:t xml:space="preserve"> is</w:t>
+      </w:r>
+      <w:r>
+        <w:t xml:space="preserve"> used to change the default layout of the buttons:</w:t>
+      </w:r>
+    </w:p>
+    <w:p>
+      <w:pPr>
+        <w:spacing w:after="0" w:line="240" w:lineRule="auto"/>
+        <w:ind w:firstLine="708"/>
+        <w:rPr>
+          <w:rFonts w:ascii="Courier New" w:hAnsi="Courier New" w:cs="Courier New"/>
+        </w:rPr>
+      </w:pPr>
+      <w:r>
+        <w:rPr>
+          <w:rFonts w:ascii="Courier New" w:hAnsi="Courier New" w:cs="Courier New"/>
+        </w:rPr>
+        <w:t>{</w:t>
+      </w:r>
+    </w:p>
+    <w:p>
+      <w:pPr>
+        <w:spacing w:after="0" w:line="240" w:lineRule="auto"/>
+        <w:rPr>
+          <w:rFonts w:ascii="Courier New" w:hAnsi="Courier New" w:cs="Courier New"/>
+        </w:rPr>
+      </w:pPr>
+      <w:r>
+        <w:rPr>
+          <w:rFonts w:ascii="Courier New" w:hAnsi="Courier New" w:cs="Courier New"/>
+        </w:rPr>
+        <w:tab/>
+        <w:t>"</w:t>
+      </w:r>
+      <w:proofErr w:type="spellStart"/>
+      <w:r>
+        <w:rPr>
+          <w:rFonts w:ascii="Courier New" w:hAnsi="Courier New" w:cs="Courier New"/>
+        </w:rPr>
+        <w:t>name":"button</w:t>
+      </w:r>
+      <w:proofErr w:type="spellEnd"/>
+      <w:r>
+        <w:rPr>
+          <w:rFonts w:ascii="Courier New" w:hAnsi="Courier New" w:cs="Courier New"/>
+        </w:rPr>
+        <w:t>",</w:t>
+      </w:r>
+    </w:p>
+    <w:p>
+      <w:pPr>
+        <w:spacing w:after="0" w:line="240" w:lineRule="auto"/>
+        <w:rPr>
+          <w:rFonts w:ascii="Courier New" w:hAnsi="Courier New" w:cs="Courier New"/>
+        </w:rPr>
+      </w:pPr>
+      <w:r>
+        <w:rPr>
+          <w:rFonts w:ascii="Courier New" w:hAnsi="Courier New" w:cs="Courier New"/>
+        </w:rPr>
+        <w:tab/>
+        <w:t>"</w:t>
+      </w:r>
+      <w:proofErr w:type="spellStart"/>
+      <w:r>
+        <w:rPr>
+          <w:rFonts w:ascii="Courier New" w:hAnsi="Courier New" w:cs="Courier New"/>
+        </w:rPr>
+        <w:t>btnClass</w:t>
+      </w:r>
+      <w:proofErr w:type="spellEnd"/>
+      <w:r>
+        <w:rPr>
+          <w:rFonts w:ascii="Courier New" w:hAnsi="Courier New" w:cs="Courier New"/>
+        </w:rPr>
+        <w:t>":"default",</w:t>
+      </w:r>
+    </w:p>
+    <w:p>
+      <w:pPr>
+        <w:spacing w:after="0" w:line="240" w:lineRule="auto"/>
+        <w:rPr>
+          <w:rFonts w:ascii="Courier New" w:hAnsi="Courier New" w:cs="Courier New"/>
+        </w:rPr>
+      </w:pPr>
+      <w:r>
+        <w:rPr>
+          <w:rFonts w:ascii="Courier New" w:hAnsi="Courier New" w:cs="Courier New"/>
+        </w:rPr>
+        <w:tab/>
+        <w:t>"</w:t>
+      </w:r>
+      <w:proofErr w:type="spellStart"/>
+      <w:r>
+        <w:rPr>
+          <w:rFonts w:ascii="Courier New" w:hAnsi="Courier New" w:cs="Courier New"/>
+        </w:rPr>
+        <w:t>btnTxt</w:t>
+      </w:r>
+      <w:proofErr w:type="spellEnd"/>
+      <w:r>
+        <w:rPr>
+          <w:rFonts w:ascii="Courier New" w:hAnsi="Courier New" w:cs="Courier New"/>
+        </w:rPr>
+        <w:t>": "default",</w:t>
+      </w:r>
+    </w:p>
+    <w:p>
+      <w:pPr>
+        <w:spacing w:after="0" w:line="240" w:lineRule="auto"/>
+        <w:rPr>
+          <w:rFonts w:ascii="Courier New" w:hAnsi="Courier New" w:cs="Courier New"/>
+        </w:rPr>
+      </w:pPr>
+      <w:r>
+        <w:rPr>
+          <w:rFonts w:ascii="Courier New" w:hAnsi="Courier New" w:cs="Courier New"/>
+        </w:rPr>
+        <w:tab/>
+        <w:t>"</w:t>
+      </w:r>
+      <w:proofErr w:type="spellStart"/>
+      <w:r>
+        <w:rPr>
+          <w:rFonts w:ascii="Courier New" w:hAnsi="Courier New" w:cs="Courier New"/>
+        </w:rPr>
+        <w:t>btnSel</w:t>
+      </w:r>
+      <w:proofErr w:type="spellEnd"/>
+      <w:r>
+        <w:rPr>
+          <w:rFonts w:ascii="Courier New" w:hAnsi="Courier New" w:cs="Courier New"/>
+        </w:rPr>
+        <w:t xml:space="preserve">":"default", </w:t>
+      </w:r>
+    </w:p>
+    <w:p>
+      <w:pPr>
+        <w:spacing w:after="0" w:line="240" w:lineRule="auto"/>
+        <w:rPr>
+          <w:rFonts w:ascii="Courier New" w:hAnsi="Courier New" w:cs="Courier New"/>
+        </w:rPr>
+      </w:pPr>
+      <w:r>
+        <w:rPr>
+          <w:rFonts w:ascii="Courier New" w:hAnsi="Courier New" w:cs="Courier New"/>
+        </w:rPr>
+        <w:tab/>
+        <w:t>"</w:t>
+      </w:r>
+      <w:proofErr w:type="spellStart"/>
+      <w:r>
+        <w:rPr>
+          <w:rFonts w:ascii="Courier New" w:hAnsi="Courier New" w:cs="Courier New"/>
+        </w:rPr>
+        <w:t>btnNotSel</w:t>
+      </w:r>
+      <w:proofErr w:type="spellEnd"/>
+      <w:r>
+        <w:rPr>
+          <w:rFonts w:ascii="Courier New" w:hAnsi="Courier New" w:cs="Courier New"/>
+        </w:rPr>
+        <w:t>":"default"</w:t>
+      </w:r>
+    </w:p>
+    <w:p>
+      <w:pPr>
+        <w:spacing w:after="0" w:line="240" w:lineRule="auto"/>
+        <w:rPr>
+          <w:rFonts w:ascii="Courier New" w:hAnsi="Courier New" w:cs="Courier New"/>
+        </w:rPr>
+      </w:pPr>
+      <w:r>
+        <w:rPr>
+          <w:rFonts w:ascii="Courier New" w:hAnsi="Courier New" w:cs="Courier New"/>
+        </w:rPr>
+        <w:tab/>
+        <w:t>}</w:t>
+      </w:r>
+      <w:bookmarkStart w:id="0" w:name="_GoBack"/>
+      <w:bookmarkEnd w:id="0"/>
+    </w:p>
+    <w:p>
+      <w:pPr>
+        <w:spacing w:after="0" w:line="240" w:lineRule="auto"/>
+        <w:rPr>
+          <w:rFonts w:ascii="Courier New" w:hAnsi="Courier New" w:cs="Courier New"/>
+        </w:rPr>
+      </w:pPr>
+      <w:r>
+        <w:t>Defaults:</w:t>
+      </w:r>
+      <w:r>
+        <w:rPr>
+          <w:rFonts w:ascii="Courier New" w:hAnsi="Courier New" w:cs="Courier New"/>
+        </w:rPr>
+        <w:t xml:space="preserve"> </w:t>
+      </w:r>
+    </w:p>
+    <w:p>
+      <w:pPr>
+        <w:spacing w:after="0" w:line="240" w:lineRule="auto"/>
+        <w:rPr>
+          <w:rFonts w:ascii="Courier New" w:hAnsi="Courier New" w:cs="Courier New"/>
+        </w:rPr>
+      </w:pPr>
+      <w:proofErr w:type="spellStart"/>
+      <w:r>
+        <w:rPr>
+          <w:rFonts w:ascii="Courier New" w:hAnsi="Courier New" w:cs="Courier New"/>
+          <w:b/>
+        </w:rPr>
+        <w:t>btnTxt</w:t>
+      </w:r>
+      <w:proofErr w:type="spellEnd"/>
+      <w:r>
+        <w:rPr>
+          <w:rFonts w:ascii="Courier New" w:hAnsi="Courier New" w:cs="Courier New"/>
+        </w:rPr>
+        <w:t xml:space="preserve"> ["w3-white"]; </w:t>
+      </w:r>
+    </w:p>
+    <w:p>
+      <w:pPr>
+        <w:spacing w:after="0" w:line="240" w:lineRule="auto"/>
+        <w:rPr>
+          <w:rFonts w:ascii="Courier New" w:hAnsi="Courier New" w:cs="Courier New"/>
+        </w:rPr>
+      </w:pPr>
+      <w:proofErr w:type="spellStart"/>
+      <w:r>
+        <w:rPr>
+          <w:rFonts w:ascii="Courier New" w:hAnsi="Courier New" w:cs="Courier New"/>
+          <w:b/>
+        </w:rPr>
+        <w:t>btnClass</w:t>
+      </w:r>
+      <w:proofErr w:type="spellEnd"/>
+      <w:r>
+        <w:rPr>
+          <w:rFonts w:ascii="Courier New" w:hAnsi="Courier New" w:cs="Courier New"/>
+          <w:b/>
+        </w:rPr>
+        <w:t>:</w:t>
+      </w:r>
+      <w:r>
+        <w:rPr>
+          <w:rFonts w:ascii="Courier New" w:hAnsi="Courier New" w:cs="Courier New"/>
+        </w:rPr>
+        <w:t xml:space="preserve"> ["w3-button", "w3-block", "w3-border", "w3-border-gray", "w3-round-xlarge"];</w:t>
+      </w:r>
+    </w:p>
+    <w:p>
+      <w:pPr>
+        <w:spacing w:after="0" w:line="240" w:lineRule="auto"/>
+        <w:rPr>
+          <w:rFonts w:ascii="Courier New" w:hAnsi="Courier New" w:cs="Courier New"/>
+        </w:rPr>
+      </w:pPr>
+      <w:proofErr w:type="spellStart"/>
+      <w:proofErr w:type="gramStart"/>
+      <w:r>
+        <w:rPr>
+          <w:rFonts w:ascii="Courier New" w:hAnsi="Courier New" w:cs="Courier New"/>
+          <w:b/>
+        </w:rPr>
+        <w:t>btnSel</w:t>
+      </w:r>
+      <w:proofErr w:type="spellEnd"/>
+      <w:r>
+        <w:rPr>
+          <w:rFonts w:ascii="Courier New" w:hAnsi="Courier New" w:cs="Courier New"/>
+          <w:b/>
+        </w:rPr>
+        <w:t>:</w:t>
+      </w:r>
+      <w:r>
+        <w:rPr>
+          <w:rFonts w:ascii="Courier New" w:hAnsi="Courier New" w:cs="Courier New"/>
+        </w:rPr>
+        <w:t>[</w:t>
+      </w:r>
+      <w:proofErr w:type="gramEnd"/>
+      <w:r>
+        <w:rPr>
+          <w:rFonts w:ascii="Courier New" w:hAnsi="Courier New" w:cs="Courier New"/>
+        </w:rPr>
+        <w:t xml:space="preserve">"w3-blue", "w3-hover-blue"]; </w:t>
+      </w:r>
+    </w:p>
+    <w:p>
+      <w:pPr>
+        <w:spacing w:after="0" w:line="240" w:lineRule="auto"/>
+        <w:rPr>
+          <w:rFonts w:ascii="Courier New" w:hAnsi="Courier New" w:cs="Courier New"/>
+        </w:rPr>
+      </w:pPr>
+      <w:proofErr w:type="spellStart"/>
+      <w:r>
+        <w:rPr>
+          <w:rFonts w:ascii="Courier New" w:hAnsi="Courier New" w:cs="Courier New"/>
+          <w:b/>
+        </w:rPr>
+        <w:t>btnNotSel</w:t>
+      </w:r>
+      <w:proofErr w:type="spellEnd"/>
+      <w:r>
+        <w:rPr>
+          <w:rFonts w:ascii="Courier New" w:hAnsi="Courier New" w:cs="Courier New"/>
+          <w:b/>
+        </w:rPr>
+        <w:t>:</w:t>
+      </w:r>
+      <w:r>
+        <w:rPr>
+          <w:rFonts w:ascii="Courier New" w:hAnsi="Courier New" w:cs="Courier New"/>
+        </w:rPr>
+        <w:t xml:space="preserve"> ["w3-light-blue"]; </w:t>
+      </w:r>
+    </w:p>
+    <w:p>
+      <w:pPr>
         <w:rPr>
           <w:b/>
           <w:sz w:val="24"/>
           <w:szCs w:val="24"/>
         </w:rPr>
-        <w:t>Options</w:t>
-      </w:r>
-      <w:r>
+      </w:pPr>
+    </w:p>
+    <w:p>
+      <w:pPr>
         <w:rPr>
           <w:b/>
           <w:sz w:val="24"/>
           <w:szCs w:val="24"/>
         </w:rPr>
-        <w:t xml:space="preserve"> </w:t>
-      </w:r>
-      <w:r>
-        <w:t xml:space="preserve">This </w:t>
-      </w:r>
-      <w:r>
-        <w:t xml:space="preserve">object defines the options, names and their attributes. In other words, the content to be used in the trials. </w:t>
-      </w:r>
-      <w:r>
-        <w:t xml:space="preserve">Options can have one or more sets of attributes (for example, in a gamble, we might have 3 outcomes </w:t>
-      </w:r>
-      <w:proofErr w:type="gramStart"/>
-      <w:r>
-        <w:t>and  3</w:t>
-      </w:r>
-      <w:proofErr w:type="gramEnd"/>
-      <w:r>
-        <w:t xml:space="preserve"> associated probabilities and these would be two sets of attributes with 3 instances).  </w:t>
-      </w:r>
-      <w:r>
-        <w:t>This object has the following properties:</w:t>
-      </w:r>
-    </w:p>
-    <w:p>
-      <w:pPr>
-        <w:ind w:left="708"/>
-      </w:pPr>
-      <w:r>
-        <w:t>“</w:t>
-      </w:r>
-      <w:r>
-        <w:rPr>
-          <w:b/>
-        </w:rPr>
-        <w:t>name</w:t>
-      </w:r>
-      <w:r>
-        <w:t>”: the name of the instance (later to be used as identifier).</w:t>
-      </w:r>
-    </w:p>
-    <w:p>
-      <w:pPr>
-        <w:ind w:left="708"/>
-      </w:pPr>
-      <w:r>
-        <w:t>“</w:t>
-      </w:r>
-      <w:proofErr w:type="spellStart"/>
-      <w:r>
-        <w:rPr>
-          <w:b/>
-        </w:rPr>
-        <w:t>optionName</w:t>
-      </w:r>
-      <w:proofErr w:type="spellEnd"/>
-      <w:r>
-        <w:t>”: the name of the option to display within the trials/experiment.</w:t>
-      </w:r>
-      <w:r>
-        <w:t xml:space="preserve"> These will be shown </w:t>
-      </w:r>
-      <w:r>
-        <w:t>on the choice button shown</w:t>
-      </w:r>
-      <w:r>
-        <w:t>.</w:t>
-      </w:r>
-    </w:p>
-    <w:p>
-      <w:pPr>
-        <w:ind w:left="708"/>
-      </w:pPr>
-      <w:r>
-        <w:t>“</w:t>
-      </w:r>
-      <w:r>
-        <w:rPr>
-          <w:b/>
-        </w:rPr>
-        <w:t>attributes</w:t>
-      </w:r>
-      <w:r>
-        <w:t xml:space="preserve">”: this is an object </w:t>
-      </w:r>
-      <w:proofErr w:type="gramStart"/>
-      <w:r>
-        <w:t>in itself defining</w:t>
-      </w:r>
-      <w:proofErr w:type="gramEnd"/>
-      <w:r>
-        <w:t xml:space="preserve"> the </w:t>
-      </w:r>
-      <w:r>
-        <w:t>attributes of this specific option</w:t>
-      </w:r>
-      <w:r>
-        <w:t>. This object uses the following properties:</w:t>
-      </w:r>
-    </w:p>
-    <w:p>
-      <w:pPr>
-        <w:ind w:left="1416"/>
-      </w:pPr>
-      <w:r>
-        <w:t>“</w:t>
-      </w:r>
-      <w:r>
-        <w:rPr>
-          <w:b/>
-        </w:rPr>
-        <w:t>label</w:t>
-      </w:r>
-      <w:r>
-        <w:t xml:space="preserve">:” the </w:t>
-      </w:r>
-      <w:r>
-        <w:t xml:space="preserve">label </w:t>
-      </w:r>
-      <w:r>
-        <w:t xml:space="preserve">describing </w:t>
-      </w:r>
-      <w:r>
-        <w:t xml:space="preserve">the </w:t>
-      </w:r>
-      <w:r>
-        <w:t>set of attributes</w:t>
-      </w:r>
-      <w:r>
-        <w:t xml:space="preserve">. </w:t>
-      </w:r>
-      <w:proofErr w:type="gramStart"/>
-      <w:r>
-        <w:t>Typically</w:t>
-      </w:r>
-      <w:proofErr w:type="gramEnd"/>
-      <w:r>
-        <w:t xml:space="preserve"> this will show the name of the option, but more than 1 set of attributes it allows to label each of them (e.g. outcomes versus probabilities0</w:t>
-      </w:r>
-      <w:r>
-        <w:t>.</w:t>
-      </w:r>
-    </w:p>
-    <w:p>
-      <w:pPr>
-        <w:ind w:left="1416"/>
-      </w:pPr>
-      <w:r>
-        <w:t>“</w:t>
-      </w:r>
-      <w:r>
-        <w:rPr>
-          <w:b/>
-        </w:rPr>
-        <w:t>txt</w:t>
-      </w:r>
-      <w:r>
-        <w:t xml:space="preserve">”: the textual content </w:t>
-      </w:r>
-      <w:r>
-        <w:t xml:space="preserve">inside the </w:t>
-      </w:r>
-      <w:r>
-        <w:t>b</w:t>
-      </w:r>
-      <w:r>
-        <w:t xml:space="preserve">ox </w:t>
-      </w:r>
-      <w:r>
-        <w:t xml:space="preserve">corresponding to the attributes used. This is defined as an array </w:t>
-      </w:r>
-      <w:r>
-        <w:t xml:space="preserve">of html codes </w:t>
-      </w:r>
-      <w:r>
-        <w:t xml:space="preserve">(e.g. [X1, X2, X3] for three attributes). </w:t>
-      </w:r>
-      <w:r>
-        <w:t>Each element</w:t>
-      </w:r>
-      <w:r>
-        <w:t xml:space="preserve"> of the array</w:t>
-      </w:r>
-      <w:r>
-        <w:t xml:space="preserve"> will contain some HTML code that defines the content. </w:t>
-      </w:r>
-      <w:r>
-        <w:t>T</w:t>
-      </w:r>
-      <w:r>
-        <w:t xml:space="preserve">he </w:t>
-      </w:r>
-      <w:r>
-        <w:t xml:space="preserve">JSON </w:t>
-      </w:r>
-      <w:r>
-        <w:t xml:space="preserve">parser </w:t>
-      </w:r>
-      <w:r>
-        <w:lastRenderedPageBreak/>
-        <w:t xml:space="preserve">will center the content in the middle of the box, using the w3-display-middle class. However, </w:t>
-      </w:r>
-      <w:r>
-        <w:t>this class takes up quite some padding space and does not work well with displaying full size images, or with multiple elements inside the box</w:t>
-      </w:r>
-      <w:r>
-        <w:t>. However, if</w:t>
-      </w:r>
-      <w:r>
-        <w:t xml:space="preserve"> the content of a cell starts with a DIV, SPAN or IMG, the content will be parsed as is</w:t>
-      </w:r>
-      <w:r>
-        <w:t xml:space="preserve"> without the w3-display-middle class</w:t>
-      </w:r>
-      <w:r>
-        <w:t>, so in this way you have more control over the content.</w:t>
-      </w:r>
-    </w:p>
-    <w:p>
-      <w:pPr>
-        <w:ind w:left="1416"/>
-      </w:pPr>
-      <w:r>
-        <w:t>“</w:t>
-      </w:r>
-      <w:r>
-        <w:rPr>
-          <w:b/>
-        </w:rPr>
-        <w:t>box</w:t>
-      </w:r>
-      <w:r>
-        <w:t>”</w:t>
-      </w:r>
-      <w:r>
-        <w:t>:</w:t>
-      </w:r>
-      <w:r>
-        <w:t xml:space="preserve"> the textual content corresponding to the labels on the boxes that hide the txt. </w:t>
-      </w:r>
-      <w:r>
-        <w:t xml:space="preserve"> </w:t>
-      </w:r>
-      <w:r>
-        <w:t>This</w:t>
-      </w:r>
-      <w:r>
-        <w:t xml:space="preserve"> is defined as an array (e.g. [Y1, Y2, Y</w:t>
-      </w:r>
-      <w:r>
-        <w:t xml:space="preserve">3] for three attributes). </w:t>
-      </w:r>
-      <w:r>
-        <w:t xml:space="preserve">See </w:t>
-      </w:r>
-      <w:r>
-        <w:t>previous “</w:t>
-      </w:r>
-      <w:proofErr w:type="spellStart"/>
-      <w:proofErr w:type="gramStart"/>
-      <w:r>
-        <w:t>txt”description</w:t>
-      </w:r>
-      <w:proofErr w:type="spellEnd"/>
-      <w:proofErr w:type="gramEnd"/>
-      <w:r>
-        <w:t xml:space="preserve"> ab</w:t>
-      </w:r>
-      <w:r>
-        <w:t>o</w:t>
-      </w:r>
-      <w:r>
-        <w:t>ut layout.</w:t>
-      </w:r>
-    </w:p>
-    <w:p>
-      <w:pPr>
-        <w:ind w:left="1416"/>
-      </w:pPr>
-      <w:r>
-        <w:rPr>
-          <w:b/>
-        </w:rPr>
-        <w:t>“</w:t>
-      </w:r>
-      <w:proofErr w:type="spellStart"/>
-      <w:r>
-        <w:rPr>
-          <w:b/>
-        </w:rPr>
-        <w:t>var</w:t>
-      </w:r>
-      <w:proofErr w:type="spellEnd"/>
-      <w:r>
-        <w:rPr>
-          <w:b/>
-        </w:rPr>
-        <w:t>”</w:t>
-      </w:r>
-      <w:r>
-        <w:t xml:space="preserve">: the names of the cells as stored as variable names in the database. </w:t>
-      </w:r>
-      <w:r>
-        <w:t xml:space="preserve">Make them descriptive such that you know which option and cell this is. E.g. A_p1 would indicate the probability of the first gamble option A. </w:t>
-      </w:r>
-    </w:p>
-    <w:p>
-      <w:pPr>
-        <w:ind w:left="708"/>
-      </w:pPr>
-      <w:r>
-        <w:t>“</w:t>
-      </w:r>
-      <w:proofErr w:type="spellStart"/>
-      <w:r>
-        <w:rPr>
-          <w:b/>
-        </w:rPr>
-        <w:t>attribute</w:t>
-      </w:r>
-      <w:r>
-        <w:rPr>
-          <w:b/>
-        </w:rPr>
-        <w:t>Labels</w:t>
-      </w:r>
-      <w:proofErr w:type="spellEnd"/>
-      <w:r>
-        <w:t>”: the general labels to use with respect to the attributes used (e.g. price and quality). T</w:t>
-      </w:r>
-      <w:r>
-        <w:t xml:space="preserve">hese will be shown in the </w:t>
-      </w:r>
-      <w:r>
-        <w:t>column or row headings</w:t>
-      </w:r>
-      <w:r>
-        <w:t xml:space="preserve"> when set </w:t>
-      </w:r>
-      <w:r>
-        <w:t xml:space="preserve">by the </w:t>
-      </w:r>
-      <w:proofErr w:type="spellStart"/>
-      <w:r>
-        <w:t>displayLabels</w:t>
-      </w:r>
-      <w:proofErr w:type="spellEnd"/>
-      <w:r>
-        <w:t xml:space="preserve"> attribute</w:t>
-      </w:r>
-      <w:r>
-        <w:t xml:space="preserve"> (see Set below). </w:t>
-      </w:r>
-    </w:p>
-    <w:p>
-      <w:pPr>
-        <w:ind w:left="708"/>
-      </w:pPr>
-    </w:p>
-    <w:p>
-      <w:pPr>
+      </w:pPr>
+      <w:r>
         <w:rPr>
           <w:b/>
           <w:sz w:val="24"/>
           <w:szCs w:val="24"/>
         </w:rPr>
-      </w:pPr>
-      <w:proofErr w:type="spellStart"/>
+        <w:lastRenderedPageBreak/>
+        <w:t>Options</w:t>
+      </w:r>
       <w:r>
         <w:rPr>
           <w:b/>
           <w:sz w:val="24"/>
           <w:szCs w:val="24"/>
         </w:rPr>
-        <w:t>Opt</w:t>
-      </w:r>
+        <w:t xml:space="preserve"> </w:t>
+      </w:r>
+    </w:p>
+    <w:p>
+      <w:r>
+        <w:t xml:space="preserve">This </w:t>
+      </w:r>
+      <w:r>
+        <w:t xml:space="preserve">object defines the options, names and their attributes. In other words, the content to be used in the trials. </w:t>
+      </w:r>
+      <w:r>
+        <w:t xml:space="preserve">Options can have one or more sets of attributes (for example, in a gamble, we might have 3 outcomes </w:t>
+      </w:r>
+      <w:proofErr w:type="gramStart"/>
+      <w:r>
+        <w:t>and  3</w:t>
+      </w:r>
+      <w:proofErr w:type="gramEnd"/>
+      <w:r>
+        <w:t xml:space="preserve"> associated probabilities and these would be two sets of attributes with 3 instances).  </w:t>
+      </w:r>
+      <w:r>
+        <w:t>This object has the following properties:</w:t>
+      </w:r>
+    </w:p>
+    <w:p>
+      <w:pPr>
+        <w:ind w:left="708"/>
+      </w:pPr>
+      <w:r>
+        <w:t>“</w:t>
+      </w:r>
+      <w:r>
+        <w:rPr>
+          <w:b/>
+        </w:rPr>
+        <w:t>name</w:t>
+      </w:r>
+      <w:r>
+        <w:t>”: the name of the instance (later to be used as identifier).</w:t>
+      </w:r>
+    </w:p>
+    <w:p>
+      <w:pPr>
+        <w:ind w:left="708"/>
+      </w:pPr>
+      <w:r>
+        <w:t>“</w:t>
+      </w:r>
+      <w:proofErr w:type="spellStart"/>
+      <w:r>
+        <w:rPr>
+          <w:b/>
+        </w:rPr>
+        <w:t>optionName</w:t>
+      </w:r>
+      <w:proofErr w:type="spellEnd"/>
+      <w:r>
+        <w:t>”: the name of the option to display within the trials/experiment.</w:t>
+      </w:r>
+      <w:r>
+        <w:t xml:space="preserve"> These will be shown </w:t>
+      </w:r>
+      <w:r>
+        <w:t>on the choice button</w:t>
+      </w:r>
+      <w:r>
+        <w:t>.</w:t>
+      </w:r>
+    </w:p>
+    <w:p>
+      <w:pPr>
+        <w:ind w:left="708"/>
+      </w:pPr>
+      <w:r>
+        <w:t>“</w:t>
+      </w:r>
+      <w:r>
+        <w:rPr>
+          <w:b/>
+        </w:rPr>
+        <w:t>attributes</w:t>
+      </w:r>
+      <w:r>
+        <w:t xml:space="preserve">”: this is an object </w:t>
+      </w:r>
+      <w:proofErr w:type="gramStart"/>
+      <w:r>
+        <w:t>in itself defining</w:t>
+      </w:r>
+      <w:proofErr w:type="gramEnd"/>
+      <w:r>
+        <w:t xml:space="preserve"> the </w:t>
+      </w:r>
+      <w:r>
+        <w:t>attributes of this specific option</w:t>
+      </w:r>
+      <w:r>
+        <w:t>. This object uses the following properties:</w:t>
+      </w:r>
+    </w:p>
+    <w:p>
+      <w:pPr>
+        <w:ind w:left="1416"/>
+      </w:pPr>
+      <w:r>
+        <w:t>“</w:t>
+      </w:r>
+      <w:r>
+        <w:rPr>
+          <w:b/>
+        </w:rPr>
+        <w:t>label</w:t>
+      </w:r>
+      <w:r>
+        <w:t xml:space="preserve">:” the </w:t>
+      </w:r>
+      <w:r>
+        <w:t xml:space="preserve">label </w:t>
+      </w:r>
+      <w:r>
+        <w:t xml:space="preserve">describing </w:t>
+      </w:r>
+      <w:r>
+        <w:t xml:space="preserve">the </w:t>
+      </w:r>
+      <w:r>
+        <w:t>set of attributes</w:t>
+      </w:r>
+      <w:r>
+        <w:t xml:space="preserve">. </w:t>
+      </w:r>
+      <w:proofErr w:type="gramStart"/>
+      <w:r>
+        <w:t>Typically</w:t>
+      </w:r>
+      <w:proofErr w:type="gramEnd"/>
+      <w:r>
+        <w:t xml:space="preserve"> this will show the name of the option, but more than 1 set of attributes it allows to label each of them (e.g. outcomes versus probabilities0</w:t>
+      </w:r>
+      <w:r>
+        <w:t>.</w:t>
+      </w:r>
+    </w:p>
+    <w:p>
+      <w:pPr>
+        <w:ind w:left="1416"/>
+      </w:pPr>
+      <w:r>
+        <w:t>“</w:t>
+      </w:r>
+      <w:r>
+        <w:rPr>
+          <w:b/>
+        </w:rPr>
+        <w:t>txt</w:t>
+      </w:r>
+      <w:r>
+        <w:t xml:space="preserve">”: the textual content </w:t>
+      </w:r>
+      <w:r>
+        <w:t xml:space="preserve">inside the </w:t>
+      </w:r>
+      <w:r>
+        <w:t>b</w:t>
+      </w:r>
+      <w:r>
+        <w:t xml:space="preserve">ox </w:t>
+      </w:r>
+      <w:r>
+        <w:t xml:space="preserve">corresponding to the attributes used. This is defined as an array </w:t>
+      </w:r>
+      <w:r>
+        <w:t xml:space="preserve">of html codes </w:t>
+      </w:r>
+      <w:r>
+        <w:t xml:space="preserve">(e.g. [X1, X2, X3] for three attributes). </w:t>
+      </w:r>
+      <w:r>
+        <w:t>Each element</w:t>
+      </w:r>
+      <w:r>
+        <w:t xml:space="preserve"> of the array</w:t>
+      </w:r>
+      <w:r>
+        <w:t xml:space="preserve"> will contain some HTML code that defines the content. </w:t>
+      </w:r>
+      <w:r>
+        <w:t>T</w:t>
+      </w:r>
+      <w:r>
+        <w:t xml:space="preserve">he </w:t>
+      </w:r>
+      <w:r>
+        <w:t xml:space="preserve">JSON </w:t>
+      </w:r>
+      <w:r>
+        <w:t xml:space="preserve">parser will center the content in the middle of the box, using the w3-display-middle class. However, </w:t>
+      </w:r>
+      <w:r>
+        <w:t>this class takes up quite some padding space and does not work well with displaying full size images, or with multiple elements inside the box</w:t>
+      </w:r>
+      <w:r>
+        <w:t>. However, if</w:t>
+      </w:r>
+      <w:r>
+        <w:t xml:space="preserve"> the content of a cell starts with a DIV, SPAN or IMG, the content will be parsed as is without the w3-display-middle class</w:t>
+      </w:r>
+      <w:r>
+        <w:t>, so in this way you have more control over the content.</w:t>
+      </w:r>
+    </w:p>
+    <w:p>
+      <w:pPr>
+        <w:ind w:left="1416"/>
+      </w:pPr>
+      <w:r>
+        <w:t>“</w:t>
+      </w:r>
+      <w:r>
+        <w:rPr>
+          <w:b/>
+        </w:rPr>
+        <w:t>box</w:t>
+      </w:r>
+      <w:r>
+        <w:t>”</w:t>
+      </w:r>
+      <w:r>
+        <w:t>:</w:t>
+      </w:r>
+      <w:r>
+        <w:t xml:space="preserve"> the textual content corresponding to the labels on the boxes that hide the txt. </w:t>
+      </w:r>
+      <w:r>
+        <w:t xml:space="preserve"> </w:t>
+      </w:r>
+      <w:r>
+        <w:t>This</w:t>
+      </w:r>
+      <w:r>
+        <w:t xml:space="preserve"> is defined as an array (e.g. [Y1, Y2, Y</w:t>
+      </w:r>
+      <w:r>
+        <w:t xml:space="preserve">3] for three attributes). </w:t>
+      </w:r>
+      <w:r>
+        <w:t xml:space="preserve">See </w:t>
+      </w:r>
+      <w:r>
+        <w:t>previous “</w:t>
+      </w:r>
+      <w:proofErr w:type="spellStart"/>
+      <w:proofErr w:type="gramStart"/>
+      <w:r>
+        <w:t>txt”description</w:t>
+      </w:r>
+      <w:proofErr w:type="spellEnd"/>
+      <w:proofErr w:type="gramEnd"/>
+      <w:r>
+        <w:t xml:space="preserve"> ab</w:t>
+      </w:r>
+      <w:r>
+        <w:t>o</w:t>
+      </w:r>
+      <w:r>
+        <w:t>ut layout.</w:t>
+      </w:r>
+    </w:p>
+    <w:p>
+      <w:pPr>
+        <w:ind w:left="1416"/>
+      </w:pPr>
+      <w:r>
+        <w:rPr>
+          <w:b/>
+        </w:rPr>
+        <w:t>“var”</w:t>
+      </w:r>
+      <w:r>
+        <w:t xml:space="preserve">: the names of the cells as stored as variable names in the database. </w:t>
+      </w:r>
+      <w:r>
+        <w:t xml:space="preserve">Make them descriptive such that you know which option and cell this is. E.g. A_p1 would indicate the probability of the first gamble option A. </w:t>
+      </w:r>
+    </w:p>
+    <w:p/>
+    <w:p>
       <w:r>
         <w:rPr>
           <w:b/>
           <w:sz w:val="24"/>
           <w:szCs w:val="24"/>
         </w:rPr>
+        <w:t>Attributes</w:t>
+      </w:r>
+      <w:r>
+        <w:t xml:space="preserve"> </w:t>
+      </w:r>
+    </w:p>
+    <w:p>
+      <w:pPr>
+        <w:ind w:left="1416"/>
+      </w:pPr>
+      <w:r>
+        <w:t>“</w:t>
+      </w:r>
+      <w:r>
+        <w:rPr>
+          <w:b/>
+        </w:rPr>
+        <w:t>label</w:t>
+      </w:r>
+      <w:r>
+        <w:rPr>
+          <w:b/>
+        </w:rPr>
+        <w:t>s</w:t>
+      </w:r>
+      <w:r>
+        <w:t>:” the label</w:t>
+      </w:r>
+      <w:r>
+        <w:t xml:space="preserve">s represent the general labels show for each of the attributes of the </w:t>
+      </w:r>
+      <w:proofErr w:type="gramStart"/>
+      <w:r>
+        <w:t xml:space="preserve">options </w:t>
+      </w:r>
+      <w:r>
+        <w:t xml:space="preserve"> (</w:t>
+      </w:r>
+      <w:proofErr w:type="gramEnd"/>
+      <w:r>
+        <w:t>e.g. price</w:t>
+      </w:r>
+      <w:r>
+        <w:t>, customer rating</w:t>
+      </w:r>
+      <w:r>
+        <w:t xml:space="preserve"> and quality). T</w:t>
+      </w:r>
+      <w:r>
+        <w:t xml:space="preserve">hese will be shown in the </w:t>
+      </w:r>
+      <w:r>
+        <w:t>column or row headings</w:t>
+      </w:r>
+      <w:r>
+        <w:t xml:space="preserve"> when set </w:t>
+      </w:r>
+      <w:r>
+        <w:t xml:space="preserve">by the </w:t>
+      </w:r>
+      <w:proofErr w:type="spellStart"/>
+      <w:r>
+        <w:t>displayLabels</w:t>
+      </w:r>
+      <w:proofErr w:type="spellEnd"/>
+      <w:r>
+        <w:t xml:space="preserve"> attribute</w:t>
+      </w:r>
+      <w:r>
+        <w:t xml:space="preserve"> (see Set below). </w:t>
+      </w:r>
+    </w:p>
+    <w:p>
+      <w:pPr>
+        <w:ind w:left="1416"/>
+      </w:pPr>
+      <w:r>
+        <w:rPr>
+          <w:b/>
+        </w:rPr>
+        <w:t>“var”</w:t>
+      </w:r>
+      <w:r>
+        <w:t xml:space="preserve">: the names of the attributes as stored in the database when referring for example to the attribute order. This allows for shorthand names more useful for data analysis, where the labels themselves can be longer and more descriptive (e.g. “customer rating” in the label is ‘rating’ in shorthand in this </w:t>
+      </w:r>
+      <w:r>
+        <w:rPr>
+          <w:b/>
+        </w:rPr>
+        <w:t xml:space="preserve">var </w:t>
+      </w:r>
+      <w:r>
+        <w:t>list</w:t>
+      </w:r>
+      <w:r>
+        <w:t xml:space="preserve"> (see tv example)</w:t>
+      </w:r>
+      <w:r>
+        <w:t>.</w:t>
+      </w:r>
+    </w:p>
+    <w:p>
+      <w:pPr>
+        <w:ind w:left="708"/>
+      </w:pPr>
+      <w:r>
+        <w:tab/>
+        <w:t>Note that we assume one similar set of attributes for all options…</w:t>
+      </w:r>
+    </w:p>
+    <w:p>
+      <w:pPr>
+        <w:rPr>
+          <w:b/>
+          <w:sz w:val="24"/>
+          <w:szCs w:val="24"/>
+        </w:rPr>
+      </w:pPr>
+      <w:proofErr w:type="spellStart"/>
+      <w:r>
+        <w:rPr>
+          <w:b/>
+          <w:sz w:val="24"/>
+          <w:szCs w:val="24"/>
+        </w:rPr>
+        <w:t>Opt</w:t>
+      </w:r>
+      <w:r>
+        <w:rPr>
+          <w:b/>
+          <w:sz w:val="24"/>
+          <w:szCs w:val="24"/>
+        </w:rPr>
         <w:t>Order</w:t>
       </w:r>
       <w:proofErr w:type="spellEnd"/>
     </w:p>
     <w:p>
       <w:r>
+        <w:lastRenderedPageBreak/>
         <w:t xml:space="preserve">This object defines orders of instances of </w:t>
       </w:r>
       <w:r>
@@ -1230,7 +1682,6 @@
         <w:rPr>
           <w:rFonts w:ascii="Courier New" w:hAnsi="Courier New" w:cs="Courier New"/>
         </w:rPr>
-        <w:lastRenderedPageBreak/>
         <w:t>{"</w:t>
       </w:r>
       <w:proofErr w:type="spellStart"/>
@@ -1240,8 +1691,6 @@
         </w:rPr>
         <w:t>cellType</w:t>
       </w:r>
-      <w:bookmarkStart w:id="0" w:name="_GoBack"/>
-      <w:bookmarkEnd w:id="0"/>
       <w:proofErr w:type="spellEnd"/>
       <w:r>
         <w:rPr>

</xml_diff>

<commit_message>
updated with explanation for delays
</commit_message>
<xml_diff>
--- a/json structure and properties.docx
+++ b/json structure and properties.docx
@@ -522,10 +522,7 @@
         <w:t>”)</w:t>
       </w:r>
       <w:r>
-        <w:t xml:space="preserve"> </w:t>
-      </w:r>
-      <w:r>
-        <w:t xml:space="preserve"> is</w:t>
+        <w:t xml:space="preserve">  is</w:t>
       </w:r>
       <w:r>
         <w:t xml:space="preserve"> used to change the default layout of the buttons:</w:t>
@@ -638,19 +635,27 @@
         <w:spacing w:after="0" w:line="240" w:lineRule="auto"/>
         <w:rPr>
           <w:rFonts w:ascii="Courier New" w:hAnsi="Courier New" w:cs="Courier New"/>
-        </w:rPr>
-      </w:pPr>
-      <w:r>
-        <w:rPr>
-          <w:rFonts w:ascii="Courier New" w:hAnsi="Courier New" w:cs="Courier New"/>
-        </w:rPr>
-        <w:tab/>
+          <w:lang w:val="nl-NL"/>
+        </w:rPr>
+      </w:pPr>
+      <w:r>
+        <w:rPr>
+          <w:rFonts w:ascii="Courier New" w:hAnsi="Courier New" w:cs="Courier New"/>
+        </w:rPr>
+        <w:tab/>
+      </w:r>
+      <w:r>
+        <w:rPr>
+          <w:rFonts w:ascii="Courier New" w:hAnsi="Courier New" w:cs="Courier New"/>
+          <w:lang w:val="nl-NL"/>
+        </w:rPr>
         <w:t>"</w:t>
       </w:r>
       <w:proofErr w:type="spellStart"/>
       <w:r>
         <w:rPr>
           <w:rFonts w:ascii="Courier New" w:hAnsi="Courier New" w:cs="Courier New"/>
+          <w:lang w:val="nl-NL"/>
         </w:rPr>
         <w:t>btnSel</w:t>
       </w:r>
@@ -658,6 +663,7 @@
       <w:r>
         <w:rPr>
           <w:rFonts w:ascii="Courier New" w:hAnsi="Courier New" w:cs="Courier New"/>
+          <w:lang w:val="nl-NL"/>
         </w:rPr>
         <w:t xml:space="preserve">":"default", </w:t>
       </w:r>
@@ -667,11 +673,13 @@
         <w:spacing w:after="0" w:line="240" w:lineRule="auto"/>
         <w:rPr>
           <w:rFonts w:ascii="Courier New" w:hAnsi="Courier New" w:cs="Courier New"/>
-        </w:rPr>
-      </w:pPr>
-      <w:r>
-        <w:rPr>
-          <w:rFonts w:ascii="Courier New" w:hAnsi="Courier New" w:cs="Courier New"/>
+          <w:lang w:val="nl-NL"/>
+        </w:rPr>
+      </w:pPr>
+      <w:r>
+        <w:rPr>
+          <w:rFonts w:ascii="Courier New" w:hAnsi="Courier New" w:cs="Courier New"/>
+          <w:lang w:val="nl-NL"/>
         </w:rPr>
         <w:tab/>
         <w:t>"</w:t>
@@ -680,6 +688,7 @@
       <w:r>
         <w:rPr>
           <w:rFonts w:ascii="Courier New" w:hAnsi="Courier New" w:cs="Courier New"/>
+          <w:lang w:val="nl-NL"/>
         </w:rPr>
         <w:t>btnNotSel</w:t>
       </w:r>
@@ -687,6 +696,7 @@
       <w:r>
         <w:rPr>
           <w:rFonts w:ascii="Courier New" w:hAnsi="Courier New" w:cs="Courier New"/>
+          <w:lang w:val="nl-NL"/>
         </w:rPr>
         <w:t>":"default"</w:t>
       </w:r>
@@ -696,14 +706,720 @@
         <w:spacing w:after="0" w:line="240" w:lineRule="auto"/>
         <w:rPr>
           <w:rFonts w:ascii="Courier New" w:hAnsi="Courier New" w:cs="Courier New"/>
-        </w:rPr>
-      </w:pPr>
-      <w:r>
-        <w:rPr>
-          <w:rFonts w:ascii="Courier New" w:hAnsi="Courier New" w:cs="Courier New"/>
+          <w:lang w:val="nl-NL"/>
+        </w:rPr>
+      </w:pPr>
+      <w:r>
+        <w:rPr>
+          <w:rFonts w:ascii="Courier New" w:hAnsi="Courier New" w:cs="Courier New"/>
+          <w:lang w:val="nl-NL"/>
         </w:rPr>
         <w:tab/>
         <w:t>}</w:t>
+      </w:r>
+    </w:p>
+    <w:p>
+      <w:pPr>
+        <w:spacing w:after="0" w:line="240" w:lineRule="auto"/>
+        <w:rPr>
+          <w:rFonts w:ascii="Courier New" w:hAnsi="Courier New" w:cs="Courier New"/>
+          <w:lang w:val="nl-NL"/>
+        </w:rPr>
+      </w:pPr>
+      <w:proofErr w:type="spellStart"/>
+      <w:r>
+        <w:rPr>
+          <w:lang w:val="nl-NL"/>
+        </w:rPr>
+        <w:t>Defaults</w:t>
+      </w:r>
+      <w:proofErr w:type="spellEnd"/>
+      <w:r>
+        <w:rPr>
+          <w:lang w:val="nl-NL"/>
+        </w:rPr>
+        <w:t>:</w:t>
+      </w:r>
+      <w:r>
+        <w:rPr>
+          <w:rFonts w:ascii="Courier New" w:hAnsi="Courier New" w:cs="Courier New"/>
+          <w:lang w:val="nl-NL"/>
+        </w:rPr>
+        <w:t xml:space="preserve"> </w:t>
+      </w:r>
+    </w:p>
+    <w:p>
+      <w:pPr>
+        <w:spacing w:after="0" w:line="240" w:lineRule="auto"/>
+        <w:rPr>
+          <w:rFonts w:ascii="Courier New" w:hAnsi="Courier New" w:cs="Courier New"/>
+        </w:rPr>
+      </w:pPr>
+      <w:proofErr w:type="spellStart"/>
+      <w:r>
+        <w:rPr>
+          <w:rFonts w:ascii="Courier New" w:hAnsi="Courier New" w:cs="Courier New"/>
+          <w:b/>
+        </w:rPr>
+        <w:t>btnTxt</w:t>
+      </w:r>
+      <w:proofErr w:type="spellEnd"/>
+      <w:r>
+        <w:rPr>
+          <w:rFonts w:ascii="Courier New" w:hAnsi="Courier New" w:cs="Courier New"/>
+        </w:rPr>
+        <w:t xml:space="preserve"> ["w3-white"]; </w:t>
+      </w:r>
+    </w:p>
+    <w:p>
+      <w:pPr>
+        <w:spacing w:after="0" w:line="240" w:lineRule="auto"/>
+        <w:rPr>
+          <w:rFonts w:ascii="Courier New" w:hAnsi="Courier New" w:cs="Courier New"/>
+        </w:rPr>
+      </w:pPr>
+      <w:proofErr w:type="spellStart"/>
+      <w:r>
+        <w:rPr>
+          <w:rFonts w:ascii="Courier New" w:hAnsi="Courier New" w:cs="Courier New"/>
+          <w:b/>
+        </w:rPr>
+        <w:t>btnClass</w:t>
+      </w:r>
+      <w:proofErr w:type="spellEnd"/>
+      <w:r>
+        <w:rPr>
+          <w:rFonts w:ascii="Courier New" w:hAnsi="Courier New" w:cs="Courier New"/>
+          <w:b/>
+        </w:rPr>
+        <w:t>:</w:t>
+      </w:r>
+      <w:r>
+        <w:rPr>
+          <w:rFonts w:ascii="Courier New" w:hAnsi="Courier New" w:cs="Courier New"/>
+        </w:rPr>
+        <w:t xml:space="preserve"> ["w3-button", "w3-block", "w3-border", "w3-border-gray", "w3-round-xlarge"];</w:t>
+      </w:r>
+    </w:p>
+    <w:p>
+      <w:pPr>
+        <w:spacing w:after="0" w:line="240" w:lineRule="auto"/>
+        <w:rPr>
+          <w:rFonts w:ascii="Courier New" w:hAnsi="Courier New" w:cs="Courier New"/>
+        </w:rPr>
+      </w:pPr>
+      <w:proofErr w:type="spellStart"/>
+      <w:proofErr w:type="gramStart"/>
+      <w:r>
+        <w:rPr>
+          <w:rFonts w:ascii="Courier New" w:hAnsi="Courier New" w:cs="Courier New"/>
+          <w:b/>
+        </w:rPr>
+        <w:t>btnSel</w:t>
+      </w:r>
+      <w:proofErr w:type="spellEnd"/>
+      <w:r>
+        <w:rPr>
+          <w:rFonts w:ascii="Courier New" w:hAnsi="Courier New" w:cs="Courier New"/>
+          <w:b/>
+        </w:rPr>
+        <w:t>:</w:t>
+      </w:r>
+      <w:r>
+        <w:rPr>
+          <w:rFonts w:ascii="Courier New" w:hAnsi="Courier New" w:cs="Courier New"/>
+        </w:rPr>
+        <w:t>[</w:t>
+      </w:r>
+      <w:proofErr w:type="gramEnd"/>
+      <w:r>
+        <w:rPr>
+          <w:rFonts w:ascii="Courier New" w:hAnsi="Courier New" w:cs="Courier New"/>
+        </w:rPr>
+        <w:t xml:space="preserve">"w3-blue", "w3-hover-blue"]; </w:t>
+      </w:r>
+    </w:p>
+    <w:p>
+      <w:pPr>
+        <w:spacing w:after="0" w:line="240" w:lineRule="auto"/>
+        <w:rPr>
+          <w:rFonts w:ascii="Courier New" w:hAnsi="Courier New" w:cs="Courier New"/>
+        </w:rPr>
+      </w:pPr>
+      <w:proofErr w:type="spellStart"/>
+      <w:r>
+        <w:rPr>
+          <w:rFonts w:ascii="Courier New" w:hAnsi="Courier New" w:cs="Courier New"/>
+          <w:b/>
+        </w:rPr>
+        <w:t>btnNotSel</w:t>
+      </w:r>
+      <w:proofErr w:type="spellEnd"/>
+      <w:r>
+        <w:rPr>
+          <w:rFonts w:ascii="Courier New" w:hAnsi="Courier New" w:cs="Courier New"/>
+          <w:b/>
+        </w:rPr>
+        <w:t>:</w:t>
+      </w:r>
+      <w:r>
+        <w:rPr>
+          <w:rFonts w:ascii="Courier New" w:hAnsi="Courier New" w:cs="Courier New"/>
+        </w:rPr>
+        <w:t xml:space="preserve"> ["w3-light-blue"]; </w:t>
+      </w:r>
+    </w:p>
+    <w:p>
+      <w:pPr>
+        <w:rPr>
+          <w:b/>
+          <w:sz w:val="24"/>
+          <w:szCs w:val="24"/>
+        </w:rPr>
+      </w:pPr>
+    </w:p>
+    <w:p>
+      <w:pPr>
+        <w:rPr>
+          <w:b/>
+          <w:sz w:val="24"/>
+          <w:szCs w:val="24"/>
+        </w:rPr>
+      </w:pPr>
+      <w:r>
+        <w:rPr>
+          <w:b/>
+          <w:sz w:val="24"/>
+          <w:szCs w:val="24"/>
+        </w:rPr>
+        <w:lastRenderedPageBreak/>
+        <w:t>Options</w:t>
+      </w:r>
+      <w:r>
+        <w:rPr>
+          <w:b/>
+          <w:sz w:val="24"/>
+          <w:szCs w:val="24"/>
+        </w:rPr>
+        <w:t xml:space="preserve"> </w:t>
+      </w:r>
+    </w:p>
+    <w:p>
+      <w:r>
+        <w:t xml:space="preserve">This </w:t>
+      </w:r>
+      <w:r>
+        <w:t xml:space="preserve">object defines the options, names and their attributes. In other words, the content to be used in the trials. </w:t>
+      </w:r>
+      <w:r>
+        <w:t xml:space="preserve">Options can have one or more sets of attributes (for example, in a gamble, we might have 3 outcomes </w:t>
+      </w:r>
+      <w:proofErr w:type="gramStart"/>
+      <w:r>
+        <w:t>and  3</w:t>
+      </w:r>
+      <w:proofErr w:type="gramEnd"/>
+      <w:r>
+        <w:t xml:space="preserve"> associated probabilities and these would be two sets of attributes with 3 instances).  </w:t>
+      </w:r>
+      <w:r>
+        <w:t>This object has the following properties:</w:t>
+      </w:r>
+    </w:p>
+    <w:p>
+      <w:pPr>
+        <w:ind w:left="708"/>
+      </w:pPr>
+      <w:r>
+        <w:t>“</w:t>
+      </w:r>
+      <w:r>
+        <w:rPr>
+          <w:b/>
+        </w:rPr>
+        <w:t>name</w:t>
+      </w:r>
+      <w:r>
+        <w:t>”: the name of the instance (later to be used as identifier).</w:t>
+      </w:r>
+    </w:p>
+    <w:p>
+      <w:pPr>
+        <w:ind w:left="708"/>
+      </w:pPr>
+      <w:r>
+        <w:t>“</w:t>
+      </w:r>
+      <w:proofErr w:type="spellStart"/>
+      <w:r>
+        <w:rPr>
+          <w:b/>
+        </w:rPr>
+        <w:t>optionName</w:t>
+      </w:r>
+      <w:proofErr w:type="spellEnd"/>
+      <w:r>
+        <w:t>”: the name of the option to display within the trials/experiment.</w:t>
+      </w:r>
+      <w:r>
+        <w:t xml:space="preserve"> These will be shown </w:t>
+      </w:r>
+      <w:r>
+        <w:t>on the choice button</w:t>
+      </w:r>
+      <w:r>
+        <w:t>.</w:t>
+      </w:r>
+    </w:p>
+    <w:p>
+      <w:pPr>
+        <w:ind w:left="708"/>
+      </w:pPr>
+      <w:r>
+        <w:t>“</w:t>
+      </w:r>
+      <w:r>
+        <w:rPr>
+          <w:b/>
+        </w:rPr>
+        <w:t>attributes</w:t>
+      </w:r>
+      <w:r>
+        <w:t xml:space="preserve">”: this is an object </w:t>
+      </w:r>
+      <w:proofErr w:type="gramStart"/>
+      <w:r>
+        <w:t>in itself defining</w:t>
+      </w:r>
+      <w:proofErr w:type="gramEnd"/>
+      <w:r>
+        <w:t xml:space="preserve"> the </w:t>
+      </w:r>
+      <w:r>
+        <w:t>attributes of this specific option</w:t>
+      </w:r>
+      <w:r>
+        <w:t>. This object uses the following properties:</w:t>
+      </w:r>
+    </w:p>
+    <w:p>
+      <w:pPr>
+        <w:ind w:left="1416"/>
+      </w:pPr>
+      <w:r>
+        <w:t>“</w:t>
+      </w:r>
+      <w:r>
+        <w:rPr>
+          <w:b/>
+        </w:rPr>
+        <w:t>label</w:t>
+      </w:r>
+      <w:r>
+        <w:t xml:space="preserve">:” the </w:t>
+      </w:r>
+      <w:r>
+        <w:t xml:space="preserve">label </w:t>
+      </w:r>
+      <w:r>
+        <w:t xml:space="preserve">describing </w:t>
+      </w:r>
+      <w:r>
+        <w:t xml:space="preserve">the </w:t>
+      </w:r>
+      <w:r>
+        <w:t>set of attributes</w:t>
+      </w:r>
+      <w:r>
+        <w:t xml:space="preserve">. </w:t>
+      </w:r>
+      <w:proofErr w:type="gramStart"/>
+      <w:r>
+        <w:t>Typically</w:t>
+      </w:r>
+      <w:proofErr w:type="gramEnd"/>
+      <w:r>
+        <w:t xml:space="preserve"> this will show the name of the option, but more than 1 set of attributes it allows to label each of them (e.g. outcomes versus probabilities0</w:t>
+      </w:r>
+      <w:r>
+        <w:t>.</w:t>
+      </w:r>
+    </w:p>
+    <w:p>
+      <w:pPr>
+        <w:ind w:left="1416"/>
+      </w:pPr>
+      <w:r>
+        <w:t>“</w:t>
+      </w:r>
+      <w:r>
+        <w:rPr>
+          <w:b/>
+        </w:rPr>
+        <w:t>txt</w:t>
+      </w:r>
+      <w:r>
+        <w:t xml:space="preserve">”: the textual content </w:t>
+      </w:r>
+      <w:r>
+        <w:t xml:space="preserve">inside the </w:t>
+      </w:r>
+      <w:r>
+        <w:t>b</w:t>
+      </w:r>
+      <w:r>
+        <w:t xml:space="preserve">ox </w:t>
+      </w:r>
+      <w:r>
+        <w:t xml:space="preserve">corresponding to the attributes used. This is defined as an array </w:t>
+      </w:r>
+      <w:r>
+        <w:t xml:space="preserve">of html codes </w:t>
+      </w:r>
+      <w:r>
+        <w:t xml:space="preserve">(e.g. [X1, X2, X3] for three attributes). </w:t>
+      </w:r>
+      <w:r>
+        <w:t>Each element</w:t>
+      </w:r>
+      <w:r>
+        <w:t xml:space="preserve"> of the array</w:t>
+      </w:r>
+      <w:r>
+        <w:t xml:space="preserve"> will contain some HTML code that defines the content. </w:t>
+      </w:r>
+      <w:r>
+        <w:t>T</w:t>
+      </w:r>
+      <w:r>
+        <w:t xml:space="preserve">he </w:t>
+      </w:r>
+      <w:r>
+        <w:t xml:space="preserve">JSON </w:t>
+      </w:r>
+      <w:r>
+        <w:t xml:space="preserve">parser will center the content in the middle of the box, using the w3-display-middle class. However, </w:t>
+      </w:r>
+      <w:r>
+        <w:t>this class takes up quite some padding space and does not work well with displaying full size images, or with multiple elements inside the box</w:t>
+      </w:r>
+      <w:r>
+        <w:t>. However, if</w:t>
+      </w:r>
+      <w:r>
+        <w:t xml:space="preserve"> the content of a cell starts with a DIV, SPAN or IMG, the content will be parsed as is without the w3-display-middle class</w:t>
+      </w:r>
+      <w:r>
+        <w:t>, so in this way you have more control over the content.</w:t>
+      </w:r>
+    </w:p>
+    <w:p>
+      <w:pPr>
+        <w:ind w:left="1416"/>
+      </w:pPr>
+      <w:r>
+        <w:t>“</w:t>
+      </w:r>
+      <w:r>
+        <w:rPr>
+          <w:b/>
+        </w:rPr>
+        <w:t>box</w:t>
+      </w:r>
+      <w:r>
+        <w:t>”</w:t>
+      </w:r>
+      <w:r>
+        <w:t>:</w:t>
+      </w:r>
+      <w:r>
+        <w:t xml:space="preserve"> the textual content corresponding to the labels on the boxes that hide the txt. </w:t>
+      </w:r>
+      <w:r>
+        <w:t xml:space="preserve"> </w:t>
+      </w:r>
+      <w:r>
+        <w:t>This</w:t>
+      </w:r>
+      <w:r>
+        <w:t xml:space="preserve"> is defined as an array (e.g. [Y1, Y2, Y</w:t>
+      </w:r>
+      <w:r>
+        <w:t xml:space="preserve">3] for three attributes). </w:t>
+      </w:r>
+      <w:r>
+        <w:t xml:space="preserve">See </w:t>
+      </w:r>
+      <w:r>
+        <w:t>previous “</w:t>
+      </w:r>
+      <w:proofErr w:type="spellStart"/>
+      <w:proofErr w:type="gramStart"/>
+      <w:r>
+        <w:t>txt”description</w:t>
+      </w:r>
+      <w:proofErr w:type="spellEnd"/>
+      <w:proofErr w:type="gramEnd"/>
+      <w:r>
+        <w:t xml:space="preserve"> ab</w:t>
+      </w:r>
+      <w:r>
+        <w:t>o</w:t>
+      </w:r>
+      <w:r>
+        <w:t>ut layout.</w:t>
+      </w:r>
+    </w:p>
+    <w:p>
+      <w:pPr>
+        <w:ind w:left="1416"/>
+      </w:pPr>
+      <w:r>
+        <w:rPr>
+          <w:b/>
+        </w:rPr>
+        <w:t>“var”</w:t>
+      </w:r>
+      <w:r>
+        <w:t xml:space="preserve">: the names of the cells as stored as variable names in the database. </w:t>
+      </w:r>
+      <w:r>
+        <w:t xml:space="preserve">Make them descriptive such that you know which option and cell this is. E.g. A_p1 would indicate the probability of the first gamble option A. </w:t>
+      </w:r>
+    </w:p>
+    <w:p/>
+    <w:p>
+      <w:r>
+        <w:rPr>
+          <w:b/>
+          <w:sz w:val="24"/>
+          <w:szCs w:val="24"/>
+        </w:rPr>
+        <w:t>Attributes</w:t>
+      </w:r>
+      <w:r>
+        <w:t xml:space="preserve"> </w:t>
+      </w:r>
+    </w:p>
+    <w:p>
+      <w:pPr>
+        <w:ind w:left="1416"/>
+      </w:pPr>
+      <w:r>
+        <w:t>“</w:t>
+      </w:r>
+      <w:r>
+        <w:rPr>
+          <w:b/>
+        </w:rPr>
+        <w:t>label</w:t>
+      </w:r>
+      <w:r>
+        <w:rPr>
+          <w:b/>
+        </w:rPr>
+        <w:t>s</w:t>
+      </w:r>
+      <w:r>
+        <w:t>:” the label</w:t>
+      </w:r>
+      <w:r>
+        <w:t xml:space="preserve">s represent the general labels show for each of the attributes of the </w:t>
+      </w:r>
+      <w:proofErr w:type="gramStart"/>
+      <w:r>
+        <w:t xml:space="preserve">options </w:t>
+      </w:r>
+      <w:r>
+        <w:t xml:space="preserve"> (</w:t>
+      </w:r>
+      <w:proofErr w:type="gramEnd"/>
+      <w:r>
+        <w:t>e.g. price</w:t>
+      </w:r>
+      <w:r>
+        <w:t>, customer rating</w:t>
+      </w:r>
+      <w:r>
+        <w:t xml:space="preserve"> and quality). T</w:t>
+      </w:r>
+      <w:r>
+        <w:t xml:space="preserve">hese will be shown in the </w:t>
+      </w:r>
+      <w:r>
+        <w:t>column or row headings</w:t>
+      </w:r>
+      <w:r>
+        <w:t xml:space="preserve"> when set </w:t>
+      </w:r>
+      <w:r>
+        <w:t xml:space="preserve">by the </w:t>
+      </w:r>
+      <w:proofErr w:type="spellStart"/>
+      <w:r>
+        <w:t>displayLabels</w:t>
+      </w:r>
+      <w:proofErr w:type="spellEnd"/>
+      <w:r>
+        <w:t xml:space="preserve"> attribute</w:t>
+      </w:r>
+      <w:r>
+        <w:t xml:space="preserve"> (see Set below). </w:t>
+      </w:r>
+    </w:p>
+    <w:p>
+      <w:pPr>
+        <w:ind w:left="1416"/>
+      </w:pPr>
+      <w:r>
+        <w:rPr>
+          <w:b/>
+        </w:rPr>
+        <w:t>“var”</w:t>
+      </w:r>
+      <w:r>
+        <w:t xml:space="preserve">: the names of the attributes as stored in the database when referring for example to the attribute order. This allows for shorthand names more useful for data analysis, where the labels themselves can be longer and more descriptive (e.g. “customer rating” in the label is ‘rating’ in shorthand in this </w:t>
+      </w:r>
+      <w:r>
+        <w:rPr>
+          <w:b/>
+        </w:rPr>
+        <w:t xml:space="preserve">var </w:t>
+      </w:r>
+      <w:r>
+        <w:t>list</w:t>
+      </w:r>
+      <w:r>
+        <w:t xml:space="preserve"> (see tv example)</w:t>
+      </w:r>
+      <w:r>
+        <w:t>.</w:t>
+      </w:r>
+    </w:p>
+    <w:p>
+      <w:pPr>
+        <w:ind w:left="708"/>
+      </w:pPr>
+      <w:r>
+        <w:tab/>
+        <w:t>Note that we assume one similar set of attributes for all options…</w:t>
+      </w:r>
+    </w:p>
+    <w:p>
+      <w:pPr>
+        <w:rPr>
+          <w:b/>
+          <w:sz w:val="24"/>
+          <w:szCs w:val="24"/>
+        </w:rPr>
+      </w:pPr>
+      <w:r>
+        <w:rPr>
+          <w:b/>
+          <w:sz w:val="24"/>
+          <w:szCs w:val="24"/>
+        </w:rPr>
+        <w:br w:type="page"/>
+      </w:r>
+    </w:p>
+    <w:p>
+      <w:pPr>
+        <w:rPr>
+          <w:b/>
+          <w:sz w:val="24"/>
+          <w:szCs w:val="24"/>
+        </w:rPr>
+      </w:pPr>
+      <w:r>
+        <w:rPr>
+          <w:b/>
+          <w:sz w:val="24"/>
+          <w:szCs w:val="24"/>
+        </w:rPr>
+        <w:lastRenderedPageBreak/>
+        <w:t>Delays</w:t>
+      </w:r>
+    </w:p>
+    <w:p>
+      <w:r>
+        <w:t>This variable</w:t>
+      </w:r>
+      <w:r>
+        <w:t xml:space="preserve"> object allows to set a delay on the opening time of the </w:t>
+      </w:r>
+      <w:proofErr w:type="gramStart"/>
+      <w:r>
+        <w:t>box, and</w:t>
+      </w:r>
+      <w:proofErr w:type="gramEnd"/>
+      <w:r>
+        <w:t xml:space="preserve"> is defined by a </w:t>
+      </w:r>
+      <w:proofErr w:type="spellStart"/>
+      <w:r>
+        <w:t>NxN</w:t>
+      </w:r>
+      <w:proofErr w:type="spellEnd"/>
+      <w:r>
+        <w:t xml:space="preserve"> matrix with N the total number of attribute values. The </w:t>
+      </w:r>
+      <w:r>
+        <w:rPr>
+          <w:b/>
+        </w:rPr>
+        <w:t xml:space="preserve">var </w:t>
+      </w:r>
+      <w:r>
+        <w:t xml:space="preserve">list defines the order of the attributes in the matrix and should contain all attribute labels as defined by the </w:t>
+      </w:r>
+      <w:r>
+        <w:rPr>
+          <w:b/>
+        </w:rPr>
+        <w:t xml:space="preserve">var </w:t>
+      </w:r>
+      <w:r>
+        <w:t xml:space="preserve">objects for each option. The Matrix defines the delay from row to column: </w:t>
+      </w:r>
+      <w:proofErr w:type="gramStart"/>
+      <w:r>
+        <w:t>so</w:t>
+      </w:r>
+      <w:proofErr w:type="gramEnd"/>
+      <w:r>
+        <w:t xml:space="preserve"> first row defines the delays going from the first attribute to itself (first column) and the other available attributes. In the Matrix below, there would be a 700ms delay going from </w:t>
+      </w:r>
+      <w:proofErr w:type="spellStart"/>
+      <w:r>
+        <w:t>A_quality</w:t>
+      </w:r>
+      <w:proofErr w:type="spellEnd"/>
+      <w:r>
+        <w:t xml:space="preserve"> to </w:t>
+      </w:r>
+      <w:proofErr w:type="spellStart"/>
+      <w:r>
+        <w:t>B_quality</w:t>
+      </w:r>
+      <w:proofErr w:type="spellEnd"/>
+      <w:r>
+        <w:t xml:space="preserve">, and a 500ms delay going from </w:t>
+      </w:r>
+      <w:proofErr w:type="spellStart"/>
+      <w:r>
+        <w:t>B_quality</w:t>
+      </w:r>
+      <w:proofErr w:type="spellEnd"/>
+      <w:r>
+        <w:t xml:space="preserve"> to </w:t>
+      </w:r>
+      <w:proofErr w:type="spellStart"/>
+      <w:r>
+        <w:t>A_quality</w:t>
+      </w:r>
+      <w:proofErr w:type="spellEnd"/>
+      <w:r>
+        <w:t xml:space="preserve"> and no delays otherwise.</w:t>
       </w:r>
       <w:bookmarkStart w:id="0" w:name="_GoBack"/>
       <w:bookmarkEnd w:id="0"/>
@@ -716,13 +1432,10 @@
         </w:rPr>
       </w:pPr>
       <w:r>
-        <w:t>Defaults:</w:t>
-      </w:r>
-      <w:r>
-        <w:rPr>
-          <w:rFonts w:ascii="Courier New" w:hAnsi="Courier New" w:cs="Courier New"/>
-        </w:rPr>
-        <w:t xml:space="preserve"> </w:t>
+        <w:rPr>
+          <w:rFonts w:ascii="Courier New" w:hAnsi="Courier New" w:cs="Courier New"/>
+        </w:rPr>
+        <w:t>"delay":</w:t>
       </w:r>
     </w:p>
     <w:p>
@@ -732,20 +1445,12 @@
           <w:rFonts w:ascii="Courier New" w:hAnsi="Courier New" w:cs="Courier New"/>
         </w:rPr>
       </w:pPr>
-      <w:proofErr w:type="spellStart"/>
-      <w:r>
-        <w:rPr>
-          <w:rFonts w:ascii="Courier New" w:hAnsi="Courier New" w:cs="Courier New"/>
-          <w:b/>
-        </w:rPr>
-        <w:t>btnTxt</w:t>
-      </w:r>
-      <w:proofErr w:type="spellEnd"/>
-      <w:r>
-        <w:rPr>
-          <w:rFonts w:ascii="Courier New" w:hAnsi="Courier New" w:cs="Courier New"/>
-        </w:rPr>
-        <w:t xml:space="preserve"> ["w3-white"]; </w:t>
+      <w:r>
+        <w:rPr>
+          <w:rFonts w:ascii="Courier New" w:hAnsi="Courier New" w:cs="Courier New"/>
+        </w:rPr>
+        <w:tab/>
+        <w:t>{</w:t>
       </w:r>
     </w:p>
     <w:p>
@@ -755,27 +1460,26 @@
           <w:rFonts w:ascii="Courier New" w:hAnsi="Courier New" w:cs="Courier New"/>
         </w:rPr>
       </w:pPr>
-      <w:proofErr w:type="spellStart"/>
-      <w:r>
-        <w:rPr>
-          <w:rFonts w:ascii="Courier New" w:hAnsi="Courier New" w:cs="Courier New"/>
-          <w:b/>
-        </w:rPr>
-        <w:t>btnClass</w:t>
-      </w:r>
-      <w:proofErr w:type="spellEnd"/>
-      <w:r>
-        <w:rPr>
-          <w:rFonts w:ascii="Courier New" w:hAnsi="Courier New" w:cs="Courier New"/>
-          <w:b/>
-        </w:rPr>
-        <w:t>:</w:t>
-      </w:r>
-      <w:r>
-        <w:rPr>
-          <w:rFonts w:ascii="Courier New" w:hAnsi="Courier New" w:cs="Courier New"/>
-        </w:rPr>
-        <w:t xml:space="preserve"> ["w3-button", "w3-block", "w3-border", "w3-border-gray", "w3-round-xlarge"];</w:t>
+      <w:r>
+        <w:rPr>
+          <w:rFonts w:ascii="Courier New" w:hAnsi="Courier New" w:cs="Courier New"/>
+        </w:rPr>
+        <w:tab/>
+        <w:t>"var</w:t>
+      </w:r>
+      <w:proofErr w:type="gramStart"/>
+      <w:r>
+        <w:rPr>
+          <w:rFonts w:ascii="Courier New" w:hAnsi="Courier New" w:cs="Courier New"/>
+        </w:rPr>
+        <w:t>" :</w:t>
+      </w:r>
+      <w:proofErr w:type="gramEnd"/>
+      <w:r>
+        <w:rPr>
+          <w:rFonts w:ascii="Courier New" w:hAnsi="Courier New" w:cs="Courier New"/>
+        </w:rPr>
+        <w:t xml:space="preserve"> [</w:t>
       </w:r>
     </w:p>
     <w:p>
@@ -785,35 +1489,265 @@
           <w:rFonts w:ascii="Courier New" w:hAnsi="Courier New" w:cs="Courier New"/>
         </w:rPr>
       </w:pPr>
-      <w:proofErr w:type="spellStart"/>
+      <w:r>
+        <w:rPr>
+          <w:rFonts w:ascii="Courier New" w:hAnsi="Courier New" w:cs="Courier New"/>
+        </w:rPr>
+        <w:tab/>
+      </w:r>
+      <w:r>
+        <w:rPr>
+          <w:rFonts w:ascii="Courier New" w:hAnsi="Courier New" w:cs="Courier New"/>
+        </w:rPr>
+        <w:tab/>
+      </w:r>
+      <w:r>
+        <w:rPr>
+          <w:rFonts w:ascii="Courier New" w:hAnsi="Courier New" w:cs="Courier New"/>
+        </w:rPr>
+        <w:tab/>
+      </w:r>
+      <w:r>
+        <w:rPr>
+          <w:rFonts w:ascii="Courier New" w:hAnsi="Courier New" w:cs="Courier New"/>
+        </w:rPr>
+        <w:tab/>
+      </w:r>
+      <w:r>
+        <w:rPr>
+          <w:rFonts w:ascii="Courier New" w:hAnsi="Courier New" w:cs="Courier New"/>
+        </w:rPr>
+        <w:tab/>
+        <w:t>"</w:t>
+      </w:r>
+      <w:proofErr w:type="spellStart"/>
+      <w:r>
+        <w:rPr>
+          <w:rFonts w:ascii="Courier New" w:hAnsi="Courier New" w:cs="Courier New"/>
+        </w:rPr>
+        <w:t>A_</w:t>
+      </w:r>
+      <w:r>
+        <w:rPr>
+          <w:rFonts w:ascii="Courier New" w:hAnsi="Courier New" w:cs="Courier New"/>
+        </w:rPr>
+        <w:t>price</w:t>
+      </w:r>
+      <w:proofErr w:type="spellEnd"/>
+      <w:r>
+        <w:rPr>
+          <w:rFonts w:ascii="Courier New" w:hAnsi="Courier New" w:cs="Courier New"/>
+        </w:rPr>
+        <w:t>",</w:t>
+      </w:r>
+    </w:p>
+    <w:p>
+      <w:pPr>
+        <w:spacing w:after="0" w:line="240" w:lineRule="auto"/>
+        <w:rPr>
+          <w:rFonts w:ascii="Courier New" w:hAnsi="Courier New" w:cs="Courier New"/>
+        </w:rPr>
+      </w:pPr>
+      <w:r>
+        <w:rPr>
+          <w:rFonts w:ascii="Courier New" w:hAnsi="Courier New" w:cs="Courier New"/>
+        </w:rPr>
+        <w:tab/>
+      </w:r>
+      <w:r>
+        <w:rPr>
+          <w:rFonts w:ascii="Courier New" w:hAnsi="Courier New" w:cs="Courier New"/>
+        </w:rPr>
+        <w:tab/>
+      </w:r>
+      <w:r>
+        <w:rPr>
+          <w:rFonts w:ascii="Courier New" w:hAnsi="Courier New" w:cs="Courier New"/>
+        </w:rPr>
+        <w:tab/>
+      </w:r>
+      <w:r>
+        <w:rPr>
+          <w:rFonts w:ascii="Courier New" w:hAnsi="Courier New" w:cs="Courier New"/>
+        </w:rPr>
+        <w:tab/>
+      </w:r>
+      <w:r>
+        <w:rPr>
+          <w:rFonts w:ascii="Courier New" w:hAnsi="Courier New" w:cs="Courier New"/>
+        </w:rPr>
+        <w:tab/>
+        <w:t>"</w:t>
+      </w:r>
+      <w:proofErr w:type="spellStart"/>
+      <w:r>
+        <w:rPr>
+          <w:rFonts w:ascii="Courier New" w:hAnsi="Courier New" w:cs="Courier New"/>
+        </w:rPr>
+        <w:t>A_</w:t>
+      </w:r>
+      <w:r>
+        <w:rPr>
+          <w:rFonts w:ascii="Courier New" w:hAnsi="Courier New" w:cs="Courier New"/>
+        </w:rPr>
+        <w:t>quality</w:t>
+      </w:r>
+      <w:proofErr w:type="spellEnd"/>
+      <w:r>
+        <w:rPr>
+          <w:rFonts w:ascii="Courier New" w:hAnsi="Courier New" w:cs="Courier New"/>
+        </w:rPr>
+        <w:t>",</w:t>
+      </w:r>
+    </w:p>
+    <w:p>
+      <w:pPr>
+        <w:spacing w:after="0" w:line="240" w:lineRule="auto"/>
+        <w:rPr>
+          <w:rFonts w:ascii="Courier New" w:hAnsi="Courier New" w:cs="Courier New"/>
+        </w:rPr>
+      </w:pPr>
+      <w:r>
+        <w:rPr>
+          <w:rFonts w:ascii="Courier New" w:hAnsi="Courier New" w:cs="Courier New"/>
+        </w:rPr>
+        <w:tab/>
+      </w:r>
+      <w:r>
+        <w:rPr>
+          <w:rFonts w:ascii="Courier New" w:hAnsi="Courier New" w:cs="Courier New"/>
+        </w:rPr>
+        <w:tab/>
+      </w:r>
+      <w:r>
+        <w:rPr>
+          <w:rFonts w:ascii="Courier New" w:hAnsi="Courier New" w:cs="Courier New"/>
+        </w:rPr>
+        <w:tab/>
+      </w:r>
+      <w:r>
+        <w:rPr>
+          <w:rFonts w:ascii="Courier New" w:hAnsi="Courier New" w:cs="Courier New"/>
+        </w:rPr>
+        <w:tab/>
+      </w:r>
+      <w:r>
+        <w:rPr>
+          <w:rFonts w:ascii="Courier New" w:hAnsi="Courier New" w:cs="Courier New"/>
+        </w:rPr>
+        <w:tab/>
+        <w:t>"</w:t>
+      </w:r>
+      <w:proofErr w:type="spellStart"/>
+      <w:r>
+        <w:rPr>
+          <w:rFonts w:ascii="Courier New" w:hAnsi="Courier New" w:cs="Courier New"/>
+        </w:rPr>
+        <w:t>B_price</w:t>
+      </w:r>
+      <w:proofErr w:type="spellEnd"/>
+      <w:r>
+        <w:rPr>
+          <w:rFonts w:ascii="Courier New" w:hAnsi="Courier New" w:cs="Courier New"/>
+        </w:rPr>
+        <w:t>"</w:t>
+      </w:r>
+      <w:r>
+        <w:rPr>
+          <w:rFonts w:ascii="Courier New" w:hAnsi="Courier New" w:cs="Courier New"/>
+        </w:rPr>
+        <w:t>,</w:t>
+      </w:r>
+    </w:p>
+    <w:p>
+      <w:pPr>
+        <w:spacing w:after="0" w:line="240" w:lineRule="auto"/>
+        <w:ind w:left="2832" w:firstLine="708"/>
+        <w:rPr>
+          <w:rFonts w:ascii="Courier New" w:hAnsi="Courier New" w:cs="Courier New"/>
+        </w:rPr>
+      </w:pPr>
+      <w:r>
+        <w:rPr>
+          <w:rFonts w:ascii="Courier New" w:hAnsi="Courier New" w:cs="Courier New"/>
+        </w:rPr>
+        <w:t>"</w:t>
+      </w:r>
+      <w:proofErr w:type="spellStart"/>
+      <w:r>
+        <w:rPr>
+          <w:rFonts w:ascii="Courier New" w:hAnsi="Courier New" w:cs="Courier New"/>
+        </w:rPr>
+        <w:t>B_quality</w:t>
+      </w:r>
+      <w:proofErr w:type="spellEnd"/>
+      <w:r>
+        <w:rPr>
+          <w:rFonts w:ascii="Courier New" w:hAnsi="Courier New" w:cs="Courier New"/>
+        </w:rPr>
+        <w:t>"</w:t>
+      </w:r>
+    </w:p>
+    <w:p>
+      <w:pPr>
+        <w:spacing w:after="0" w:line="240" w:lineRule="auto"/>
+        <w:rPr>
+          <w:rFonts w:ascii="Courier New" w:hAnsi="Courier New" w:cs="Courier New"/>
+        </w:rPr>
+      </w:pPr>
+      <w:r>
+        <w:rPr>
+          <w:rFonts w:ascii="Courier New" w:hAnsi="Courier New" w:cs="Courier New"/>
+        </w:rPr>
+        <w:tab/>
+      </w:r>
+      <w:r>
+        <w:rPr>
+          <w:rFonts w:ascii="Courier New" w:hAnsi="Courier New" w:cs="Courier New"/>
+        </w:rPr>
+        <w:tab/>
+      </w:r>
+      <w:r>
+        <w:rPr>
+          <w:rFonts w:ascii="Courier New" w:hAnsi="Courier New" w:cs="Courier New"/>
+        </w:rPr>
+        <w:tab/>
+      </w:r>
+      <w:r>
+        <w:rPr>
+          <w:rFonts w:ascii="Courier New" w:hAnsi="Courier New" w:cs="Courier New"/>
+        </w:rPr>
+        <w:tab/>
+        <w:t>],</w:t>
+      </w:r>
+    </w:p>
+    <w:p>
+      <w:pPr>
+        <w:spacing w:after="0" w:line="240" w:lineRule="auto"/>
+        <w:rPr>
+          <w:rFonts w:ascii="Courier New" w:hAnsi="Courier New" w:cs="Courier New"/>
+        </w:rPr>
+      </w:pPr>
+      <w:r>
+        <w:rPr>
+          <w:rFonts w:ascii="Courier New" w:hAnsi="Courier New" w:cs="Courier New"/>
+        </w:rPr>
+        <w:tab/>
+        <w:t>"delays</w:t>
+      </w:r>
       <w:proofErr w:type="gramStart"/>
       <w:r>
         <w:rPr>
           <w:rFonts w:ascii="Courier New" w:hAnsi="Courier New" w:cs="Courier New"/>
-          <w:b/>
-        </w:rPr>
-        <w:t>btnSel</w:t>
-      </w:r>
-      <w:proofErr w:type="spellEnd"/>
-      <w:r>
-        <w:rPr>
-          <w:rFonts w:ascii="Courier New" w:hAnsi="Courier New" w:cs="Courier New"/>
-          <w:b/>
-        </w:rPr>
-        <w:t>:</w:t>
-      </w:r>
-      <w:r>
-        <w:rPr>
-          <w:rFonts w:ascii="Courier New" w:hAnsi="Courier New" w:cs="Courier New"/>
-        </w:rPr>
-        <w:t>[</w:t>
+        </w:rPr>
+        <w:t>" :</w:t>
       </w:r>
       <w:proofErr w:type="gramEnd"/>
       <w:r>
         <w:rPr>
           <w:rFonts w:ascii="Courier New" w:hAnsi="Courier New" w:cs="Courier New"/>
         </w:rPr>
-        <w:t xml:space="preserve">"w3-blue", "w3-hover-blue"]; </w:t>
+        <w:t xml:space="preserve"> [</w:t>
       </w:r>
     </w:p>
     <w:p>
@@ -823,27 +1757,248 @@
           <w:rFonts w:ascii="Courier New" w:hAnsi="Courier New" w:cs="Courier New"/>
         </w:rPr>
       </w:pPr>
-      <w:proofErr w:type="spellStart"/>
-      <w:r>
-        <w:rPr>
-          <w:rFonts w:ascii="Courier New" w:hAnsi="Courier New" w:cs="Courier New"/>
-          <w:b/>
-        </w:rPr>
-        <w:t>btnNotSel</w:t>
-      </w:r>
-      <w:proofErr w:type="spellEnd"/>
-      <w:r>
-        <w:rPr>
-          <w:rFonts w:ascii="Courier New" w:hAnsi="Courier New" w:cs="Courier New"/>
-          <w:b/>
-        </w:rPr>
-        <w:t>:</w:t>
-      </w:r>
-      <w:r>
-        <w:rPr>
-          <w:rFonts w:ascii="Courier New" w:hAnsi="Courier New" w:cs="Courier New"/>
-        </w:rPr>
-        <w:t xml:space="preserve"> ["w3-light-blue"]; </w:t>
+      <w:r>
+        <w:rPr>
+          <w:rFonts w:ascii="Courier New" w:hAnsi="Courier New" w:cs="Courier New"/>
+        </w:rPr>
+        <w:tab/>
+      </w:r>
+      <w:r>
+        <w:rPr>
+          <w:rFonts w:ascii="Courier New" w:hAnsi="Courier New" w:cs="Courier New"/>
+        </w:rPr>
+        <w:tab/>
+      </w:r>
+      <w:r>
+        <w:rPr>
+          <w:rFonts w:ascii="Courier New" w:hAnsi="Courier New" w:cs="Courier New"/>
+        </w:rPr>
+        <w:tab/>
+      </w:r>
+      <w:r>
+        <w:rPr>
+          <w:rFonts w:ascii="Courier New" w:hAnsi="Courier New" w:cs="Courier New"/>
+        </w:rPr>
+        <w:tab/>
+        <w:t>[0,0,0,</w:t>
+      </w:r>
+      <w:proofErr w:type="gramStart"/>
+      <w:r>
+        <w:rPr>
+          <w:rFonts w:ascii="Courier New" w:hAnsi="Courier New" w:cs="Courier New"/>
+        </w:rPr>
+        <w:t>0  ]</w:t>
+      </w:r>
+      <w:proofErr w:type="gramEnd"/>
+      <w:r>
+        <w:rPr>
+          <w:rFonts w:ascii="Courier New" w:hAnsi="Courier New" w:cs="Courier New"/>
+        </w:rPr>
+        <w:t>,</w:t>
+      </w:r>
+    </w:p>
+    <w:p>
+      <w:pPr>
+        <w:spacing w:after="0" w:line="240" w:lineRule="auto"/>
+        <w:rPr>
+          <w:rFonts w:ascii="Courier New" w:hAnsi="Courier New" w:cs="Courier New"/>
+        </w:rPr>
+      </w:pPr>
+      <w:r>
+        <w:rPr>
+          <w:rFonts w:ascii="Courier New" w:hAnsi="Courier New" w:cs="Courier New"/>
+        </w:rPr>
+        <w:tab/>
+      </w:r>
+      <w:r>
+        <w:rPr>
+          <w:rFonts w:ascii="Courier New" w:hAnsi="Courier New" w:cs="Courier New"/>
+        </w:rPr>
+        <w:tab/>
+      </w:r>
+      <w:r>
+        <w:rPr>
+          <w:rFonts w:ascii="Courier New" w:hAnsi="Courier New" w:cs="Courier New"/>
+        </w:rPr>
+        <w:tab/>
+      </w:r>
+      <w:r>
+        <w:rPr>
+          <w:rFonts w:ascii="Courier New" w:hAnsi="Courier New" w:cs="Courier New"/>
+        </w:rPr>
+        <w:tab/>
+      </w:r>
+      <w:r>
+        <w:rPr>
+          <w:rFonts w:ascii="Courier New" w:hAnsi="Courier New" w:cs="Courier New"/>
+        </w:rPr>
+        <w:t>[0,0,0,</w:t>
+      </w:r>
+      <w:r>
+        <w:rPr>
+          <w:rFonts w:ascii="Courier New" w:hAnsi="Courier New" w:cs="Courier New"/>
+        </w:rPr>
+        <w:t>700</w:t>
+      </w:r>
+      <w:r>
+        <w:rPr>
+          <w:rFonts w:ascii="Courier New" w:hAnsi="Courier New" w:cs="Courier New"/>
+        </w:rPr>
+        <w:t>]</w:t>
+      </w:r>
+      <w:r>
+        <w:rPr>
+          <w:rFonts w:ascii="Courier New" w:hAnsi="Courier New" w:cs="Courier New"/>
+        </w:rPr>
+        <w:t>,</w:t>
+      </w:r>
+    </w:p>
+    <w:p>
+      <w:pPr>
+        <w:spacing w:after="0" w:line="240" w:lineRule="auto"/>
+        <w:ind w:left="2124" w:firstLine="708"/>
+        <w:rPr>
+          <w:rFonts w:ascii="Courier New" w:hAnsi="Courier New" w:cs="Courier New"/>
+        </w:rPr>
+      </w:pPr>
+      <w:r>
+        <w:rPr>
+          <w:rFonts w:ascii="Courier New" w:hAnsi="Courier New" w:cs="Courier New"/>
+        </w:rPr>
+        <w:t>[0,0,0,</w:t>
+      </w:r>
+      <w:proofErr w:type="gramStart"/>
+      <w:r>
+        <w:rPr>
+          <w:rFonts w:ascii="Courier New" w:hAnsi="Courier New" w:cs="Courier New"/>
+        </w:rPr>
+        <w:t>0  ]</w:t>
+      </w:r>
+      <w:proofErr w:type="gramEnd"/>
+      <w:r>
+        <w:rPr>
+          <w:rFonts w:ascii="Courier New" w:hAnsi="Courier New" w:cs="Courier New"/>
+        </w:rPr>
+        <w:t>,</w:t>
+      </w:r>
+    </w:p>
+    <w:p>
+      <w:pPr>
+        <w:spacing w:after="0" w:line="240" w:lineRule="auto"/>
+        <w:ind w:left="2832"/>
+        <w:rPr>
+          <w:rFonts w:ascii="Courier New" w:hAnsi="Courier New" w:cs="Courier New"/>
+        </w:rPr>
+      </w:pPr>
+      <w:r>
+        <w:rPr>
+          <w:rFonts w:ascii="Courier New" w:hAnsi="Courier New" w:cs="Courier New"/>
+        </w:rPr>
+        <w:t>[0,</w:t>
+      </w:r>
+      <w:r>
+        <w:rPr>
+          <w:rFonts w:ascii="Courier New" w:hAnsi="Courier New" w:cs="Courier New"/>
+        </w:rPr>
+        <w:t>500</w:t>
+      </w:r>
+      <w:r>
+        <w:rPr>
+          <w:rFonts w:ascii="Courier New" w:hAnsi="Courier New" w:cs="Courier New"/>
+        </w:rPr>
+        <w:t>,0,</w:t>
+      </w:r>
+      <w:r>
+        <w:rPr>
+          <w:rFonts w:ascii="Courier New" w:hAnsi="Courier New" w:cs="Courier New"/>
+        </w:rPr>
+        <w:t>0</w:t>
+      </w:r>
+      <w:r>
+        <w:rPr>
+          <w:rFonts w:ascii="Courier New" w:hAnsi="Courier New" w:cs="Courier New"/>
+        </w:rPr>
+        <w:t>]</w:t>
+      </w:r>
+    </w:p>
+    <w:p>
+      <w:pPr>
+        <w:spacing w:after="0" w:line="240" w:lineRule="auto"/>
+        <w:rPr>
+          <w:rFonts w:ascii="Courier New" w:hAnsi="Courier New" w:cs="Courier New"/>
+        </w:rPr>
+      </w:pPr>
+      <w:r>
+        <w:rPr>
+          <w:rFonts w:ascii="Courier New" w:hAnsi="Courier New" w:cs="Courier New"/>
+        </w:rPr>
+        <w:tab/>
+      </w:r>
+      <w:r>
+        <w:rPr>
+          <w:rFonts w:ascii="Courier New" w:hAnsi="Courier New" w:cs="Courier New"/>
+        </w:rPr>
+        <w:tab/>
+      </w:r>
+      <w:r>
+        <w:rPr>
+          <w:rFonts w:ascii="Courier New" w:hAnsi="Courier New" w:cs="Courier New"/>
+        </w:rPr>
+        <w:tab/>
+      </w:r>
+      <w:r>
+        <w:rPr>
+          <w:rFonts w:ascii="Courier New" w:hAnsi="Courier New" w:cs="Courier New"/>
+        </w:rPr>
+        <w:tab/>
+        <w:t>]</w:t>
+      </w:r>
+    </w:p>
+    <w:p>
+      <w:pPr>
+        <w:spacing w:after="0" w:line="240" w:lineRule="auto"/>
+        <w:rPr>
+          <w:rFonts w:ascii="Courier New" w:hAnsi="Courier New" w:cs="Courier New"/>
+        </w:rPr>
+      </w:pPr>
+      <w:r>
+        <w:rPr>
+          <w:rFonts w:ascii="Courier New" w:hAnsi="Courier New" w:cs="Courier New"/>
+        </w:rPr>
+        <w:tab/>
+      </w:r>
+      <w:r>
+        <w:rPr>
+          <w:rFonts w:ascii="Courier New" w:hAnsi="Courier New" w:cs="Courier New"/>
+        </w:rPr>
+        <w:tab/>
+      </w:r>
+      <w:r>
+        <w:rPr>
+          <w:rFonts w:ascii="Courier New" w:hAnsi="Courier New" w:cs="Courier New"/>
+        </w:rPr>
+        <w:tab/>
+      </w:r>
+      <w:r>
+        <w:rPr>
+          <w:rFonts w:ascii="Courier New" w:hAnsi="Courier New" w:cs="Courier New"/>
+        </w:rPr>
+        <w:tab/>
+      </w:r>
+    </w:p>
+    <w:p>
+      <w:pPr>
+        <w:spacing w:after="0" w:line="240" w:lineRule="auto"/>
+        <w:rPr>
+          <w:rFonts w:ascii="Courier New" w:hAnsi="Courier New" w:cs="Courier New"/>
+        </w:rPr>
+      </w:pPr>
+      <w:r>
+        <w:rPr>
+          <w:rFonts w:ascii="Courier New" w:hAnsi="Courier New" w:cs="Courier New"/>
+        </w:rPr>
+        <w:tab/>
+        <w:t>}</w:t>
       </w:r>
     </w:p>
     <w:p>
@@ -854,464 +2009,27 @@
           <w:szCs w:val="24"/>
         </w:rPr>
       </w:pPr>
-    </w:p>
-    <w:p>
-      <w:pPr>
+      <w:proofErr w:type="spellStart"/>
+      <w:r>
         <w:rPr>
           <w:b/>
           <w:sz w:val="24"/>
           <w:szCs w:val="24"/>
         </w:rPr>
-      </w:pPr>
+        <w:t>Opt</w:t>
+      </w:r>
       <w:r>
         <w:rPr>
           <w:b/>
           <w:sz w:val="24"/>
           <w:szCs w:val="24"/>
         </w:rPr>
-        <w:lastRenderedPageBreak/>
-        <w:t>Options</w:t>
-      </w:r>
-      <w:r>
-        <w:rPr>
-          <w:b/>
-          <w:sz w:val="24"/>
-          <w:szCs w:val="24"/>
-        </w:rPr>
-        <w:t xml:space="preserve"> </w:t>
-      </w:r>
-    </w:p>
-    <w:p>
-      <w:r>
-        <w:t xml:space="preserve">This </w:t>
-      </w:r>
-      <w:r>
-        <w:t xml:space="preserve">object defines the options, names and their attributes. In other words, the content to be used in the trials. </w:t>
-      </w:r>
-      <w:r>
-        <w:t xml:space="preserve">Options can have one or more sets of attributes (for example, in a gamble, we might have 3 outcomes </w:t>
-      </w:r>
-      <w:proofErr w:type="gramStart"/>
-      <w:r>
-        <w:t>and  3</w:t>
-      </w:r>
-      <w:proofErr w:type="gramEnd"/>
-      <w:r>
-        <w:t xml:space="preserve"> associated probabilities and these would be two sets of attributes with 3 instances).  </w:t>
-      </w:r>
-      <w:r>
-        <w:t>This object has the following properties:</w:t>
-      </w:r>
-    </w:p>
-    <w:p>
-      <w:pPr>
-        <w:ind w:left="708"/>
-      </w:pPr>
-      <w:r>
-        <w:t>“</w:t>
-      </w:r>
-      <w:r>
-        <w:rPr>
-          <w:b/>
-        </w:rPr>
-        <w:t>name</w:t>
-      </w:r>
-      <w:r>
-        <w:t>”: the name of the instance (later to be used as identifier).</w:t>
-      </w:r>
-    </w:p>
-    <w:p>
-      <w:pPr>
-        <w:ind w:left="708"/>
-      </w:pPr>
-      <w:r>
-        <w:t>“</w:t>
-      </w:r>
-      <w:proofErr w:type="spellStart"/>
-      <w:r>
-        <w:rPr>
-          <w:b/>
-        </w:rPr>
-        <w:t>optionName</w:t>
-      </w:r>
-      <w:proofErr w:type="spellEnd"/>
-      <w:r>
-        <w:t>”: the name of the option to display within the trials/experiment.</w:t>
-      </w:r>
-      <w:r>
-        <w:t xml:space="preserve"> These will be shown </w:t>
-      </w:r>
-      <w:r>
-        <w:t>on the choice button</w:t>
-      </w:r>
-      <w:r>
-        <w:t>.</w:t>
-      </w:r>
-    </w:p>
-    <w:p>
-      <w:pPr>
-        <w:ind w:left="708"/>
-      </w:pPr>
-      <w:r>
-        <w:t>“</w:t>
-      </w:r>
-      <w:r>
-        <w:rPr>
-          <w:b/>
-        </w:rPr>
-        <w:t>attributes</w:t>
-      </w:r>
-      <w:r>
-        <w:t xml:space="preserve">”: this is an object </w:t>
-      </w:r>
-      <w:proofErr w:type="gramStart"/>
-      <w:r>
-        <w:t>in itself defining</w:t>
-      </w:r>
-      <w:proofErr w:type="gramEnd"/>
-      <w:r>
-        <w:t xml:space="preserve"> the </w:t>
-      </w:r>
-      <w:r>
-        <w:t>attributes of this specific option</w:t>
-      </w:r>
-      <w:r>
-        <w:t>. This object uses the following properties:</w:t>
-      </w:r>
-    </w:p>
-    <w:p>
-      <w:pPr>
-        <w:ind w:left="1416"/>
-      </w:pPr>
-      <w:r>
-        <w:t>“</w:t>
-      </w:r>
-      <w:r>
-        <w:rPr>
-          <w:b/>
-        </w:rPr>
-        <w:t>label</w:t>
-      </w:r>
-      <w:r>
-        <w:t xml:space="preserve">:” the </w:t>
-      </w:r>
-      <w:r>
-        <w:t xml:space="preserve">label </w:t>
-      </w:r>
-      <w:r>
-        <w:t xml:space="preserve">describing </w:t>
-      </w:r>
-      <w:r>
-        <w:t xml:space="preserve">the </w:t>
-      </w:r>
-      <w:r>
-        <w:t>set of attributes</w:t>
-      </w:r>
-      <w:r>
-        <w:t xml:space="preserve">. </w:t>
-      </w:r>
-      <w:proofErr w:type="gramStart"/>
-      <w:r>
-        <w:t>Typically</w:t>
-      </w:r>
-      <w:proofErr w:type="gramEnd"/>
-      <w:r>
-        <w:t xml:space="preserve"> this will show the name of the option, but more than 1 set of attributes it allows to label each of them (e.g. outcomes versus probabilities0</w:t>
-      </w:r>
-      <w:r>
-        <w:t>.</w:t>
-      </w:r>
-    </w:p>
-    <w:p>
-      <w:pPr>
-        <w:ind w:left="1416"/>
-      </w:pPr>
-      <w:r>
-        <w:t>“</w:t>
-      </w:r>
-      <w:r>
-        <w:rPr>
-          <w:b/>
-        </w:rPr>
-        <w:t>txt</w:t>
-      </w:r>
-      <w:r>
-        <w:t xml:space="preserve">”: the textual content </w:t>
-      </w:r>
-      <w:r>
-        <w:t xml:space="preserve">inside the </w:t>
-      </w:r>
-      <w:r>
-        <w:t>b</w:t>
-      </w:r>
-      <w:r>
-        <w:t xml:space="preserve">ox </w:t>
-      </w:r>
-      <w:r>
-        <w:t xml:space="preserve">corresponding to the attributes used. This is defined as an array </w:t>
-      </w:r>
-      <w:r>
-        <w:t xml:space="preserve">of html codes </w:t>
-      </w:r>
-      <w:r>
-        <w:t xml:space="preserve">(e.g. [X1, X2, X3] for three attributes). </w:t>
-      </w:r>
-      <w:r>
-        <w:t>Each element</w:t>
-      </w:r>
-      <w:r>
-        <w:t xml:space="preserve"> of the array</w:t>
-      </w:r>
-      <w:r>
-        <w:t xml:space="preserve"> will contain some HTML code that defines the content. </w:t>
-      </w:r>
-      <w:r>
-        <w:t>T</w:t>
-      </w:r>
-      <w:r>
-        <w:t xml:space="preserve">he </w:t>
-      </w:r>
-      <w:r>
-        <w:t xml:space="preserve">JSON </w:t>
-      </w:r>
-      <w:r>
-        <w:t xml:space="preserve">parser will center the content in the middle of the box, using the w3-display-middle class. However, </w:t>
-      </w:r>
-      <w:r>
-        <w:t>this class takes up quite some padding space and does not work well with displaying full size images, or with multiple elements inside the box</w:t>
-      </w:r>
-      <w:r>
-        <w:t>. However, if</w:t>
-      </w:r>
-      <w:r>
-        <w:t xml:space="preserve"> the content of a cell starts with a DIV, SPAN or IMG, the content will be parsed as is without the w3-display-middle class</w:t>
-      </w:r>
-      <w:r>
-        <w:t>, so in this way you have more control over the content.</w:t>
-      </w:r>
-    </w:p>
-    <w:p>
-      <w:pPr>
-        <w:ind w:left="1416"/>
-      </w:pPr>
-      <w:r>
-        <w:t>“</w:t>
-      </w:r>
-      <w:r>
-        <w:rPr>
-          <w:b/>
-        </w:rPr>
-        <w:t>box</w:t>
-      </w:r>
-      <w:r>
-        <w:t>”</w:t>
-      </w:r>
-      <w:r>
-        <w:t>:</w:t>
-      </w:r>
-      <w:r>
-        <w:t xml:space="preserve"> the textual content corresponding to the labels on the boxes that hide the txt. </w:t>
-      </w:r>
-      <w:r>
-        <w:t xml:space="preserve"> </w:t>
-      </w:r>
-      <w:r>
-        <w:t>This</w:t>
-      </w:r>
-      <w:r>
-        <w:t xml:space="preserve"> is defined as an array (e.g. [Y1, Y2, Y</w:t>
-      </w:r>
-      <w:r>
-        <w:t xml:space="preserve">3] for three attributes). </w:t>
-      </w:r>
-      <w:r>
-        <w:t xml:space="preserve">See </w:t>
-      </w:r>
-      <w:r>
-        <w:t>previous “</w:t>
-      </w:r>
-      <w:proofErr w:type="spellStart"/>
-      <w:proofErr w:type="gramStart"/>
-      <w:r>
-        <w:t>txt”description</w:t>
-      </w:r>
-      <w:proofErr w:type="spellEnd"/>
-      <w:proofErr w:type="gramEnd"/>
-      <w:r>
-        <w:t xml:space="preserve"> ab</w:t>
-      </w:r>
-      <w:r>
-        <w:t>o</w:t>
-      </w:r>
-      <w:r>
-        <w:t>ut layout.</w:t>
-      </w:r>
-    </w:p>
-    <w:p>
-      <w:pPr>
-        <w:ind w:left="1416"/>
-      </w:pPr>
-      <w:r>
-        <w:rPr>
-          <w:b/>
-        </w:rPr>
-        <w:t>“var”</w:t>
-      </w:r>
-      <w:r>
-        <w:t xml:space="preserve">: the names of the cells as stored as variable names in the database. </w:t>
-      </w:r>
-      <w:r>
-        <w:t xml:space="preserve">Make them descriptive such that you know which option and cell this is. E.g. A_p1 would indicate the probability of the first gamble option A. </w:t>
-      </w:r>
-    </w:p>
-    <w:p/>
-    <w:p>
-      <w:r>
-        <w:rPr>
-          <w:b/>
-          <w:sz w:val="24"/>
-          <w:szCs w:val="24"/>
-        </w:rPr>
-        <w:t>Attributes</w:t>
-      </w:r>
-      <w:r>
-        <w:t xml:space="preserve"> </w:t>
-      </w:r>
-    </w:p>
-    <w:p>
-      <w:pPr>
-        <w:ind w:left="1416"/>
-      </w:pPr>
-      <w:r>
-        <w:t>“</w:t>
-      </w:r>
-      <w:r>
-        <w:rPr>
-          <w:b/>
-        </w:rPr>
-        <w:t>label</w:t>
-      </w:r>
-      <w:r>
-        <w:rPr>
-          <w:b/>
-        </w:rPr>
-        <w:t>s</w:t>
-      </w:r>
-      <w:r>
-        <w:t>:” the label</w:t>
-      </w:r>
-      <w:r>
-        <w:t xml:space="preserve">s represent the general labels show for each of the attributes of the </w:t>
-      </w:r>
-      <w:proofErr w:type="gramStart"/>
-      <w:r>
-        <w:t xml:space="preserve">options </w:t>
-      </w:r>
-      <w:r>
-        <w:t xml:space="preserve"> (</w:t>
-      </w:r>
-      <w:proofErr w:type="gramEnd"/>
-      <w:r>
-        <w:t>e.g. price</w:t>
-      </w:r>
-      <w:r>
-        <w:t>, customer rating</w:t>
-      </w:r>
-      <w:r>
-        <w:t xml:space="preserve"> and quality). T</w:t>
-      </w:r>
-      <w:r>
-        <w:t xml:space="preserve">hese will be shown in the </w:t>
-      </w:r>
-      <w:r>
-        <w:t>column or row headings</w:t>
-      </w:r>
-      <w:r>
-        <w:t xml:space="preserve"> when set </w:t>
-      </w:r>
-      <w:r>
-        <w:t xml:space="preserve">by the </w:t>
-      </w:r>
-      <w:proofErr w:type="spellStart"/>
-      <w:r>
-        <w:t>displayLabels</w:t>
-      </w:r>
-      <w:proofErr w:type="spellEnd"/>
-      <w:r>
-        <w:t xml:space="preserve"> attribute</w:t>
-      </w:r>
-      <w:r>
-        <w:t xml:space="preserve"> (see Set below). </w:t>
-      </w:r>
-    </w:p>
-    <w:p>
-      <w:pPr>
-        <w:ind w:left="1416"/>
-      </w:pPr>
-      <w:r>
-        <w:rPr>
-          <w:b/>
-        </w:rPr>
-        <w:t>“var”</w:t>
-      </w:r>
-      <w:r>
-        <w:t xml:space="preserve">: the names of the attributes as stored in the database when referring for example to the attribute order. This allows for shorthand names more useful for data analysis, where the labels themselves can be longer and more descriptive (e.g. “customer rating” in the label is ‘rating’ in shorthand in this </w:t>
-      </w:r>
-      <w:r>
-        <w:rPr>
-          <w:b/>
-        </w:rPr>
-        <w:t xml:space="preserve">var </w:t>
-      </w:r>
-      <w:r>
-        <w:t>list</w:t>
-      </w:r>
-      <w:r>
-        <w:t xml:space="preserve"> (see tv example)</w:t>
-      </w:r>
-      <w:r>
-        <w:t>.</w:t>
-      </w:r>
-    </w:p>
-    <w:p>
-      <w:pPr>
-        <w:ind w:left="708"/>
-      </w:pPr>
-      <w:r>
-        <w:tab/>
-        <w:t>Note that we assume one similar set of attributes for all options…</w:t>
-      </w:r>
-    </w:p>
-    <w:p>
-      <w:pPr>
-        <w:rPr>
-          <w:b/>
-          <w:sz w:val="24"/>
-          <w:szCs w:val="24"/>
-        </w:rPr>
-      </w:pPr>
-      <w:proofErr w:type="spellStart"/>
-      <w:r>
-        <w:rPr>
-          <w:b/>
-          <w:sz w:val="24"/>
-          <w:szCs w:val="24"/>
-        </w:rPr>
-        <w:t>Opt</w:t>
-      </w:r>
-      <w:r>
-        <w:rPr>
-          <w:b/>
-          <w:sz w:val="24"/>
-          <w:szCs w:val="24"/>
-        </w:rPr>
         <w:t>Order</w:t>
       </w:r>
       <w:proofErr w:type="spellEnd"/>
     </w:p>
     <w:p>
       <w:r>
-        <w:lastRenderedPageBreak/>
         <w:t xml:space="preserve">This object defines orders of instances of </w:t>
       </w:r>
       <w:r>
@@ -1650,6 +2368,7 @@
       </w:r>
       <w:proofErr w:type="spellStart"/>
       <w:r>
+        <w:lastRenderedPageBreak/>
         <w:t>boxType</w:t>
       </w:r>
       <w:proofErr w:type="spellEnd"/>

</xml_diff>

<commit_message>
json changes and 1st editor
delaymatrix only for delays needed
attribute order can be set too (similar to option orders)
first version of the editor
</commit_message>
<xml_diff>
--- a/json structure and properties.docx
+++ b/json structure and properties.docx
@@ -92,7 +92,33 @@
         <w:t xml:space="preserve">labels and buttons </w:t>
       </w:r>
       <w:r>
-        <w:t>is defined for use in subsequent experiments. Multiple instances of the cell object can be used at the same time. The cell object consists of the properties:</w:t>
+        <w:t xml:space="preserve">is defined for use in subsequent experiments. </w:t>
+      </w:r>
+      <w:r>
+        <w:t xml:space="preserve">The styles are defined by CSS classes. These classes would be defined in a </w:t>
+      </w:r>
+      <w:proofErr w:type="spellStart"/>
+      <w:r>
+        <w:t>css</w:t>
+      </w:r>
+      <w:proofErr w:type="spellEnd"/>
+      <w:r>
+        <w:t xml:space="preserve"> file or based on existing classes from the W3.CSS styles that MouselabWEB uses. </w:t>
+      </w:r>
+      <w:r>
+        <w:t>The</w:t>
+      </w:r>
+      <w:r>
+        <w:t xml:space="preserve"> style </w:t>
+      </w:r>
+      <w:r>
+        <w:t xml:space="preserve">object consists of the </w:t>
+      </w:r>
+      <w:r>
+        <w:t xml:space="preserve">following </w:t>
+      </w:r>
+      <w:r>
+        <w:t>properties:</w:t>
       </w:r>
     </w:p>
     <w:p>
@@ -333,15 +359,7 @@
         <w:t xml:space="preserve"> </w:t>
       </w:r>
       <w:r>
-        <w:t>So for example replace “default” with [“w3-red”</w:t>
-      </w:r>
-      <w:proofErr w:type="gramStart"/>
-      <w:r>
-        <w:t>,”w</w:t>
-      </w:r>
-      <w:proofErr w:type="gramEnd"/>
-      <w:r>
-        <w:t>3-right”]  (don’t put quotes around this array…)</w:t>
+        <w:t>So for example replace “default” with [“w3-red”,”w3-right”]  (don’t put quotes around this array…)</w:t>
       </w:r>
     </w:p>
     <w:p>
@@ -359,17 +377,9 @@
         <w:rPr>
           <w:b/>
         </w:rPr>
-        <w:t>name”</w:t>
-      </w:r>
-      <w:proofErr w:type="gramStart"/>
-      <w:r>
-        <w:rPr>
-          <w:b/>
-        </w:rPr>
-        <w:t>:”label</w:t>
-      </w:r>
-      <w:proofErr w:type="spellEnd"/>
-      <w:proofErr w:type="gramEnd"/>
+        <w:t>name”:”label</w:t>
+      </w:r>
+      <w:proofErr w:type="spellEnd"/>
       <w:r>
         <w:rPr>
           <w:b/>
@@ -532,14 +542,7 @@
         <w:rPr>
           <w:b/>
         </w:rPr>
-        <w:t>name”</w:t>
-      </w:r>
-      <w:proofErr w:type="gramStart"/>
-      <w:r>
-        <w:rPr>
-          <w:b/>
-        </w:rPr>
-        <w:t>:”</w:t>
+        <w:t>name”:”</w:t>
       </w:r>
       <w:r>
         <w:rPr>
@@ -548,7 +551,6 @@
         <w:t>button</w:t>
       </w:r>
       <w:proofErr w:type="spellEnd"/>
-      <w:proofErr w:type="gramEnd"/>
       <w:r>
         <w:rPr>
           <w:b/>
@@ -669,19 +671,17 @@
         <w:spacing w:after="0" w:line="240" w:lineRule="auto"/>
         <w:rPr>
           <w:rFonts w:ascii="Courier New" w:hAnsi="Courier New" w:cs="Courier New"/>
-          <w:lang w:val="nl-NL"/>
-        </w:rPr>
-      </w:pPr>
-      <w:r>
-        <w:rPr>
-          <w:rFonts w:ascii="Courier New" w:hAnsi="Courier New" w:cs="Courier New"/>
-        </w:rPr>
-        <w:tab/>
-      </w:r>
-      <w:r>
-        <w:rPr>
-          <w:rFonts w:ascii="Courier New" w:hAnsi="Courier New" w:cs="Courier New"/>
-          <w:lang w:val="nl-NL"/>
+        </w:rPr>
+      </w:pPr>
+      <w:r>
+        <w:rPr>
+          <w:rFonts w:ascii="Courier New" w:hAnsi="Courier New" w:cs="Courier New"/>
+        </w:rPr>
+        <w:tab/>
+      </w:r>
+      <w:r>
+        <w:rPr>
+          <w:rFonts w:ascii="Courier New" w:hAnsi="Courier New" w:cs="Courier New"/>
         </w:rPr>
         <w:t>"</w:t>
       </w:r>
@@ -689,7 +689,6 @@
       <w:r>
         <w:rPr>
           <w:rFonts w:ascii="Courier New" w:hAnsi="Courier New" w:cs="Courier New"/>
-          <w:lang w:val="nl-NL"/>
         </w:rPr>
         <w:t>btnSel</w:t>
       </w:r>
@@ -697,7 +696,6 @@
       <w:r>
         <w:rPr>
           <w:rFonts w:ascii="Courier New" w:hAnsi="Courier New" w:cs="Courier New"/>
-          <w:lang w:val="nl-NL"/>
         </w:rPr>
         <w:t xml:space="preserve">":"default", </w:t>
       </w:r>
@@ -735,11 +733,6 @@
           <w:rFonts w:ascii="Courier New" w:hAnsi="Courier New" w:cs="Courier New"/>
         </w:rPr>
         <w:br/>
-      </w:r>
-      <w:r>
-        <w:rPr>
-          <w:rFonts w:ascii="Courier New" w:hAnsi="Courier New" w:cs="Courier New"/>
-        </w:rPr>
         <w:t>"height": "30px",</w:t>
       </w:r>
     </w:p>
@@ -763,19 +756,17 @@
         <w:spacing w:after="0" w:line="240" w:lineRule="auto"/>
         <w:rPr>
           <w:rFonts w:ascii="Courier New" w:hAnsi="Courier New" w:cs="Courier New"/>
-          <w:lang w:val="nl-NL"/>
-        </w:rPr>
-      </w:pPr>
-      <w:r>
-        <w:rPr>
-          <w:rFonts w:ascii="Courier New" w:hAnsi="Courier New" w:cs="Courier New"/>
-        </w:rPr>
-        <w:tab/>
-      </w:r>
-      <w:r>
-        <w:rPr>
-          <w:rFonts w:ascii="Courier New" w:hAnsi="Courier New" w:cs="Courier New"/>
-          <w:lang w:val="nl-NL"/>
+        </w:rPr>
+      </w:pPr>
+      <w:r>
+        <w:rPr>
+          <w:rFonts w:ascii="Courier New" w:hAnsi="Courier New" w:cs="Courier New"/>
+        </w:rPr>
+        <w:tab/>
+      </w:r>
+      <w:r>
+        <w:rPr>
+          <w:rFonts w:ascii="Courier New" w:hAnsi="Courier New" w:cs="Courier New"/>
         </w:rPr>
         <w:t>}</w:t>
       </w:r>
@@ -785,7 +776,6 @@
         <w:spacing w:after="0" w:line="240" w:lineRule="auto"/>
         <w:rPr>
           <w:rFonts w:ascii="Courier New" w:hAnsi="Courier New" w:cs="Courier New"/>
-          <w:lang w:val="nl-NL"/>
         </w:rPr>
       </w:pPr>
     </w:p>
@@ -883,19 +873,11 @@
         <w:t>mainClass</w:t>
       </w:r>
       <w:proofErr w:type="spellEnd"/>
-      <w:proofErr w:type="gramStart"/>
-      <w:r>
-        <w:rPr>
-          <w:rFonts w:ascii="Courier New" w:hAnsi="Courier New" w:cs="Courier New"/>
-        </w:rPr>
-        <w:t>":[</w:t>
-      </w:r>
-      <w:proofErr w:type="gramEnd"/>
-      <w:r>
-        <w:rPr>
-          <w:rFonts w:ascii="Courier New" w:hAnsi="Courier New" w:cs="Courier New"/>
-        </w:rPr>
-        <w:t>"w3-white", "w3-center","w3-padding-small"],</w:t>
+      <w:r>
+        <w:rPr>
+          <w:rFonts w:ascii="Courier New" w:hAnsi="Courier New" w:cs="Courier New"/>
+        </w:rPr>
+        <w:t>":["w3-white", "w3-center","w3-padding-small"],</w:t>
       </w:r>
     </w:p>
     <w:p>
@@ -927,19 +909,11 @@
         <w:t>txtClass</w:t>
       </w:r>
       <w:proofErr w:type="spellEnd"/>
-      <w:proofErr w:type="gramStart"/>
-      <w:r>
-        <w:rPr>
-          <w:rFonts w:ascii="Courier New" w:hAnsi="Courier New" w:cs="Courier New"/>
-        </w:rPr>
-        <w:t>":[</w:t>
-      </w:r>
-      <w:proofErr w:type="gramEnd"/>
-      <w:r>
-        <w:rPr>
-          <w:rFonts w:ascii="Courier New" w:hAnsi="Courier New" w:cs="Courier New"/>
-        </w:rPr>
-        <w:t>"w3-light-blue"],</w:t>
+      <w:r>
+        <w:rPr>
+          <w:rFonts w:ascii="Courier New" w:hAnsi="Courier New" w:cs="Courier New"/>
+        </w:rPr>
+        <w:t>":["w3-light-blue"],</w:t>
       </w:r>
     </w:p>
     <w:p>
@@ -954,6 +928,7 @@
         <w:rPr>
           <w:rFonts w:ascii="Courier New" w:hAnsi="Courier New" w:cs="Courier New"/>
         </w:rPr>
+        <w:lastRenderedPageBreak/>
         <w:tab/>
       </w:r>
       <w:r>
@@ -971,19 +946,11 @@
         <w:t>boxClass</w:t>
       </w:r>
       <w:proofErr w:type="spellEnd"/>
-      <w:proofErr w:type="gramStart"/>
-      <w:r>
-        <w:rPr>
-          <w:rFonts w:ascii="Courier New" w:hAnsi="Courier New" w:cs="Courier New"/>
-        </w:rPr>
-        <w:t>":[</w:t>
-      </w:r>
-      <w:proofErr w:type="gramEnd"/>
-      <w:r>
-        <w:rPr>
-          <w:rFonts w:ascii="Courier New" w:hAnsi="Courier New" w:cs="Courier New"/>
-        </w:rPr>
-        <w:t>"w3-indigo"],</w:t>
+      <w:r>
+        <w:rPr>
+          <w:rFonts w:ascii="Courier New" w:hAnsi="Courier New" w:cs="Courier New"/>
+        </w:rPr>
+        <w:t>":["w3-indigo"],</w:t>
       </w:r>
     </w:p>
     <w:p>
@@ -998,7 +965,6 @@
         <w:rPr>
           <w:rFonts w:ascii="Courier New" w:hAnsi="Courier New" w:cs="Courier New"/>
         </w:rPr>
-        <w:lastRenderedPageBreak/>
         <w:tab/>
       </w:r>
       <w:r>
@@ -1016,19 +982,11 @@
         <w:t>labelClass</w:t>
       </w:r>
       <w:proofErr w:type="spellEnd"/>
-      <w:proofErr w:type="gramStart"/>
-      <w:r>
-        <w:rPr>
-          <w:rFonts w:ascii="Courier New" w:hAnsi="Courier New" w:cs="Courier New"/>
-        </w:rPr>
-        <w:t>":[</w:t>
-      </w:r>
-      <w:proofErr w:type="gramEnd"/>
-      <w:r>
-        <w:rPr>
-          <w:rFonts w:ascii="Courier New" w:hAnsi="Courier New" w:cs="Courier New"/>
-        </w:rPr>
-        <w:t>"w3-white"],</w:t>
+      <w:r>
+        <w:rPr>
+          <w:rFonts w:ascii="Courier New" w:hAnsi="Courier New" w:cs="Courier New"/>
+        </w:rPr>
+        <w:t>":["w3-white"],</w:t>
       </w:r>
     </w:p>
     <w:p>
@@ -1060,19 +1018,11 @@
         <w:t>btnClass</w:t>
       </w:r>
       <w:proofErr w:type="spellEnd"/>
-      <w:proofErr w:type="gramStart"/>
-      <w:r>
-        <w:rPr>
-          <w:rFonts w:ascii="Courier New" w:hAnsi="Courier New" w:cs="Courier New"/>
-        </w:rPr>
-        <w:t>":[</w:t>
-      </w:r>
-      <w:proofErr w:type="gramEnd"/>
-      <w:r>
-        <w:rPr>
-          <w:rFonts w:ascii="Courier New" w:hAnsi="Courier New" w:cs="Courier New"/>
-        </w:rPr>
-        <w:t>"w3-button", "w3-block", "w3-border", "w3-border-gray", "w3-round-xlarge", "w3-display-middle"],</w:t>
+      <w:r>
+        <w:rPr>
+          <w:rFonts w:ascii="Courier New" w:hAnsi="Courier New" w:cs="Courier New"/>
+        </w:rPr>
+        <w:t>":["w3-button", "w3-block", "w3-border", "w3-border-gray", "w3-round-xlarge", "w3-display-middle"],</w:t>
       </w:r>
     </w:p>
     <w:p>
@@ -1140,19 +1090,11 @@
         <w:t>btnSel</w:t>
       </w:r>
       <w:proofErr w:type="spellEnd"/>
-      <w:proofErr w:type="gramStart"/>
-      <w:r>
-        <w:rPr>
-          <w:rFonts w:ascii="Courier New" w:hAnsi="Courier New" w:cs="Courier New"/>
-        </w:rPr>
-        <w:t>":[</w:t>
-      </w:r>
-      <w:proofErr w:type="gramEnd"/>
-      <w:r>
-        <w:rPr>
-          <w:rFonts w:ascii="Courier New" w:hAnsi="Courier New" w:cs="Courier New"/>
-        </w:rPr>
-        <w:t xml:space="preserve">"w3-blue", "w3-hover-blue"], </w:t>
+      <w:r>
+        <w:rPr>
+          <w:rFonts w:ascii="Courier New" w:hAnsi="Courier New" w:cs="Courier New"/>
+        </w:rPr>
+        <w:t xml:space="preserve">":["w3-blue", "w3-hover-blue"], </w:t>
       </w:r>
     </w:p>
     <w:p>
@@ -1184,19 +1126,11 @@
         <w:t>btnNotSel</w:t>
       </w:r>
       <w:proofErr w:type="spellEnd"/>
-      <w:proofErr w:type="gramStart"/>
-      <w:r>
-        <w:rPr>
-          <w:rFonts w:ascii="Courier New" w:hAnsi="Courier New" w:cs="Courier New"/>
-        </w:rPr>
-        <w:t>":[</w:t>
-      </w:r>
-      <w:proofErr w:type="gramEnd"/>
-      <w:r>
-        <w:rPr>
-          <w:rFonts w:ascii="Courier New" w:hAnsi="Courier New" w:cs="Courier New"/>
-        </w:rPr>
-        <w:t>"w3-light-blue"]</w:t>
+      <w:r>
+        <w:rPr>
+          <w:rFonts w:ascii="Courier New" w:hAnsi="Courier New" w:cs="Courier New"/>
+        </w:rPr>
+        <w:t>":["w3-light-blue"]</w:t>
       </w:r>
     </w:p>
     <w:p>
@@ -1323,6 +1257,43 @@
       </w:r>
       <w:r>
         <w:t>The width of each cell belonging to this option</w:t>
+      </w:r>
+    </w:p>
+    <w:p>
+      <w:pPr>
+        <w:ind w:left="708"/>
+      </w:pPr>
+      <w:r>
+        <w:rPr>
+          <w:b/>
+          <w:bCs/>
+        </w:rPr>
+        <w:t>“</w:t>
+      </w:r>
+      <w:proofErr w:type="spellStart"/>
+      <w:r>
+        <w:rPr>
+          <w:b/>
+          <w:bCs/>
+        </w:rPr>
+        <w:t>txt_button</w:t>
+      </w:r>
+      <w:proofErr w:type="spellEnd"/>
+      <w:r>
+        <w:rPr>
+          <w:b/>
+          <w:bCs/>
+        </w:rPr>
+        <w:t>”:</w:t>
+      </w:r>
+      <w:r>
+        <w:t xml:space="preserve"> txt as it should appear on a choice button (optional: without this the </w:t>
+      </w:r>
+      <w:r>
+        <w:t xml:space="preserve">text of the </w:t>
+      </w:r>
+      <w:r>
+        <w:t>label attribute is used)</w:t>
       </w:r>
     </w:p>
     <w:p>
@@ -1400,11 +1371,12 @@
       <w:r>
         <w:t xml:space="preserve">”: the </w:t>
       </w:r>
-      <w:proofErr w:type="spellStart"/>
-      <w:r>
-        <w:t>labek</w:t>
-      </w:r>
-      <w:proofErr w:type="spellEnd"/>
+      <w:r>
+        <w:t>labe</w:t>
+      </w:r>
+      <w:r>
+        <w:t>l</w:t>
+      </w:r>
       <w:r>
         <w:t xml:space="preserve"> of the </w:t>
       </w:r>
@@ -1455,23 +1427,11 @@
       </w:r>
       <w:proofErr w:type="spellStart"/>
       <w:r>
-        <w:t>height</w:t>
-      </w:r>
-      <w:r>
-        <w:t>of</w:t>
-      </w:r>
-      <w:proofErr w:type="spellEnd"/>
-      <w:r>
-        <w:t xml:space="preserve"> each </w:t>
-      </w:r>
-      <w:r>
-        <w:t xml:space="preserve">cell </w:t>
-      </w:r>
-      <w:r>
-        <w:t xml:space="preserve">belonging to this </w:t>
-      </w:r>
-      <w:r>
-        <w:t>attribute</w:t>
+        <w:t>heightof</w:t>
+      </w:r>
+      <w:proofErr w:type="spellEnd"/>
+      <w:r>
+        <w:t xml:space="preserve"> each cell belonging to this attribute</w:t>
       </w:r>
     </w:p>
     <w:p>
@@ -1528,21 +1488,7 @@
         <w:rPr>
           <w:rFonts w:ascii="Courier New" w:hAnsi="Courier New" w:cs="Courier New"/>
         </w:rPr>
-        <w:t>“cell</w:t>
-      </w:r>
-      <w:proofErr w:type="gramStart"/>
-      <w:r>
-        <w:rPr>
-          <w:rFonts w:ascii="Courier New" w:hAnsi="Courier New" w:cs="Courier New"/>
-        </w:rPr>
-        <w:t>” :</w:t>
-      </w:r>
-      <w:proofErr w:type="gramEnd"/>
-      <w:r>
-        <w:rPr>
-          <w:rFonts w:ascii="Courier New" w:hAnsi="Courier New" w:cs="Courier New"/>
-        </w:rPr>
-        <w:t xml:space="preserve"> </w:t>
+        <w:t xml:space="preserve">“cell” : </w:t>
       </w:r>
       <w:r>
         <w:rPr>
@@ -1572,21 +1518,7 @@
           <w:rFonts w:ascii="Courier New" w:hAnsi="Courier New" w:cs="Courier New"/>
         </w:rPr>
         <w:tab/>
-        <w:t>{"A</w:t>
-      </w:r>
-      <w:proofErr w:type="gramStart"/>
-      <w:r>
-        <w:rPr>
-          <w:rFonts w:ascii="Courier New" w:hAnsi="Courier New" w:cs="Courier New"/>
-        </w:rPr>
-        <w:t>":{</w:t>
-      </w:r>
-      <w:proofErr w:type="gramEnd"/>
-      <w:r>
-        <w:rPr>
-          <w:rFonts w:ascii="Courier New" w:hAnsi="Courier New" w:cs="Courier New"/>
-        </w:rPr>
-        <w:t>"var":"</w:t>
+        <w:t>{"A":{"var":"</w:t>
       </w:r>
       <w:proofErr w:type="spellStart"/>
       <w:r>
@@ -1776,212 +1708,6 @@
         </w:rPr>
       </w:pPr>
     </w:p>
-    <w:p>
-      <w:r>
-        <w:t>“</w:t>
-      </w:r>
-      <w:r>
-        <w:rPr>
-          <w:b/>
-        </w:rPr>
-        <w:t>attributes</w:t>
-      </w:r>
-      <w:r>
-        <w:t xml:space="preserve">”: this is an object </w:t>
-      </w:r>
-      <w:proofErr w:type="gramStart"/>
-      <w:r>
-        <w:t>in itself defining</w:t>
-      </w:r>
-      <w:proofErr w:type="gramEnd"/>
-      <w:r>
-        <w:t xml:space="preserve"> the </w:t>
-      </w:r>
-      <w:r>
-        <w:t>attributes of this specific option</w:t>
-      </w:r>
-      <w:r>
-        <w:t>. This object uses the following properties:</w:t>
-      </w:r>
-    </w:p>
-    <w:p>
-      <w:r>
-        <w:tab/>
-        <w:t>“A”: is the label indicating for which option this is.</w:t>
-      </w:r>
-    </w:p>
-    <w:p>
-      <w:pPr>
-        <w:ind w:left="708"/>
-      </w:pPr>
-      <w:r>
-        <w:rPr>
-          <w:b/>
-        </w:rPr>
-        <w:t>“var”</w:t>
-      </w:r>
-      <w:r>
-        <w:t xml:space="preserve">: the names of the cells as stored as variable names in the database. Make them descriptive such that you know which option and cell this is. E.g. </w:t>
-      </w:r>
-      <w:proofErr w:type="spellStart"/>
-      <w:r>
-        <w:t>priceA</w:t>
-      </w:r>
-      <w:proofErr w:type="spellEnd"/>
-      <w:r>
-        <w:t xml:space="preserve"> indicates this is the price of option A. </w:t>
-      </w:r>
-    </w:p>
-    <w:p>
-      <w:pPr>
-        <w:ind w:left="708"/>
-      </w:pPr>
-      <w:r>
-        <w:t xml:space="preserve"> </w:t>
-      </w:r>
-      <w:r>
-        <w:t>“</w:t>
-      </w:r>
-      <w:r>
-        <w:rPr>
-          <w:b/>
-        </w:rPr>
-        <w:t>txt</w:t>
-      </w:r>
-      <w:r>
-        <w:t xml:space="preserve">”: the textual content </w:t>
-      </w:r>
-      <w:r>
-        <w:t xml:space="preserve">inside the </w:t>
-      </w:r>
-      <w:r>
-        <w:t>b</w:t>
-      </w:r>
-      <w:r>
-        <w:t xml:space="preserve">ox </w:t>
-      </w:r>
-      <w:r>
-        <w:t xml:space="preserve">corresponding to the attributes used. This is defined as </w:t>
-      </w:r>
-      <w:r>
-        <w:t>html code</w:t>
-      </w:r>
-      <w:r>
-        <w:t xml:space="preserve">. </w:t>
-      </w:r>
-      <w:r>
-        <w:t>T</w:t>
-      </w:r>
-      <w:r>
-        <w:t xml:space="preserve">he </w:t>
-      </w:r>
-      <w:r>
-        <w:t xml:space="preserve">JSON </w:t>
-      </w:r>
-      <w:r>
-        <w:t xml:space="preserve">parser will center the content in the middle of the box, using the w3-display-middle class. However, </w:t>
-      </w:r>
-      <w:r>
-        <w:t>this class takes up quite some padding space and does not work well with displaying full size images, or with multiple elements inside the box</w:t>
-      </w:r>
-      <w:r>
-        <w:t xml:space="preserve">. However, </w:t>
-      </w:r>
-      <w:r>
-        <w:lastRenderedPageBreak/>
-        <w:t>if</w:t>
-      </w:r>
-      <w:r>
-        <w:t xml:space="preserve"> the content of a cell starts with a DIV, SPAN or IMG, the content will be parsed as is without the w3-display-middle class</w:t>
-      </w:r>
-      <w:r>
-        <w:t>, so in this way you have more control over the content.</w:t>
-      </w:r>
-    </w:p>
-    <w:p>
-      <w:pPr>
-        <w:ind w:left="708"/>
-      </w:pPr>
-      <w:r>
-        <w:t>“</w:t>
-      </w:r>
-      <w:r>
-        <w:rPr>
-          <w:b/>
-        </w:rPr>
-        <w:t>box</w:t>
-      </w:r>
-      <w:r>
-        <w:t>”</w:t>
-      </w:r>
-      <w:r>
-        <w:t>:</w:t>
-      </w:r>
-      <w:r>
-        <w:t xml:space="preserve"> the textual content corresponding to the labels on the boxes that hide the txt. </w:t>
-      </w:r>
-      <w:r>
-        <w:t xml:space="preserve"> </w:t>
-      </w:r>
-      <w:r>
-        <w:t>This</w:t>
-      </w:r>
-      <w:r>
-        <w:t xml:space="preserve"> is defined as </w:t>
-      </w:r>
-      <w:r>
-        <w:t>a HTML</w:t>
-      </w:r>
-      <w:r>
-        <w:t xml:space="preserve">. </w:t>
-      </w:r>
-      <w:r>
-        <w:t xml:space="preserve">See </w:t>
-      </w:r>
-      <w:r>
-        <w:t>previous “</w:t>
-      </w:r>
-      <w:proofErr w:type="spellStart"/>
-      <w:proofErr w:type="gramStart"/>
-      <w:r>
-        <w:t>txt”description</w:t>
-      </w:r>
-      <w:proofErr w:type="spellEnd"/>
-      <w:proofErr w:type="gramEnd"/>
-      <w:r>
-        <w:t xml:space="preserve"> ab</w:t>
-      </w:r>
-      <w:r>
-        <w:t>o</w:t>
-      </w:r>
-      <w:r>
-        <w:t>ut layout.</w:t>
-      </w:r>
-    </w:p>
-    <w:p>
-      <w:pPr>
-        <w:ind w:left="708"/>
-      </w:pPr>
-      <w:r>
-        <w:rPr>
-          <w:b/>
-          <w:bCs/>
-        </w:rPr>
-        <w:t>“style”</w:t>
-      </w:r>
-      <w:r>
-        <w:t xml:space="preserve"> indicates the style to use for this </w:t>
-      </w:r>
-      <w:proofErr w:type="gramStart"/>
-      <w:r>
-        <w:t>particular cell</w:t>
-      </w:r>
-      <w:proofErr w:type="gramEnd"/>
-      <w:r>
-        <w:t>, allowing single cell styling.</w:t>
-      </w:r>
-    </w:p>
-    <w:p/>
     <w:p>
       <w:pPr>
         <w:rPr>
@@ -2004,15 +1730,7 @@
         <w:t>This variable</w:t>
       </w:r>
       <w:r>
-        <w:t xml:space="preserve"> object allows to set a delay on the opening time of the </w:t>
-      </w:r>
-      <w:proofErr w:type="gramStart"/>
-      <w:r>
-        <w:t>box, and</w:t>
-      </w:r>
-      <w:proofErr w:type="gramEnd"/>
-      <w:r>
-        <w:t xml:space="preserve"> is defined by a </w:t>
+        <w:t xml:space="preserve"> object allows to set a delay on the opening time of the box, and is defined by a </w:t>
       </w:r>
       <w:proofErr w:type="spellStart"/>
       <w:r>
@@ -2020,7 +1738,13 @@
       </w:r>
       <w:proofErr w:type="spellEnd"/>
       <w:r>
-        <w:t xml:space="preserve"> matrix with N the total number of attribute values. The </w:t>
+        <w:t xml:space="preserve"> matrix with N the </w:t>
+      </w:r>
+      <w:r>
+        <w:t>set of cells that needs a delay as defined by t</w:t>
+      </w:r>
+      <w:r>
+        <w:t xml:space="preserve">he </w:t>
       </w:r>
       <w:r>
         <w:rPr>
@@ -2029,24 +1753,25 @@
         <w:t xml:space="preserve">var </w:t>
       </w:r>
       <w:r>
-        <w:t xml:space="preserve">list defines the order of the attributes in the matrix and should contain all attribute labels as defined by the </w:t>
-      </w:r>
-      <w:r>
-        <w:rPr>
-          <w:b/>
-        </w:rPr>
-        <w:t xml:space="preserve">var </w:t>
-      </w:r>
-      <w:r>
-        <w:t xml:space="preserve">objects for each option. The Matrix defines the delay from row to column: </w:t>
-      </w:r>
-      <w:proofErr w:type="gramStart"/>
-      <w:r>
-        <w:t>so</w:t>
-      </w:r>
-      <w:proofErr w:type="gramEnd"/>
-      <w:r>
-        <w:t xml:space="preserve"> first row defines the delays going from the first attribute to itself (first column) and the other available attributes. In the Matrix below, there would be a 700ms delay going from </w:t>
+        <w:t>list</w:t>
+      </w:r>
+      <w:r>
+        <w:t>:</w:t>
+      </w:r>
+      <w:r>
+        <w:t xml:space="preserve"> </w:t>
+      </w:r>
+      <w:r>
+        <w:t>this list only needs to contain all var names of cells that need some delay with other cells.</w:t>
+      </w:r>
+      <w:r>
+        <w:t xml:space="preserve">. The Matrix defines the delay from row to column: so first row defines the delays going from the first </w:t>
+      </w:r>
+      <w:r>
+        <w:t>cell</w:t>
+      </w:r>
+      <w:r>
+        <w:t xml:space="preserve"> to itself (first column) and the other available attributes. In the Matrix below, there would be a 700ms delay going from </w:t>
       </w:r>
       <w:proofErr w:type="spellStart"/>
       <w:r>
@@ -2092,6 +1817,7 @@
         <w:rPr>
           <w:rFonts w:ascii="Courier New" w:hAnsi="Courier New" w:cs="Courier New"/>
         </w:rPr>
+        <w:lastRenderedPageBreak/>
         <w:t>"delay":</w:t>
       </w:r>
     </w:p>
@@ -2122,21 +1848,7 @@
           <w:rFonts w:ascii="Courier New" w:hAnsi="Courier New" w:cs="Courier New"/>
         </w:rPr>
         <w:tab/>
-        <w:t>"var</w:t>
-      </w:r>
-      <w:proofErr w:type="gramStart"/>
-      <w:r>
-        <w:rPr>
-          <w:rFonts w:ascii="Courier New" w:hAnsi="Courier New" w:cs="Courier New"/>
-        </w:rPr>
-        <w:t>" :</w:t>
-      </w:r>
-      <w:proofErr w:type="gramEnd"/>
-      <w:r>
-        <w:rPr>
-          <w:rFonts w:ascii="Courier New" w:hAnsi="Courier New" w:cs="Courier New"/>
-        </w:rPr>
-        <w:t xml:space="preserve"> [</w:t>
+        <w:t>"var" : [</w:t>
       </w:r>
     </w:p>
     <w:p>
@@ -2390,21 +2102,7 @@
           <w:rFonts w:ascii="Courier New" w:hAnsi="Courier New" w:cs="Courier New"/>
         </w:rPr>
         <w:tab/>
-        <w:t>"delays</w:t>
-      </w:r>
-      <w:proofErr w:type="gramStart"/>
-      <w:r>
-        <w:rPr>
-          <w:rFonts w:ascii="Courier New" w:hAnsi="Courier New" w:cs="Courier New"/>
-        </w:rPr>
-        <w:t>" :</w:t>
-      </w:r>
-      <w:proofErr w:type="gramEnd"/>
-      <w:r>
-        <w:rPr>
-          <w:rFonts w:ascii="Courier New" w:hAnsi="Courier New" w:cs="Courier New"/>
-        </w:rPr>
-        <w:t xml:space="preserve"> [</w:t>
+        <w:t>"delays" : [</w:t>
       </w:r>
     </w:p>
     <w:p>
@@ -2439,19 +2137,11 @@
         <w:tab/>
         <w:t>[0,0,0,</w:t>
       </w:r>
-      <w:proofErr w:type="gramStart"/>
-      <w:r>
-        <w:rPr>
-          <w:rFonts w:ascii="Courier New" w:hAnsi="Courier New" w:cs="Courier New"/>
-        </w:rPr>
-        <w:t>0  ]</w:t>
-      </w:r>
-      <w:proofErr w:type="gramEnd"/>
-      <w:r>
-        <w:rPr>
-          <w:rFonts w:ascii="Courier New" w:hAnsi="Courier New" w:cs="Courier New"/>
-        </w:rPr>
-        <w:t>,</w:t>
+      <w:r>
+        <w:rPr>
+          <w:rFonts w:ascii="Courier New" w:hAnsi="Courier New" w:cs="Courier New"/>
+        </w:rPr>
+        <w:t>0  ],</w:t>
       </w:r>
     </w:p>
     <w:p>
@@ -2512,19 +2202,11 @@
         </w:rPr>
         <w:t>[0,0,0,</w:t>
       </w:r>
-      <w:proofErr w:type="gramStart"/>
-      <w:r>
-        <w:rPr>
-          <w:rFonts w:ascii="Courier New" w:hAnsi="Courier New" w:cs="Courier New"/>
-        </w:rPr>
-        <w:t>0  ]</w:t>
-      </w:r>
-      <w:proofErr w:type="gramEnd"/>
-      <w:r>
-        <w:rPr>
-          <w:rFonts w:ascii="Courier New" w:hAnsi="Courier New" w:cs="Courier New"/>
-        </w:rPr>
-        <w:t>,</w:t>
+      <w:r>
+        <w:rPr>
+          <w:rFonts w:ascii="Courier New" w:hAnsi="Courier New" w:cs="Courier New"/>
+        </w:rPr>
+        <w:t>0  ],</w:t>
       </w:r>
     </w:p>
     <w:p>
@@ -2665,103 +2347,266 @@
         </w:rPr>
         <w:t>Order</w:t>
       </w:r>
-      <w:proofErr w:type="spellEnd"/>
-    </w:p>
-    <w:p>
-      <w:r>
-        <w:t xml:space="preserve">This object defines orders of instances of </w:t>
-      </w:r>
-      <w:r>
-        <w:t>the options</w:t>
-      </w:r>
-      <w:r>
-        <w:t xml:space="preserve">. </w:t>
-      </w:r>
-      <w:r>
-        <w:t>The order object consists of:</w:t>
-      </w:r>
-    </w:p>
-    <w:p>
-      <w:pPr>
-        <w:ind w:left="708"/>
-      </w:pPr>
-      <w:r>
-        <w:t>“</w:t>
-      </w:r>
-      <w:r>
-        <w:rPr>
-          <w:b/>
-        </w:rPr>
-        <w:t>name</w:t>
-      </w:r>
-      <w:r>
-        <w:t>”: later to be used as instance-identifier.</w:t>
-      </w:r>
-    </w:p>
-    <w:p>
-      <w:pPr>
-        <w:ind w:left="708"/>
-      </w:pPr>
-      <w:r>
-        <w:t>“</w:t>
-      </w:r>
-      <w:r>
-        <w:rPr>
-          <w:b/>
-        </w:rPr>
-        <w:t>items</w:t>
-      </w:r>
-      <w:r>
-        <w:t>”: the</w:t>
-      </w:r>
-      <w:r>
-        <w:t xml:space="preserve"> option</w:t>
-      </w:r>
-      <w:r>
-        <w:t>-instances to be included in this order. These are defined as an array (e.g. [“</w:t>
-      </w:r>
-      <w:r>
-        <w:t>A</w:t>
-      </w:r>
-      <w:r>
-        <w:t>”, “</w:t>
-      </w:r>
-      <w:r>
-        <w:t>B</w:t>
-      </w:r>
-      <w:r>
-        <w:t>”, “</w:t>
-      </w:r>
-      <w:r>
-        <w:t>C</w:t>
-      </w:r>
-      <w:r>
-        <w:t xml:space="preserve">”] for an order using the three </w:t>
-      </w:r>
-      <w:r>
-        <w:t xml:space="preserve">option </w:t>
-      </w:r>
-      <w:r>
-        <w:t>instances corresponding to these names).</w:t>
-      </w:r>
-      <w:r>
-        <w:t xml:space="preserve"> This also defines which options from the set to use in the experiment.</w:t>
-      </w:r>
-    </w:p>
-    <w:p>
-      <w:pPr>
+      <w:r>
         <w:rPr>
           <w:b/>
           <w:sz w:val="24"/>
           <w:szCs w:val="24"/>
         </w:rPr>
-      </w:pPr>
-      <w:r>
+        <w:t>s</w:t>
+      </w:r>
+      <w:proofErr w:type="spellEnd"/>
+    </w:p>
+    <w:p>
+      <w:r>
+        <w:t xml:space="preserve">This object defines orders of instances of </w:t>
+      </w:r>
+      <w:r>
+        <w:t>the options</w:t>
+      </w:r>
+      <w:r>
+        <w:t xml:space="preserve">. </w:t>
+      </w:r>
+      <w:r>
+        <w:t>The order object consists of:</w:t>
+      </w:r>
+    </w:p>
+    <w:p>
+      <w:pPr>
+        <w:ind w:left="708"/>
+      </w:pPr>
+      <w:r>
+        <w:t>“</w:t>
+      </w:r>
+      <w:r>
+        <w:rPr>
+          <w:b/>
+        </w:rPr>
+        <w:t>name</w:t>
+      </w:r>
+      <w:r>
+        <w:t>”: later to be used as instance-identifier.</w:t>
+      </w:r>
+    </w:p>
+    <w:p>
+      <w:pPr>
+        <w:ind w:left="708"/>
+      </w:pPr>
+      <w:r>
+        <w:t>“</w:t>
+      </w:r>
+      <w:r>
+        <w:rPr>
+          <w:b/>
+        </w:rPr>
+        <w:t>opt</w:t>
+      </w:r>
+      <w:r>
+        <w:t>”: the</w:t>
+      </w:r>
+      <w:r>
+        <w:t xml:space="preserve"> option</w:t>
+      </w:r>
+      <w:r>
+        <w:t xml:space="preserve">-instances to be included in this order. </w:t>
+      </w:r>
+      <w:r>
+        <w:t>This can be a setting  (“standard”, “</w:t>
+      </w:r>
+      <w:proofErr w:type="spellStart"/>
+      <w:r>
+        <w:t>reversed”,“random</w:t>
+      </w:r>
+      <w:proofErr w:type="spellEnd"/>
+      <w:r>
+        <w:t xml:space="preserve">”) or can be </w:t>
+      </w:r>
+      <w:r>
+        <w:t>defined as an array (e.g. [“</w:t>
+      </w:r>
+      <w:r>
+        <w:t>A</w:t>
+      </w:r>
+      <w:r>
+        <w:t>”, “</w:t>
+      </w:r>
+      <w:r>
+        <w:t>B</w:t>
+      </w:r>
+      <w:r>
+        <w:t>”, “</w:t>
+      </w:r>
+      <w:r>
+        <w:t>C</w:t>
+      </w:r>
+      <w:r>
+        <w:t xml:space="preserve">”] for an order using the three </w:t>
+      </w:r>
+      <w:r>
+        <w:t xml:space="preserve">option </w:t>
+      </w:r>
+      <w:r>
+        <w:t>instances corresponding to these names).</w:t>
+      </w:r>
+      <w:r>
+        <w:t xml:space="preserve"> </w:t>
+      </w:r>
+      <w:r>
+        <w:t xml:space="preserve">In this latter </w:t>
+      </w:r>
+      <w:proofErr w:type="spellStart"/>
+      <w:r>
+        <w:t>casem</w:t>
+      </w:r>
+      <w:proofErr w:type="spellEnd"/>
+      <w:r>
+        <w:t xml:space="preserve"> t</w:t>
+      </w:r>
+      <w:r>
+        <w:t xml:space="preserve">his also defines which options from the set to </w:t>
+      </w:r>
+      <w:proofErr w:type="spellStart"/>
+      <w:r>
+        <w:t>use</w:t>
+      </w:r>
+      <w:r>
+        <w:t>d</w:t>
+      </w:r>
+      <w:proofErr w:type="spellEnd"/>
+      <w:r>
+        <w:t xml:space="preserve"> </w:t>
+      </w:r>
+      <w:r>
+        <w:t>for this order</w:t>
+      </w:r>
+      <w:r>
+        <w:t>.</w:t>
+      </w:r>
+    </w:p>
+    <w:p>
+      <w:pPr>
+        <w:ind w:left="708"/>
+      </w:pPr>
+      <w:r>
+        <w:t>“</w:t>
+      </w:r>
+      <w:proofErr w:type="spellStart"/>
+      <w:r>
+        <w:rPr>
+          <w:b/>
+        </w:rPr>
+        <w:t>attr</w:t>
+      </w:r>
+      <w:proofErr w:type="spellEnd"/>
+      <w:r>
+        <w:t>”: the</w:t>
+      </w:r>
+      <w:r>
+        <w:t xml:space="preserve"> </w:t>
+      </w:r>
+      <w:proofErr w:type="spellStart"/>
+      <w:r>
+        <w:t>attr</w:t>
+      </w:r>
+      <w:proofErr w:type="spellEnd"/>
+      <w:r>
+        <w:t>-</w:t>
+      </w:r>
+      <w:r>
+        <w:t xml:space="preserve">orders </w:t>
+      </w:r>
+      <w:r>
+        <w:t xml:space="preserve">to be included in this order. </w:t>
+      </w:r>
+      <w:r>
+        <w:t>This can be a setting  (“standard”, “</w:t>
+      </w:r>
+      <w:proofErr w:type="spellStart"/>
+      <w:r>
+        <w:t>reversed”,“random</w:t>
+      </w:r>
+      <w:proofErr w:type="spellEnd"/>
+      <w:r>
+        <w:t xml:space="preserve">”) or can be </w:t>
+      </w:r>
+      <w:r>
+        <w:t>defined as an array (e.g. [“</w:t>
+      </w:r>
+      <w:r>
+        <w:t>attr1</w:t>
+      </w:r>
+      <w:r>
+        <w:t>”, “</w:t>
+      </w:r>
+      <w:r>
+        <w:t>attr2</w:t>
+      </w:r>
+      <w:r>
+        <w:t>”</w:t>
+      </w:r>
+      <w:r>
+        <w:t xml:space="preserve">] </w:t>
+      </w:r>
+      <w:r>
+        <w:t xml:space="preserve">for an order using the three </w:t>
+      </w:r>
+      <w:r>
+        <w:t xml:space="preserve">attribute </w:t>
+      </w:r>
+      <w:r>
+        <w:t>instances corresponding to these names).</w:t>
+      </w:r>
+      <w:r>
+        <w:t xml:space="preserve"> In this latter case this also defines which </w:t>
+      </w:r>
+      <w:proofErr w:type="spellStart"/>
+      <w:r>
+        <w:t>attr</w:t>
+      </w:r>
+      <w:proofErr w:type="spellEnd"/>
+      <w:r>
+        <w:t xml:space="preserve"> </w:t>
+      </w:r>
+      <w:r>
+        <w:t xml:space="preserve">from the set to </w:t>
+      </w:r>
+      <w:proofErr w:type="spellStart"/>
+      <w:r>
+        <w:t>use</w:t>
+      </w:r>
+      <w:r>
+        <w:t>d</w:t>
+      </w:r>
+      <w:proofErr w:type="spellEnd"/>
+      <w:r>
+        <w:t xml:space="preserve"> </w:t>
+      </w:r>
+      <w:r>
+        <w:t>for this order</w:t>
+      </w:r>
+      <w:r>
+        <w:t>.</w:t>
+      </w:r>
+    </w:p>
+    <w:p>
+      <w:pPr>
+        <w:ind w:left="708"/>
+      </w:pPr>
+    </w:p>
+    <w:p>
+      <w:pPr>
         <w:rPr>
           <w:b/>
           <w:sz w:val="24"/>
           <w:szCs w:val="24"/>
         </w:rPr>
+      </w:pPr>
+      <w:r>
+        <w:rPr>
+          <w:b/>
+          <w:sz w:val="24"/>
+          <w:szCs w:val="24"/>
+        </w:rPr>
         <w:t>Sets</w:t>
       </w:r>
     </w:p>
@@ -2841,213 +2686,128 @@
         <w:ind w:left="1276" w:hanging="709"/>
       </w:pPr>
       <w:r>
-        <w:lastRenderedPageBreak/>
+        <w:t xml:space="preserve"> </w:t>
+      </w:r>
+      <w:r>
         <w:t>“</w:t>
       </w:r>
-      <w:proofErr w:type="spellStart"/>
-      <w:r>
-        <w:rPr>
-          <w:b/>
-        </w:rPr>
-        <w:t>att</w:t>
-      </w:r>
-      <w:r>
-        <w:rPr>
-          <w:b/>
-        </w:rPr>
-        <w:t>Order</w:t>
-      </w:r>
-      <w:proofErr w:type="spellEnd"/>
-      <w:r>
-        <w:t>”: define in which order the attributes</w:t>
-      </w:r>
-      <w:r>
-        <w:t xml:space="preserve"> (earlier defined under the txt-object)</w:t>
-      </w:r>
-      <w:r>
-        <w:t xml:space="preserve"> appear. This parameter can either be set to </w:t>
-      </w:r>
+      <w:r>
+        <w:rPr>
+          <w:b/>
+        </w:rPr>
+        <w:t>layout</w:t>
+      </w:r>
+      <w:r>
+        <w:t>”: set the options either to run over the horizontal axis and the attributes over the vertical axis (“</w:t>
+      </w:r>
+      <w:proofErr w:type="spellStart"/>
+      <w:r>
+        <w:t>optionCol</w:t>
+      </w:r>
+      <w:proofErr w:type="spellEnd"/>
+      <w:r>
+        <w:t>”) or vice versa (“</w:t>
+      </w:r>
+      <w:proofErr w:type="spellStart"/>
+      <w:r>
+        <w:t>attributeCol</w:t>
+      </w:r>
+      <w:proofErr w:type="spellEnd"/>
+      <w:r>
+        <w:t>”).</w:t>
+      </w:r>
+      <w:r>
+        <w:t xml:space="preserve"> Note that if options or attributes have different weights of heights, rendering probably will break.</w:t>
+      </w:r>
+    </w:p>
+    <w:p>
+      <w:pPr>
+        <w:ind w:left="567"/>
+      </w:pPr>
       <w:r>
         <w:t>“</w:t>
       </w:r>
       <w:r>
-        <w:t>standard</w:t>
-      </w:r>
+        <w:rPr>
+          <w:b/>
+        </w:rPr>
+        <w:t>buttons</w:t>
+      </w:r>
+      <w:r>
+        <w:t xml:space="preserve">”: </w:t>
+      </w:r>
+      <w:r>
+        <w:t>either “on” or “off”.</w:t>
+      </w:r>
+      <w:r>
+        <w:t xml:space="preserve"> Buttons will appear </w:t>
+      </w:r>
+      <w:r>
+        <w:t xml:space="preserve">with the options </w:t>
+      </w:r>
+      <w:r>
+        <w:t>on the columns or rows, determined by the layout property.</w:t>
+      </w:r>
+    </w:p>
+    <w:p>
+      <w:pPr>
+        <w:ind w:left="567"/>
+      </w:pPr>
+      <w:r>
+        <w:t>“</w:t>
+      </w:r>
+      <w:proofErr w:type="spellStart"/>
+      <w:r>
+        <w:rPr>
+          <w:b/>
+        </w:rPr>
+        <w:t>displayLabels</w:t>
+      </w:r>
+      <w:proofErr w:type="spellEnd"/>
+      <w:r>
+        <w:t>”: set the display of labels on or off. Select “all” for showing all labels, for only the option names select “</w:t>
+      </w:r>
+      <w:proofErr w:type="spellStart"/>
+      <w:r>
+        <w:t>optOnly</w:t>
+      </w:r>
+      <w:proofErr w:type="spellEnd"/>
+      <w:r>
+        <w:t>”, for only the attribute names select “</w:t>
+      </w:r>
+      <w:proofErr w:type="spellStart"/>
+      <w:r>
+        <w:t>attOnly</w:t>
+      </w:r>
+      <w:proofErr w:type="spellEnd"/>
       <w:r>
         <w:t>”</w:t>
       </w:r>
       <w:r>
-        <w:t xml:space="preserve"> (as originally coded in the </w:t>
-      </w:r>
-      <w:r>
-        <w:t>txt-instance</w:t>
-      </w:r>
-      <w:r>
-        <w:t xml:space="preserve">), </w:t>
-      </w:r>
+        <w:t>. For no labels, select “none”.</w:t>
+      </w:r>
+    </w:p>
+    <w:p>
+      <w:pPr>
+        <w:ind w:left="567"/>
+      </w:pPr>
       <w:r>
         <w:t>“</w:t>
       </w:r>
-      <w:r>
-        <w:t>reverse</w:t>
-      </w:r>
-      <w:r>
-        <w:t>”</w:t>
-      </w:r>
-      <w:r>
-        <w:t xml:space="preserve"> (the reverse order compared to standard) or </w:t>
-      </w:r>
-      <w:r>
-        <w:t>“</w:t>
-      </w:r>
-      <w:r>
-        <w:t>random</w:t>
-      </w:r>
-      <w:r>
-        <w:t>”</w:t>
-      </w:r>
-      <w:r>
-        <w:t>.</w:t>
-      </w:r>
-    </w:p>
-    <w:p>
-      <w:pPr>
-        <w:ind w:left="1276" w:hanging="709"/>
-      </w:pPr>
-      <w:r>
-        <w:t>“</w:t>
-      </w:r>
-      <w:r>
-        <w:rPr>
-          <w:b/>
-        </w:rPr>
-        <w:t>layout</w:t>
-      </w:r>
-      <w:r>
-        <w:t>”: set the options either to run over the horizontal axis and the attributes over the vertical axis (“</w:t>
-      </w:r>
-      <w:proofErr w:type="spellStart"/>
-      <w:r>
-        <w:t>optionCol</w:t>
-      </w:r>
-      <w:proofErr w:type="spellEnd"/>
-      <w:r>
-        <w:t>”) or vice versa (“</w:t>
-      </w:r>
-      <w:proofErr w:type="spellStart"/>
-      <w:r>
-        <w:t>attributeCol</w:t>
-      </w:r>
-      <w:proofErr w:type="spellEnd"/>
-      <w:r>
-        <w:t>”).</w:t>
-      </w:r>
-      <w:r>
-        <w:t xml:space="preserve"> Note that if options or attributes have different weights of heights, rendering probably will break.</w:t>
+      <w:proofErr w:type="spellStart"/>
+      <w:r>
+        <w:rPr>
+          <w:b/>
+        </w:rPr>
+        <w:t>addedVars</w:t>
+      </w:r>
+      <w:proofErr w:type="spellEnd"/>
+      <w:r>
+        <w:t>”: define additional variables to include. The variables to include should be of the format “name of the variable”=”value of the variable”.</w:t>
       </w:r>
       <w:bookmarkStart w:id="0" w:name="_GoBack"/>
       <w:bookmarkEnd w:id="0"/>
     </w:p>
-    <w:p>
-      <w:pPr>
-        <w:ind w:left="567"/>
-      </w:pPr>
-      <w:r>
-        <w:t>“</w:t>
-      </w:r>
-      <w:r>
-        <w:rPr>
-          <w:b/>
-        </w:rPr>
-        <w:t>buttons</w:t>
-      </w:r>
-      <w:r>
-        <w:t xml:space="preserve">”: </w:t>
-      </w:r>
-      <w:r>
-        <w:t>either “on” or “off”.</w:t>
-      </w:r>
-      <w:r>
-        <w:t xml:space="preserve"> Buttons will appear </w:t>
-      </w:r>
-      <w:r>
-        <w:t xml:space="preserve">with the options </w:t>
-      </w:r>
-      <w:r>
-        <w:t>on the columns or rows, determined by the layout property.</w:t>
-      </w:r>
-    </w:p>
-    <w:p>
-      <w:pPr>
-        <w:ind w:left="567"/>
-      </w:pPr>
-      <w:r>
-        <w:t>“</w:t>
-      </w:r>
-      <w:proofErr w:type="spellStart"/>
-      <w:r>
-        <w:rPr>
-          <w:b/>
-        </w:rPr>
-        <w:t>displayLabels</w:t>
-      </w:r>
-      <w:proofErr w:type="spellEnd"/>
-      <w:r>
-        <w:t>”: set the display of labels on or off. Select “all” for showing all labels, for only the option names select “</w:t>
-      </w:r>
-      <w:proofErr w:type="spellStart"/>
-      <w:r>
-        <w:t>optOnly</w:t>
-      </w:r>
-      <w:proofErr w:type="spellEnd"/>
-      <w:r>
-        <w:t>”, for only the attribute names select “</w:t>
-      </w:r>
-      <w:proofErr w:type="spellStart"/>
-      <w:r>
-        <w:t>attOnly</w:t>
-      </w:r>
-      <w:proofErr w:type="spellEnd"/>
-      <w:r>
-        <w:t>”</w:t>
-      </w:r>
-      <w:r>
-        <w:t>. For no labels, select “none”.</w:t>
-      </w:r>
-    </w:p>
-    <w:p>
-      <w:pPr>
-        <w:ind w:left="567"/>
-      </w:pPr>
-      <w:r>
-        <w:t>“</w:t>
-      </w:r>
-      <w:proofErr w:type="spellStart"/>
-      <w:r>
-        <w:rPr>
-          <w:b/>
-        </w:rPr>
-        <w:t>addedVars</w:t>
-      </w:r>
-      <w:proofErr w:type="spellEnd"/>
-      <w:r>
-        <w:t xml:space="preserve">”: define additional variables to include. The variables to include should be of the format “name of the </w:t>
-      </w:r>
-      <w:proofErr w:type="gramStart"/>
-      <w:r>
-        <w:t>variable”=</w:t>
-      </w:r>
-      <w:proofErr w:type="gramEnd"/>
-      <w:r>
-        <w:t>”value of the variable”.</w:t>
-      </w:r>
-    </w:p>
-    <w:p>
-      <w:pPr>
-        <w:ind w:firstLine="567"/>
-      </w:pPr>
-    </w:p>
-    <w:p/>
     <w:sectPr>
       <w:pgSz w:w="11906" w:h="16838"/>
       <w:pgMar w:top="1417" w:right="1417" w:bottom="1417" w:left="1417" w:header="708" w:footer="708" w:gutter="0"/>
@@ -3181,6 +2941,7 @@
     <w:lsdException w:name="HTML Sample" w:semiHidden="1" w:unhideWhenUsed="1"/>
     <w:lsdException w:name="HTML Typewriter" w:semiHidden="1" w:unhideWhenUsed="1"/>
     <w:lsdException w:name="HTML Variable" w:semiHidden="1" w:unhideWhenUsed="1"/>
+    <w:lsdException w:name="Normal Table" w:semiHidden="1" w:unhideWhenUsed="1"/>
     <w:lsdException w:name="annotation subject" w:semiHidden="1" w:unhideWhenUsed="1"/>
     <w:lsdException w:name="No List" w:semiHidden="1" w:unhideWhenUsed="1"/>
     <w:lsdException w:name="Outline List 1" w:semiHidden="1" w:unhideWhenUsed="1"/>
@@ -3227,8 +2988,10 @@
     <w:lsdException w:name="Table Subtle 2" w:semiHidden="1" w:unhideWhenUsed="1"/>
     <w:lsdException w:name="Table Web 1" w:semiHidden="1" w:unhideWhenUsed="1"/>
     <w:lsdException w:name="Table Web 2" w:semiHidden="1" w:unhideWhenUsed="1"/>
+    <w:lsdException w:name="Table Web 3" w:semiHidden="1" w:unhideWhenUsed="1"/>
     <w:lsdException w:name="Balloon Text" w:semiHidden="1" w:unhideWhenUsed="1"/>
     <w:lsdException w:name="Table Grid" w:uiPriority="39"/>
+    <w:lsdException w:name="Table Theme" w:semiHidden="1" w:unhideWhenUsed="1"/>
     <w:lsdException w:name="Placeholder Text" w:semiHidden="1"/>
     <w:lsdException w:name="No Spacing" w:uiPriority="1" w:qFormat="1"/>
     <w:lsdException w:name="Light Shading" w:uiPriority="60"/>

</xml_diff>

<commit_message>
Adding multiple delay matrices
some adjustments to be able to hamdle more than one delay matrix. Note that this is backwards compatible with json files having one delay Matrix. The gamble json now uses a second delay matrix for the second set.
</commit_message>
<xml_diff>
--- a/json structure and properties.docx
+++ b/json structure and properties.docx
@@ -77,8 +77,6 @@
         </w:rPr>
         <w:t>Styles</w:t>
       </w:r>
-      <w:bookmarkStart w:id="0" w:name="_GoBack"/>
-      <w:bookmarkEnd w:id="0"/>
     </w:p>
     <w:p>
       <w:r>
@@ -90,8 +88,13 @@
       <w:r>
         <w:t xml:space="preserve"> object, the basic styling and structure of the cells </w:t>
       </w:r>
-      <w:r>
-        <w:t xml:space="preserve">labels and buttons </w:t>
+      <w:proofErr w:type="gramStart"/>
+      <w:r>
+        <w:t>labels</w:t>
+      </w:r>
+      <w:proofErr w:type="gramEnd"/>
+      <w:r>
+        <w:t xml:space="preserve"> and buttons </w:t>
       </w:r>
       <w:r>
         <w:t xml:space="preserve">is defined for use in subsequent experiments. </w:t>
@@ -361,7 +364,15 @@
         <w:t xml:space="preserve"> </w:t>
       </w:r>
       <w:r>
-        <w:t>So for example replace “default” with [“w3-red”,”w3-right”]  (don’t put quotes around this array…)</w:t>
+        <w:t>So for example replace “default” with [“w3-red”</w:t>
+      </w:r>
+      <w:proofErr w:type="gramStart"/>
+      <w:r>
+        <w:t>,”w</w:t>
+      </w:r>
+      <w:proofErr w:type="gramEnd"/>
+      <w:r>
+        <w:t>3-right”]  (don’t put quotes around this array…)</w:t>
       </w:r>
     </w:p>
     <w:p>
@@ -379,9 +390,17 @@
         <w:rPr>
           <w:b/>
         </w:rPr>
-        <w:t>name”:”label</w:t>
-      </w:r>
-      <w:proofErr w:type="spellEnd"/>
+        <w:t>name”</w:t>
+      </w:r>
+      <w:proofErr w:type="gramStart"/>
+      <w:r>
+        <w:rPr>
+          <w:b/>
+        </w:rPr>
+        <w:t>:”label</w:t>
+      </w:r>
+      <w:proofErr w:type="spellEnd"/>
+      <w:proofErr w:type="gramEnd"/>
       <w:r>
         <w:rPr>
           <w:b/>
@@ -544,7 +563,14 @@
         <w:rPr>
           <w:b/>
         </w:rPr>
-        <w:t>name”:”</w:t>
+        <w:t>name”</w:t>
+      </w:r>
+      <w:proofErr w:type="gramStart"/>
+      <w:r>
+        <w:rPr>
+          <w:b/>
+        </w:rPr>
+        <w:t>:”</w:t>
       </w:r>
       <w:r>
         <w:rPr>
@@ -553,6 +579,7 @@
         <w:t>button</w:t>
       </w:r>
       <w:proofErr w:type="spellEnd"/>
+      <w:proofErr w:type="gramEnd"/>
       <w:r>
         <w:rPr>
           <w:b/>
@@ -875,11 +902,19 @@
         <w:t>mainClass</w:t>
       </w:r>
       <w:proofErr w:type="spellEnd"/>
-      <w:r>
-        <w:rPr>
-          <w:rFonts w:ascii="Courier New" w:hAnsi="Courier New" w:cs="Courier New"/>
-        </w:rPr>
-        <w:t>":["w3-white", "w3-center","w3-padding-small"],</w:t>
+      <w:proofErr w:type="gramStart"/>
+      <w:r>
+        <w:rPr>
+          <w:rFonts w:ascii="Courier New" w:hAnsi="Courier New" w:cs="Courier New"/>
+        </w:rPr>
+        <w:t>":[</w:t>
+      </w:r>
+      <w:proofErr w:type="gramEnd"/>
+      <w:r>
+        <w:rPr>
+          <w:rFonts w:ascii="Courier New" w:hAnsi="Courier New" w:cs="Courier New"/>
+        </w:rPr>
+        <w:t>"w3-white", "w3-center","w3-padding-small"],</w:t>
       </w:r>
     </w:p>
     <w:p>
@@ -911,11 +946,19 @@
         <w:t>txtClass</w:t>
       </w:r>
       <w:proofErr w:type="spellEnd"/>
-      <w:r>
-        <w:rPr>
-          <w:rFonts w:ascii="Courier New" w:hAnsi="Courier New" w:cs="Courier New"/>
-        </w:rPr>
-        <w:t>":["w3-light-blue"],</w:t>
+      <w:proofErr w:type="gramStart"/>
+      <w:r>
+        <w:rPr>
+          <w:rFonts w:ascii="Courier New" w:hAnsi="Courier New" w:cs="Courier New"/>
+        </w:rPr>
+        <w:t>":[</w:t>
+      </w:r>
+      <w:proofErr w:type="gramEnd"/>
+      <w:r>
+        <w:rPr>
+          <w:rFonts w:ascii="Courier New" w:hAnsi="Courier New" w:cs="Courier New"/>
+        </w:rPr>
+        <w:t>"w3-light-blue"],</w:t>
       </w:r>
     </w:p>
     <w:p>
@@ -948,11 +991,19 @@
         <w:t>boxClass</w:t>
       </w:r>
       <w:proofErr w:type="spellEnd"/>
-      <w:r>
-        <w:rPr>
-          <w:rFonts w:ascii="Courier New" w:hAnsi="Courier New" w:cs="Courier New"/>
-        </w:rPr>
-        <w:t>":["w3-indigo"],</w:t>
+      <w:proofErr w:type="gramStart"/>
+      <w:r>
+        <w:rPr>
+          <w:rFonts w:ascii="Courier New" w:hAnsi="Courier New" w:cs="Courier New"/>
+        </w:rPr>
+        <w:t>":[</w:t>
+      </w:r>
+      <w:proofErr w:type="gramEnd"/>
+      <w:r>
+        <w:rPr>
+          <w:rFonts w:ascii="Courier New" w:hAnsi="Courier New" w:cs="Courier New"/>
+        </w:rPr>
+        <w:t>"w3-indigo"],</w:t>
       </w:r>
     </w:p>
     <w:p>
@@ -984,11 +1035,19 @@
         <w:t>labelClass</w:t>
       </w:r>
       <w:proofErr w:type="spellEnd"/>
-      <w:r>
-        <w:rPr>
-          <w:rFonts w:ascii="Courier New" w:hAnsi="Courier New" w:cs="Courier New"/>
-        </w:rPr>
-        <w:t>":["w3-white"],</w:t>
+      <w:proofErr w:type="gramStart"/>
+      <w:r>
+        <w:rPr>
+          <w:rFonts w:ascii="Courier New" w:hAnsi="Courier New" w:cs="Courier New"/>
+        </w:rPr>
+        <w:t>":[</w:t>
+      </w:r>
+      <w:proofErr w:type="gramEnd"/>
+      <w:r>
+        <w:rPr>
+          <w:rFonts w:ascii="Courier New" w:hAnsi="Courier New" w:cs="Courier New"/>
+        </w:rPr>
+        <w:t>"w3-white"],</w:t>
       </w:r>
     </w:p>
     <w:p>
@@ -1020,11 +1079,19 @@
         <w:t>btnClass</w:t>
       </w:r>
       <w:proofErr w:type="spellEnd"/>
-      <w:r>
-        <w:rPr>
-          <w:rFonts w:ascii="Courier New" w:hAnsi="Courier New" w:cs="Courier New"/>
-        </w:rPr>
-        <w:t>":["w3-button", "w3-block", "w3-border", "w3-border-gray", "w3-round-xlarge", "w3-display-middle"],</w:t>
+      <w:proofErr w:type="gramStart"/>
+      <w:r>
+        <w:rPr>
+          <w:rFonts w:ascii="Courier New" w:hAnsi="Courier New" w:cs="Courier New"/>
+        </w:rPr>
+        <w:t>":[</w:t>
+      </w:r>
+      <w:proofErr w:type="gramEnd"/>
+      <w:r>
+        <w:rPr>
+          <w:rFonts w:ascii="Courier New" w:hAnsi="Courier New" w:cs="Courier New"/>
+        </w:rPr>
+        <w:t>"w3-button", "w3-block", "w3-border", "w3-border-gray", "w3-round-xlarge", "w3-display-middle"],</w:t>
       </w:r>
     </w:p>
     <w:p>
@@ -1092,11 +1159,19 @@
         <w:t>btnSel</w:t>
       </w:r>
       <w:proofErr w:type="spellEnd"/>
-      <w:r>
-        <w:rPr>
-          <w:rFonts w:ascii="Courier New" w:hAnsi="Courier New" w:cs="Courier New"/>
-        </w:rPr>
-        <w:t xml:space="preserve">":["w3-blue", "w3-hover-blue"], </w:t>
+      <w:proofErr w:type="gramStart"/>
+      <w:r>
+        <w:rPr>
+          <w:rFonts w:ascii="Courier New" w:hAnsi="Courier New" w:cs="Courier New"/>
+        </w:rPr>
+        <w:t>":[</w:t>
+      </w:r>
+      <w:proofErr w:type="gramEnd"/>
+      <w:r>
+        <w:rPr>
+          <w:rFonts w:ascii="Courier New" w:hAnsi="Courier New" w:cs="Courier New"/>
+        </w:rPr>
+        <w:t xml:space="preserve">"w3-blue", "w3-hover-blue"], </w:t>
       </w:r>
     </w:p>
     <w:p>
@@ -1128,11 +1203,19 @@
         <w:t>btnNotSel</w:t>
       </w:r>
       <w:proofErr w:type="spellEnd"/>
-      <w:r>
-        <w:rPr>
-          <w:rFonts w:ascii="Courier New" w:hAnsi="Courier New" w:cs="Courier New"/>
-        </w:rPr>
-        <w:t>":["w3-light-blue"]</w:t>
+      <w:proofErr w:type="gramStart"/>
+      <w:r>
+        <w:rPr>
+          <w:rFonts w:ascii="Courier New" w:hAnsi="Courier New" w:cs="Courier New"/>
+        </w:rPr>
+        <w:t>":[</w:t>
+      </w:r>
+      <w:proofErr w:type="gramEnd"/>
+      <w:r>
+        <w:rPr>
+          <w:rFonts w:ascii="Courier New" w:hAnsi="Courier New" w:cs="Courier New"/>
+        </w:rPr>
+        <w:t>"w3-light-blue"]</w:t>
       </w:r>
     </w:p>
     <w:p>
@@ -1490,7 +1573,21 @@
         <w:rPr>
           <w:rFonts w:ascii="Courier New" w:hAnsi="Courier New" w:cs="Courier New"/>
         </w:rPr>
-        <w:t xml:space="preserve">“cell” : </w:t>
+        <w:t>“cell</w:t>
+      </w:r>
+      <w:proofErr w:type="gramStart"/>
+      <w:r>
+        <w:rPr>
+          <w:rFonts w:ascii="Courier New" w:hAnsi="Courier New" w:cs="Courier New"/>
+        </w:rPr>
+        <w:t>” :</w:t>
+      </w:r>
+      <w:proofErr w:type="gramEnd"/>
+      <w:r>
+        <w:rPr>
+          <w:rFonts w:ascii="Courier New" w:hAnsi="Courier New" w:cs="Courier New"/>
+        </w:rPr>
+        <w:t xml:space="preserve"> </w:t>
       </w:r>
       <w:r>
         <w:rPr>
@@ -1520,7 +1617,21 @@
           <w:rFonts w:ascii="Courier New" w:hAnsi="Courier New" w:cs="Courier New"/>
         </w:rPr>
         <w:tab/>
-        <w:t>{"A":{"var":"</w:t>
+        <w:t>{"A</w:t>
+      </w:r>
+      <w:proofErr w:type="gramStart"/>
+      <w:r>
+        <w:rPr>
+          <w:rFonts w:ascii="Courier New" w:hAnsi="Courier New" w:cs="Courier New"/>
+        </w:rPr>
+        <w:t>":{</w:t>
+      </w:r>
+      <w:proofErr w:type="gramEnd"/>
+      <w:r>
+        <w:rPr>
+          <w:rFonts w:ascii="Courier New" w:hAnsi="Courier New" w:cs="Courier New"/>
+        </w:rPr>
+        <w:t>"var":"</w:t>
       </w:r>
       <w:proofErr w:type="spellStart"/>
       <w:r>
@@ -1767,7 +1878,15 @@
         <w:t>this list only needs to contain all var names of cells that need some delay with other cells.</w:t>
       </w:r>
       <w:r>
-        <w:t xml:space="preserve">. The Matrix defines the delay from row to column: so first row defines the delays going from the first </w:t>
+        <w:t xml:space="preserve">. The Matrix defines the delay from row to column: </w:t>
+      </w:r>
+      <w:proofErr w:type="gramStart"/>
+      <w:r>
+        <w:t>so</w:t>
+      </w:r>
+      <w:proofErr w:type="gramEnd"/>
+      <w:r>
+        <w:t xml:space="preserve"> first row defines the delays going from the first </w:t>
       </w:r>
       <w:r>
         <w:t>cell</w:t>
@@ -1850,7 +1969,21 @@
           <w:rFonts w:ascii="Courier New" w:hAnsi="Courier New" w:cs="Courier New"/>
         </w:rPr>
         <w:tab/>
-        <w:t>"var" : [</w:t>
+        <w:t>"var</w:t>
+      </w:r>
+      <w:proofErr w:type="gramStart"/>
+      <w:r>
+        <w:rPr>
+          <w:rFonts w:ascii="Courier New" w:hAnsi="Courier New" w:cs="Courier New"/>
+        </w:rPr>
+        <w:t>" :</w:t>
+      </w:r>
+      <w:proofErr w:type="gramEnd"/>
+      <w:r>
+        <w:rPr>
+          <w:rFonts w:ascii="Courier New" w:hAnsi="Courier New" w:cs="Courier New"/>
+        </w:rPr>
+        <w:t xml:space="preserve"> [</w:t>
       </w:r>
     </w:p>
     <w:p>
@@ -2104,7 +2237,21 @@
           <w:rFonts w:ascii="Courier New" w:hAnsi="Courier New" w:cs="Courier New"/>
         </w:rPr>
         <w:tab/>
-        <w:t>"delays" : [</w:t>
+        <w:t>"delays</w:t>
+      </w:r>
+      <w:proofErr w:type="gramStart"/>
+      <w:r>
+        <w:rPr>
+          <w:rFonts w:ascii="Courier New" w:hAnsi="Courier New" w:cs="Courier New"/>
+        </w:rPr>
+        <w:t>" :</w:t>
+      </w:r>
+      <w:proofErr w:type="gramEnd"/>
+      <w:r>
+        <w:rPr>
+          <w:rFonts w:ascii="Courier New" w:hAnsi="Courier New" w:cs="Courier New"/>
+        </w:rPr>
+        <w:t xml:space="preserve"> [</w:t>
       </w:r>
     </w:p>
     <w:p>
@@ -2139,11 +2286,19 @@
         <w:tab/>
         <w:t>[0,0,0,</w:t>
       </w:r>
-      <w:r>
-        <w:rPr>
-          <w:rFonts w:ascii="Courier New" w:hAnsi="Courier New" w:cs="Courier New"/>
-        </w:rPr>
-        <w:t>0  ],</w:t>
+      <w:proofErr w:type="gramStart"/>
+      <w:r>
+        <w:rPr>
+          <w:rFonts w:ascii="Courier New" w:hAnsi="Courier New" w:cs="Courier New"/>
+        </w:rPr>
+        <w:t>0  ]</w:t>
+      </w:r>
+      <w:proofErr w:type="gramEnd"/>
+      <w:r>
+        <w:rPr>
+          <w:rFonts w:ascii="Courier New" w:hAnsi="Courier New" w:cs="Courier New"/>
+        </w:rPr>
+        <w:t>,</w:t>
       </w:r>
     </w:p>
     <w:p>
@@ -2204,11 +2359,19 @@
         </w:rPr>
         <w:t>[0,0,0,</w:t>
       </w:r>
-      <w:r>
-        <w:rPr>
-          <w:rFonts w:ascii="Courier New" w:hAnsi="Courier New" w:cs="Courier New"/>
-        </w:rPr>
-        <w:t>0  ],</w:t>
+      <w:proofErr w:type="gramStart"/>
+      <w:r>
+        <w:rPr>
+          <w:rFonts w:ascii="Courier New" w:hAnsi="Courier New" w:cs="Courier New"/>
+        </w:rPr>
+        <w:t>0  ]</w:t>
+      </w:r>
+      <w:proofErr w:type="gramEnd"/>
+      <w:r>
+        <w:rPr>
+          <w:rFonts w:ascii="Courier New" w:hAnsi="Courier New" w:cs="Courier New"/>
+        </w:rPr>
+        <w:t>,</w:t>
       </w:r>
     </w:p>
     <w:p>
@@ -2323,6 +2486,1182 @@
         <w:tab/>
         <w:t>}</w:t>
       </w:r>
+    </w:p>
+    <w:p>
+      <w:pPr>
+        <w:spacing w:after="0" w:line="240" w:lineRule="auto"/>
+        <w:rPr>
+          <w:rFonts w:ascii="Courier New" w:hAnsi="Courier New" w:cs="Courier New"/>
+        </w:rPr>
+      </w:pPr>
+    </w:p>
+    <w:p>
+      <w:r>
+        <w:t>If you need a different delay matrix per set, make this delay variable into an array</w:t>
+      </w:r>
+      <w:r>
+        <w:t xml:space="preserve"> if delay matrices </w:t>
+      </w:r>
+      <w:proofErr w:type="gramStart"/>
+      <w:r>
+        <w:t>[ ]</w:t>
+      </w:r>
+      <w:proofErr w:type="gramEnd"/>
+      <w:r>
+        <w:t xml:space="preserve"> </w:t>
+      </w:r>
+      <w:r>
+        <w:t xml:space="preserve"> and name each matrix</w:t>
+      </w:r>
+      <w:r>
+        <w:t xml:space="preserve"> with a name attribute. Also add that delay name to the set</w:t>
+      </w:r>
+      <w:r>
+        <w:t>:</w:t>
+      </w:r>
+    </w:p>
+    <w:p>
+      <w:pPr>
+        <w:spacing w:after="0" w:line="240" w:lineRule="auto"/>
+        <w:rPr>
+          <w:rFonts w:ascii="Courier New" w:hAnsi="Courier New" w:cs="Courier New"/>
+        </w:rPr>
+      </w:pPr>
+    </w:p>
+    <w:p>
+      <w:pPr>
+        <w:spacing w:after="0" w:line="240" w:lineRule="auto"/>
+        <w:rPr>
+          <w:rFonts w:ascii="Courier New" w:hAnsi="Courier New" w:cs="Courier New"/>
+        </w:rPr>
+      </w:pPr>
+      <w:r>
+        <w:rPr>
+          <w:rFonts w:ascii="Courier New" w:hAnsi="Courier New" w:cs="Courier New"/>
+        </w:rPr>
+        <w:t>"delay":</w:t>
+      </w:r>
+    </w:p>
+    <w:p>
+      <w:pPr>
+        <w:spacing w:after="0" w:line="240" w:lineRule="auto"/>
+        <w:rPr>
+          <w:rFonts w:ascii="Courier New" w:hAnsi="Courier New" w:cs="Courier New"/>
+        </w:rPr>
+      </w:pPr>
+      <w:r>
+        <w:rPr>
+          <w:rFonts w:ascii="Courier New" w:hAnsi="Courier New" w:cs="Courier New"/>
+        </w:rPr>
+        <w:tab/>
+      </w:r>
+      <w:r>
+        <w:rPr>
+          <w:rFonts w:ascii="Courier New" w:hAnsi="Courier New" w:cs="Courier New"/>
+        </w:rPr>
+        <w:t>[</w:t>
+      </w:r>
+      <w:r>
+        <w:rPr>
+          <w:rFonts w:ascii="Courier New" w:hAnsi="Courier New" w:cs="Courier New"/>
+        </w:rPr>
+        <w:t>{</w:t>
+      </w:r>
+    </w:p>
+    <w:p>
+      <w:pPr>
+        <w:spacing w:after="0" w:line="240" w:lineRule="auto"/>
+        <w:rPr>
+          <w:rFonts w:ascii="Courier New" w:hAnsi="Courier New" w:cs="Courier New"/>
+        </w:rPr>
+      </w:pPr>
+      <w:r>
+        <w:rPr>
+          <w:rFonts w:ascii="Courier New" w:hAnsi="Courier New" w:cs="Courier New"/>
+        </w:rPr>
+        <w:tab/>
+        <w:t>"</w:t>
+      </w:r>
+      <w:r>
+        <w:rPr>
+          <w:rFonts w:ascii="Courier New" w:hAnsi="Courier New" w:cs="Courier New"/>
+        </w:rPr>
+        <w:t>name</w:t>
+      </w:r>
+      <w:r>
+        <w:rPr>
+          <w:rFonts w:ascii="Courier New" w:hAnsi="Courier New" w:cs="Courier New"/>
+        </w:rPr>
+        <w:t>"</w:t>
+      </w:r>
+      <w:r>
+        <w:rPr>
+          <w:rFonts w:ascii="Courier New" w:hAnsi="Courier New" w:cs="Courier New"/>
+        </w:rPr>
+        <w:t>:</w:t>
+      </w:r>
+      <w:r>
+        <w:rPr>
+          <w:rFonts w:ascii="Courier New" w:hAnsi="Courier New" w:cs="Courier New"/>
+        </w:rPr>
+        <w:t>"</w:t>
+      </w:r>
+      <w:r>
+        <w:rPr>
+          <w:rFonts w:ascii="Courier New" w:hAnsi="Courier New" w:cs="Courier New"/>
+        </w:rPr>
+        <w:t>dm1</w:t>
+      </w:r>
+      <w:r>
+        <w:rPr>
+          <w:rFonts w:ascii="Courier New" w:hAnsi="Courier New" w:cs="Courier New"/>
+        </w:rPr>
+        <w:t>"</w:t>
+      </w:r>
+      <w:r>
+        <w:rPr>
+          <w:rFonts w:ascii="Courier New" w:hAnsi="Courier New" w:cs="Courier New"/>
+        </w:rPr>
+        <w:t>,</w:t>
+      </w:r>
+    </w:p>
+    <w:p>
+      <w:pPr>
+        <w:spacing w:after="0" w:line="240" w:lineRule="auto"/>
+        <w:ind w:firstLine="708"/>
+        <w:rPr>
+          <w:rFonts w:ascii="Courier New" w:hAnsi="Courier New" w:cs="Courier New"/>
+        </w:rPr>
+      </w:pPr>
+      <w:r>
+        <w:rPr>
+          <w:rFonts w:ascii="Courier New" w:hAnsi="Courier New" w:cs="Courier New"/>
+        </w:rPr>
+        <w:t xml:space="preserve"> </w:t>
+      </w:r>
+      <w:r>
+        <w:rPr>
+          <w:rFonts w:ascii="Courier New" w:hAnsi="Courier New" w:cs="Courier New"/>
+        </w:rPr>
+        <w:t>"var</w:t>
+      </w:r>
+      <w:proofErr w:type="gramStart"/>
+      <w:r>
+        <w:rPr>
+          <w:rFonts w:ascii="Courier New" w:hAnsi="Courier New" w:cs="Courier New"/>
+        </w:rPr>
+        <w:t>" :</w:t>
+      </w:r>
+      <w:proofErr w:type="gramEnd"/>
+      <w:r>
+        <w:rPr>
+          <w:rFonts w:ascii="Courier New" w:hAnsi="Courier New" w:cs="Courier New"/>
+        </w:rPr>
+        <w:t xml:space="preserve"> [</w:t>
+      </w:r>
+    </w:p>
+    <w:p>
+      <w:pPr>
+        <w:spacing w:after="0" w:line="240" w:lineRule="auto"/>
+        <w:rPr>
+          <w:rFonts w:ascii="Courier New" w:hAnsi="Courier New" w:cs="Courier New"/>
+        </w:rPr>
+      </w:pPr>
+      <w:r>
+        <w:rPr>
+          <w:rFonts w:ascii="Courier New" w:hAnsi="Courier New" w:cs="Courier New"/>
+        </w:rPr>
+        <w:tab/>
+      </w:r>
+      <w:r>
+        <w:rPr>
+          <w:rFonts w:ascii="Courier New" w:hAnsi="Courier New" w:cs="Courier New"/>
+        </w:rPr>
+        <w:tab/>
+      </w:r>
+      <w:r>
+        <w:rPr>
+          <w:rFonts w:ascii="Courier New" w:hAnsi="Courier New" w:cs="Courier New"/>
+        </w:rPr>
+        <w:tab/>
+      </w:r>
+      <w:r>
+        <w:rPr>
+          <w:rFonts w:ascii="Courier New" w:hAnsi="Courier New" w:cs="Courier New"/>
+        </w:rPr>
+        <w:tab/>
+      </w:r>
+      <w:r>
+        <w:rPr>
+          <w:rFonts w:ascii="Courier New" w:hAnsi="Courier New" w:cs="Courier New"/>
+        </w:rPr>
+        <w:tab/>
+        <w:t>"</w:t>
+      </w:r>
+      <w:proofErr w:type="spellStart"/>
+      <w:r>
+        <w:rPr>
+          <w:rFonts w:ascii="Courier New" w:hAnsi="Courier New" w:cs="Courier New"/>
+        </w:rPr>
+        <w:t>A_</w:t>
+      </w:r>
+      <w:r>
+        <w:rPr>
+          <w:rFonts w:ascii="Courier New" w:hAnsi="Courier New" w:cs="Courier New"/>
+        </w:rPr>
+        <w:t>price</w:t>
+      </w:r>
+      <w:proofErr w:type="spellEnd"/>
+      <w:r>
+        <w:rPr>
+          <w:rFonts w:ascii="Courier New" w:hAnsi="Courier New" w:cs="Courier New"/>
+        </w:rPr>
+        <w:t>",</w:t>
+      </w:r>
+    </w:p>
+    <w:p>
+      <w:pPr>
+        <w:spacing w:after="0" w:line="240" w:lineRule="auto"/>
+        <w:rPr>
+          <w:rFonts w:ascii="Courier New" w:hAnsi="Courier New" w:cs="Courier New"/>
+        </w:rPr>
+      </w:pPr>
+      <w:r>
+        <w:rPr>
+          <w:rFonts w:ascii="Courier New" w:hAnsi="Courier New" w:cs="Courier New"/>
+        </w:rPr>
+        <w:tab/>
+      </w:r>
+      <w:r>
+        <w:rPr>
+          <w:rFonts w:ascii="Courier New" w:hAnsi="Courier New" w:cs="Courier New"/>
+        </w:rPr>
+        <w:tab/>
+      </w:r>
+      <w:r>
+        <w:rPr>
+          <w:rFonts w:ascii="Courier New" w:hAnsi="Courier New" w:cs="Courier New"/>
+        </w:rPr>
+        <w:tab/>
+      </w:r>
+      <w:r>
+        <w:rPr>
+          <w:rFonts w:ascii="Courier New" w:hAnsi="Courier New" w:cs="Courier New"/>
+        </w:rPr>
+        <w:tab/>
+      </w:r>
+      <w:r>
+        <w:rPr>
+          <w:rFonts w:ascii="Courier New" w:hAnsi="Courier New" w:cs="Courier New"/>
+        </w:rPr>
+        <w:tab/>
+        <w:t>"</w:t>
+      </w:r>
+      <w:proofErr w:type="spellStart"/>
+      <w:r>
+        <w:rPr>
+          <w:rFonts w:ascii="Courier New" w:hAnsi="Courier New" w:cs="Courier New"/>
+        </w:rPr>
+        <w:t>A_</w:t>
+      </w:r>
+      <w:r>
+        <w:rPr>
+          <w:rFonts w:ascii="Courier New" w:hAnsi="Courier New" w:cs="Courier New"/>
+        </w:rPr>
+        <w:t>quality</w:t>
+      </w:r>
+      <w:proofErr w:type="spellEnd"/>
+      <w:r>
+        <w:rPr>
+          <w:rFonts w:ascii="Courier New" w:hAnsi="Courier New" w:cs="Courier New"/>
+        </w:rPr>
+        <w:t>",</w:t>
+      </w:r>
+    </w:p>
+    <w:p>
+      <w:pPr>
+        <w:spacing w:after="0" w:line="240" w:lineRule="auto"/>
+        <w:rPr>
+          <w:rFonts w:ascii="Courier New" w:hAnsi="Courier New" w:cs="Courier New"/>
+        </w:rPr>
+      </w:pPr>
+      <w:r>
+        <w:rPr>
+          <w:rFonts w:ascii="Courier New" w:hAnsi="Courier New" w:cs="Courier New"/>
+        </w:rPr>
+        <w:tab/>
+      </w:r>
+      <w:r>
+        <w:rPr>
+          <w:rFonts w:ascii="Courier New" w:hAnsi="Courier New" w:cs="Courier New"/>
+        </w:rPr>
+        <w:tab/>
+      </w:r>
+      <w:r>
+        <w:rPr>
+          <w:rFonts w:ascii="Courier New" w:hAnsi="Courier New" w:cs="Courier New"/>
+        </w:rPr>
+        <w:tab/>
+      </w:r>
+      <w:r>
+        <w:rPr>
+          <w:rFonts w:ascii="Courier New" w:hAnsi="Courier New" w:cs="Courier New"/>
+        </w:rPr>
+        <w:tab/>
+      </w:r>
+      <w:r>
+        <w:rPr>
+          <w:rFonts w:ascii="Courier New" w:hAnsi="Courier New" w:cs="Courier New"/>
+        </w:rPr>
+        <w:tab/>
+        <w:t>"</w:t>
+      </w:r>
+      <w:proofErr w:type="spellStart"/>
+      <w:r>
+        <w:rPr>
+          <w:rFonts w:ascii="Courier New" w:hAnsi="Courier New" w:cs="Courier New"/>
+        </w:rPr>
+        <w:t>B_price</w:t>
+      </w:r>
+      <w:proofErr w:type="spellEnd"/>
+      <w:r>
+        <w:rPr>
+          <w:rFonts w:ascii="Courier New" w:hAnsi="Courier New" w:cs="Courier New"/>
+        </w:rPr>
+        <w:t>"</w:t>
+      </w:r>
+      <w:r>
+        <w:rPr>
+          <w:rFonts w:ascii="Courier New" w:hAnsi="Courier New" w:cs="Courier New"/>
+        </w:rPr>
+        <w:t>,</w:t>
+      </w:r>
+    </w:p>
+    <w:p>
+      <w:pPr>
+        <w:spacing w:after="0" w:line="240" w:lineRule="auto"/>
+        <w:ind w:left="2832" w:firstLine="708"/>
+        <w:rPr>
+          <w:rFonts w:ascii="Courier New" w:hAnsi="Courier New" w:cs="Courier New"/>
+        </w:rPr>
+      </w:pPr>
+      <w:r>
+        <w:rPr>
+          <w:rFonts w:ascii="Courier New" w:hAnsi="Courier New" w:cs="Courier New"/>
+        </w:rPr>
+        <w:t>"</w:t>
+      </w:r>
+      <w:proofErr w:type="spellStart"/>
+      <w:r>
+        <w:rPr>
+          <w:rFonts w:ascii="Courier New" w:hAnsi="Courier New" w:cs="Courier New"/>
+        </w:rPr>
+        <w:t>B_quality</w:t>
+      </w:r>
+      <w:proofErr w:type="spellEnd"/>
+      <w:r>
+        <w:rPr>
+          <w:rFonts w:ascii="Courier New" w:hAnsi="Courier New" w:cs="Courier New"/>
+        </w:rPr>
+        <w:t>"</w:t>
+      </w:r>
+    </w:p>
+    <w:p>
+      <w:pPr>
+        <w:spacing w:after="0" w:line="240" w:lineRule="auto"/>
+        <w:rPr>
+          <w:rFonts w:ascii="Courier New" w:hAnsi="Courier New" w:cs="Courier New"/>
+        </w:rPr>
+      </w:pPr>
+      <w:r>
+        <w:rPr>
+          <w:rFonts w:ascii="Courier New" w:hAnsi="Courier New" w:cs="Courier New"/>
+        </w:rPr>
+        <w:tab/>
+      </w:r>
+      <w:r>
+        <w:rPr>
+          <w:rFonts w:ascii="Courier New" w:hAnsi="Courier New" w:cs="Courier New"/>
+        </w:rPr>
+        <w:tab/>
+      </w:r>
+      <w:r>
+        <w:rPr>
+          <w:rFonts w:ascii="Courier New" w:hAnsi="Courier New" w:cs="Courier New"/>
+        </w:rPr>
+        <w:tab/>
+      </w:r>
+      <w:r>
+        <w:rPr>
+          <w:rFonts w:ascii="Courier New" w:hAnsi="Courier New" w:cs="Courier New"/>
+        </w:rPr>
+        <w:tab/>
+        <w:t>],</w:t>
+      </w:r>
+    </w:p>
+    <w:p>
+      <w:pPr>
+        <w:spacing w:after="0" w:line="240" w:lineRule="auto"/>
+        <w:rPr>
+          <w:rFonts w:ascii="Courier New" w:hAnsi="Courier New" w:cs="Courier New"/>
+        </w:rPr>
+      </w:pPr>
+      <w:r>
+        <w:rPr>
+          <w:rFonts w:ascii="Courier New" w:hAnsi="Courier New" w:cs="Courier New"/>
+        </w:rPr>
+        <w:tab/>
+        <w:t>"delays</w:t>
+      </w:r>
+      <w:proofErr w:type="gramStart"/>
+      <w:r>
+        <w:rPr>
+          <w:rFonts w:ascii="Courier New" w:hAnsi="Courier New" w:cs="Courier New"/>
+        </w:rPr>
+        <w:t>" :</w:t>
+      </w:r>
+      <w:proofErr w:type="gramEnd"/>
+      <w:r>
+        <w:rPr>
+          <w:rFonts w:ascii="Courier New" w:hAnsi="Courier New" w:cs="Courier New"/>
+        </w:rPr>
+        <w:t xml:space="preserve"> [</w:t>
+      </w:r>
+    </w:p>
+    <w:p>
+      <w:pPr>
+        <w:spacing w:after="0" w:line="240" w:lineRule="auto"/>
+        <w:rPr>
+          <w:rFonts w:ascii="Courier New" w:hAnsi="Courier New" w:cs="Courier New"/>
+        </w:rPr>
+      </w:pPr>
+      <w:r>
+        <w:rPr>
+          <w:rFonts w:ascii="Courier New" w:hAnsi="Courier New" w:cs="Courier New"/>
+        </w:rPr>
+        <w:tab/>
+      </w:r>
+      <w:r>
+        <w:rPr>
+          <w:rFonts w:ascii="Courier New" w:hAnsi="Courier New" w:cs="Courier New"/>
+        </w:rPr>
+        <w:tab/>
+      </w:r>
+      <w:r>
+        <w:rPr>
+          <w:rFonts w:ascii="Courier New" w:hAnsi="Courier New" w:cs="Courier New"/>
+        </w:rPr>
+        <w:tab/>
+      </w:r>
+      <w:r>
+        <w:rPr>
+          <w:rFonts w:ascii="Courier New" w:hAnsi="Courier New" w:cs="Courier New"/>
+        </w:rPr>
+        <w:tab/>
+        <w:t>[0,0,0,</w:t>
+      </w:r>
+      <w:proofErr w:type="gramStart"/>
+      <w:r>
+        <w:rPr>
+          <w:rFonts w:ascii="Courier New" w:hAnsi="Courier New" w:cs="Courier New"/>
+        </w:rPr>
+        <w:t>0  ]</w:t>
+      </w:r>
+      <w:proofErr w:type="gramEnd"/>
+      <w:r>
+        <w:rPr>
+          <w:rFonts w:ascii="Courier New" w:hAnsi="Courier New" w:cs="Courier New"/>
+        </w:rPr>
+        <w:t>,</w:t>
+      </w:r>
+    </w:p>
+    <w:p>
+      <w:pPr>
+        <w:spacing w:after="0" w:line="240" w:lineRule="auto"/>
+        <w:rPr>
+          <w:rFonts w:ascii="Courier New" w:hAnsi="Courier New" w:cs="Courier New"/>
+        </w:rPr>
+      </w:pPr>
+      <w:r>
+        <w:rPr>
+          <w:rFonts w:ascii="Courier New" w:hAnsi="Courier New" w:cs="Courier New"/>
+        </w:rPr>
+        <w:tab/>
+      </w:r>
+      <w:r>
+        <w:rPr>
+          <w:rFonts w:ascii="Courier New" w:hAnsi="Courier New" w:cs="Courier New"/>
+        </w:rPr>
+        <w:tab/>
+      </w:r>
+      <w:r>
+        <w:rPr>
+          <w:rFonts w:ascii="Courier New" w:hAnsi="Courier New" w:cs="Courier New"/>
+        </w:rPr>
+        <w:tab/>
+      </w:r>
+      <w:r>
+        <w:rPr>
+          <w:rFonts w:ascii="Courier New" w:hAnsi="Courier New" w:cs="Courier New"/>
+        </w:rPr>
+        <w:tab/>
+      </w:r>
+      <w:r>
+        <w:rPr>
+          <w:rFonts w:ascii="Courier New" w:hAnsi="Courier New" w:cs="Courier New"/>
+        </w:rPr>
+        <w:t>[0,0,0,</w:t>
+      </w:r>
+      <w:r>
+        <w:rPr>
+          <w:rFonts w:ascii="Courier New" w:hAnsi="Courier New" w:cs="Courier New"/>
+        </w:rPr>
+        <w:t>700],</w:t>
+      </w:r>
+    </w:p>
+    <w:p>
+      <w:pPr>
+        <w:spacing w:after="0" w:line="240" w:lineRule="auto"/>
+        <w:ind w:left="2124" w:firstLine="708"/>
+        <w:rPr>
+          <w:rFonts w:ascii="Courier New" w:hAnsi="Courier New" w:cs="Courier New"/>
+        </w:rPr>
+      </w:pPr>
+      <w:r>
+        <w:rPr>
+          <w:rFonts w:ascii="Courier New" w:hAnsi="Courier New" w:cs="Courier New"/>
+        </w:rPr>
+        <w:t>[0,0,0,</w:t>
+      </w:r>
+      <w:proofErr w:type="gramStart"/>
+      <w:r>
+        <w:rPr>
+          <w:rFonts w:ascii="Courier New" w:hAnsi="Courier New" w:cs="Courier New"/>
+        </w:rPr>
+        <w:t>0  ]</w:t>
+      </w:r>
+      <w:proofErr w:type="gramEnd"/>
+      <w:r>
+        <w:rPr>
+          <w:rFonts w:ascii="Courier New" w:hAnsi="Courier New" w:cs="Courier New"/>
+        </w:rPr>
+        <w:t>,</w:t>
+      </w:r>
+    </w:p>
+    <w:p>
+      <w:pPr>
+        <w:spacing w:after="0" w:line="240" w:lineRule="auto"/>
+        <w:ind w:left="2832"/>
+        <w:rPr>
+          <w:rFonts w:ascii="Courier New" w:hAnsi="Courier New" w:cs="Courier New"/>
+        </w:rPr>
+      </w:pPr>
+      <w:r>
+        <w:rPr>
+          <w:rFonts w:ascii="Courier New" w:hAnsi="Courier New" w:cs="Courier New"/>
+        </w:rPr>
+        <w:t>[0,</w:t>
+      </w:r>
+      <w:r>
+        <w:rPr>
+          <w:rFonts w:ascii="Courier New" w:hAnsi="Courier New" w:cs="Courier New"/>
+        </w:rPr>
+        <w:t>500</w:t>
+      </w:r>
+      <w:r>
+        <w:rPr>
+          <w:rFonts w:ascii="Courier New" w:hAnsi="Courier New" w:cs="Courier New"/>
+        </w:rPr>
+        <w:t>,0,</w:t>
+      </w:r>
+      <w:r>
+        <w:rPr>
+          <w:rFonts w:ascii="Courier New" w:hAnsi="Courier New" w:cs="Courier New"/>
+        </w:rPr>
+        <w:t>0]</w:t>
+      </w:r>
+    </w:p>
+    <w:p>
+      <w:pPr>
+        <w:spacing w:after="0" w:line="240" w:lineRule="auto"/>
+        <w:rPr>
+          <w:rFonts w:ascii="Courier New" w:hAnsi="Courier New" w:cs="Courier New"/>
+        </w:rPr>
+      </w:pPr>
+      <w:r>
+        <w:rPr>
+          <w:rFonts w:ascii="Courier New" w:hAnsi="Courier New" w:cs="Courier New"/>
+        </w:rPr>
+        <w:tab/>
+      </w:r>
+      <w:r>
+        <w:rPr>
+          <w:rFonts w:ascii="Courier New" w:hAnsi="Courier New" w:cs="Courier New"/>
+        </w:rPr>
+        <w:tab/>
+      </w:r>
+      <w:r>
+        <w:rPr>
+          <w:rFonts w:ascii="Courier New" w:hAnsi="Courier New" w:cs="Courier New"/>
+        </w:rPr>
+        <w:tab/>
+      </w:r>
+      <w:r>
+        <w:rPr>
+          <w:rFonts w:ascii="Courier New" w:hAnsi="Courier New" w:cs="Courier New"/>
+        </w:rPr>
+        <w:tab/>
+        <w:t>]</w:t>
+      </w:r>
+    </w:p>
+    <w:p>
+      <w:pPr>
+        <w:spacing w:after="0" w:line="240" w:lineRule="auto"/>
+        <w:rPr>
+          <w:rFonts w:ascii="Courier New" w:hAnsi="Courier New" w:cs="Courier New"/>
+        </w:rPr>
+      </w:pPr>
+      <w:r>
+        <w:rPr>
+          <w:rFonts w:ascii="Courier New" w:hAnsi="Courier New" w:cs="Courier New"/>
+        </w:rPr>
+        <w:tab/>
+      </w:r>
+      <w:r>
+        <w:rPr>
+          <w:rFonts w:ascii="Courier New" w:hAnsi="Courier New" w:cs="Courier New"/>
+        </w:rPr>
+        <w:tab/>
+      </w:r>
+      <w:r>
+        <w:rPr>
+          <w:rFonts w:ascii="Courier New" w:hAnsi="Courier New" w:cs="Courier New"/>
+        </w:rPr>
+        <w:tab/>
+      </w:r>
+      <w:r>
+        <w:rPr>
+          <w:rFonts w:ascii="Courier New" w:hAnsi="Courier New" w:cs="Courier New"/>
+        </w:rPr>
+        <w:tab/>
+      </w:r>
+    </w:p>
+    <w:p>
+      <w:pPr>
+        <w:spacing w:after="0" w:line="240" w:lineRule="auto"/>
+        <w:rPr>
+          <w:rFonts w:ascii="Courier New" w:hAnsi="Courier New" w:cs="Courier New"/>
+        </w:rPr>
+      </w:pPr>
+      <w:r>
+        <w:rPr>
+          <w:rFonts w:ascii="Courier New" w:hAnsi="Courier New" w:cs="Courier New"/>
+        </w:rPr>
+        <w:tab/>
+        <w:t>}</w:t>
+      </w:r>
+      <w:r>
+        <w:rPr>
+          <w:rFonts w:ascii="Courier New" w:hAnsi="Courier New" w:cs="Courier New"/>
+        </w:rPr>
+        <w:t>,</w:t>
+      </w:r>
+    </w:p>
+    <w:p>
+      <w:pPr>
+        <w:spacing w:after="0" w:line="240" w:lineRule="auto"/>
+        <w:rPr>
+          <w:rFonts w:ascii="Courier New" w:hAnsi="Courier New" w:cs="Courier New"/>
+        </w:rPr>
+      </w:pPr>
+      <w:r>
+        <w:rPr>
+          <w:rFonts w:ascii="Courier New" w:hAnsi="Courier New" w:cs="Courier New"/>
+        </w:rPr>
+        <w:tab/>
+        <w:t>{</w:t>
+      </w:r>
+    </w:p>
+    <w:p>
+      <w:pPr>
+        <w:spacing w:after="0" w:line="240" w:lineRule="auto"/>
+        <w:ind w:firstLine="708"/>
+        <w:rPr>
+          <w:rFonts w:ascii="Courier New" w:hAnsi="Courier New" w:cs="Courier New"/>
+        </w:rPr>
+      </w:pPr>
+      <w:r>
+        <w:rPr>
+          <w:rFonts w:ascii="Courier New" w:hAnsi="Courier New" w:cs="Courier New"/>
+        </w:rPr>
+        <w:t>"</w:t>
+      </w:r>
+      <w:r>
+        <w:rPr>
+          <w:rFonts w:ascii="Courier New" w:hAnsi="Courier New" w:cs="Courier New"/>
+        </w:rPr>
+        <w:t>name</w:t>
+      </w:r>
+      <w:r>
+        <w:rPr>
+          <w:rFonts w:ascii="Courier New" w:hAnsi="Courier New" w:cs="Courier New"/>
+        </w:rPr>
+        <w:t>"</w:t>
+      </w:r>
+      <w:r>
+        <w:rPr>
+          <w:rFonts w:ascii="Courier New" w:hAnsi="Courier New" w:cs="Courier New"/>
+        </w:rPr>
+        <w:t>:</w:t>
+      </w:r>
+      <w:r>
+        <w:rPr>
+          <w:rFonts w:ascii="Courier New" w:hAnsi="Courier New" w:cs="Courier New"/>
+        </w:rPr>
+        <w:t>"</w:t>
+      </w:r>
+      <w:r>
+        <w:rPr>
+          <w:rFonts w:ascii="Courier New" w:hAnsi="Courier New" w:cs="Courier New"/>
+        </w:rPr>
+        <w:t>dm</w:t>
+      </w:r>
+      <w:r>
+        <w:rPr>
+          <w:rFonts w:ascii="Courier New" w:hAnsi="Courier New" w:cs="Courier New"/>
+        </w:rPr>
+        <w:t>2</w:t>
+      </w:r>
+      <w:r>
+        <w:rPr>
+          <w:rFonts w:ascii="Courier New" w:hAnsi="Courier New" w:cs="Courier New"/>
+        </w:rPr>
+        <w:t>"</w:t>
+      </w:r>
+      <w:r>
+        <w:rPr>
+          <w:rFonts w:ascii="Courier New" w:hAnsi="Courier New" w:cs="Courier New"/>
+        </w:rPr>
+        <w:t>,</w:t>
+      </w:r>
+    </w:p>
+    <w:p>
+      <w:pPr>
+        <w:spacing w:after="0" w:line="240" w:lineRule="auto"/>
+        <w:ind w:firstLine="708"/>
+        <w:rPr>
+          <w:rFonts w:ascii="Courier New" w:hAnsi="Courier New" w:cs="Courier New"/>
+        </w:rPr>
+      </w:pPr>
+      <w:r>
+        <w:rPr>
+          <w:rFonts w:ascii="Courier New" w:hAnsi="Courier New" w:cs="Courier New"/>
+        </w:rPr>
+        <w:t xml:space="preserve"> </w:t>
+      </w:r>
+      <w:r>
+        <w:rPr>
+          <w:rFonts w:ascii="Courier New" w:hAnsi="Courier New" w:cs="Courier New"/>
+        </w:rPr>
+        <w:t>"var</w:t>
+      </w:r>
+      <w:proofErr w:type="gramStart"/>
+      <w:r>
+        <w:rPr>
+          <w:rFonts w:ascii="Courier New" w:hAnsi="Courier New" w:cs="Courier New"/>
+        </w:rPr>
+        <w:t>" :</w:t>
+      </w:r>
+      <w:proofErr w:type="gramEnd"/>
+      <w:r>
+        <w:rPr>
+          <w:rFonts w:ascii="Courier New" w:hAnsi="Courier New" w:cs="Courier New"/>
+        </w:rPr>
+        <w:t xml:space="preserve"> [</w:t>
+      </w:r>
+    </w:p>
+    <w:p>
+      <w:pPr>
+        <w:spacing w:after="0" w:line="240" w:lineRule="auto"/>
+        <w:rPr>
+          <w:rFonts w:ascii="Courier New" w:hAnsi="Courier New" w:cs="Courier New"/>
+        </w:rPr>
+      </w:pPr>
+      <w:r>
+        <w:rPr>
+          <w:rFonts w:ascii="Courier New" w:hAnsi="Courier New" w:cs="Courier New"/>
+        </w:rPr>
+        <w:tab/>
+      </w:r>
+      <w:r>
+        <w:rPr>
+          <w:rFonts w:ascii="Courier New" w:hAnsi="Courier New" w:cs="Courier New"/>
+        </w:rPr>
+        <w:tab/>
+      </w:r>
+      <w:r>
+        <w:rPr>
+          <w:rFonts w:ascii="Courier New" w:hAnsi="Courier New" w:cs="Courier New"/>
+        </w:rPr>
+        <w:tab/>
+      </w:r>
+      <w:r>
+        <w:rPr>
+          <w:rFonts w:ascii="Courier New" w:hAnsi="Courier New" w:cs="Courier New"/>
+        </w:rPr>
+        <w:tab/>
+      </w:r>
+      <w:r>
+        <w:rPr>
+          <w:rFonts w:ascii="Courier New" w:hAnsi="Courier New" w:cs="Courier New"/>
+        </w:rPr>
+        <w:tab/>
+        <w:t>"</w:t>
+      </w:r>
+      <w:proofErr w:type="spellStart"/>
+      <w:r>
+        <w:rPr>
+          <w:rFonts w:ascii="Courier New" w:hAnsi="Courier New" w:cs="Courier New"/>
+        </w:rPr>
+        <w:t>A_</w:t>
+      </w:r>
+      <w:r>
+        <w:rPr>
+          <w:rFonts w:ascii="Courier New" w:hAnsi="Courier New" w:cs="Courier New"/>
+        </w:rPr>
+        <w:t>price</w:t>
+      </w:r>
+      <w:proofErr w:type="spellEnd"/>
+      <w:r>
+        <w:rPr>
+          <w:rFonts w:ascii="Courier New" w:hAnsi="Courier New" w:cs="Courier New"/>
+        </w:rPr>
+        <w:t>",</w:t>
+      </w:r>
+    </w:p>
+    <w:p>
+      <w:pPr>
+        <w:spacing w:after="0" w:line="240" w:lineRule="auto"/>
+        <w:rPr>
+          <w:rFonts w:ascii="Courier New" w:hAnsi="Courier New" w:cs="Courier New"/>
+        </w:rPr>
+      </w:pPr>
+      <w:r>
+        <w:rPr>
+          <w:rFonts w:ascii="Courier New" w:hAnsi="Courier New" w:cs="Courier New"/>
+        </w:rPr>
+        <w:tab/>
+      </w:r>
+      <w:r>
+        <w:rPr>
+          <w:rFonts w:ascii="Courier New" w:hAnsi="Courier New" w:cs="Courier New"/>
+        </w:rPr>
+        <w:tab/>
+      </w:r>
+      <w:r>
+        <w:rPr>
+          <w:rFonts w:ascii="Courier New" w:hAnsi="Courier New" w:cs="Courier New"/>
+        </w:rPr>
+        <w:tab/>
+      </w:r>
+      <w:r>
+        <w:rPr>
+          <w:rFonts w:ascii="Courier New" w:hAnsi="Courier New" w:cs="Courier New"/>
+        </w:rPr>
+        <w:tab/>
+      </w:r>
+      <w:r>
+        <w:rPr>
+          <w:rFonts w:ascii="Courier New" w:hAnsi="Courier New" w:cs="Courier New"/>
+        </w:rPr>
+        <w:tab/>
+        <w:t>"</w:t>
+      </w:r>
+      <w:proofErr w:type="spellStart"/>
+      <w:r>
+        <w:rPr>
+          <w:rFonts w:ascii="Courier New" w:hAnsi="Courier New" w:cs="Courier New"/>
+        </w:rPr>
+        <w:t>A_</w:t>
+      </w:r>
+      <w:r>
+        <w:rPr>
+          <w:rFonts w:ascii="Courier New" w:hAnsi="Courier New" w:cs="Courier New"/>
+        </w:rPr>
+        <w:t>quality</w:t>
+      </w:r>
+      <w:proofErr w:type="spellEnd"/>
+      <w:r>
+        <w:rPr>
+          <w:rFonts w:ascii="Courier New" w:hAnsi="Courier New" w:cs="Courier New"/>
+        </w:rPr>
+        <w:t>"</w:t>
+      </w:r>
+    </w:p>
+    <w:p>
+      <w:pPr>
+        <w:spacing w:after="0" w:line="240" w:lineRule="auto"/>
+        <w:rPr>
+          <w:rFonts w:ascii="Courier New" w:hAnsi="Courier New" w:cs="Courier New"/>
+        </w:rPr>
+      </w:pPr>
+      <w:r>
+        <w:rPr>
+          <w:rFonts w:ascii="Courier New" w:hAnsi="Courier New" w:cs="Courier New"/>
+        </w:rPr>
+        <w:tab/>
+      </w:r>
+      <w:r>
+        <w:rPr>
+          <w:rFonts w:ascii="Courier New" w:hAnsi="Courier New" w:cs="Courier New"/>
+        </w:rPr>
+        <w:tab/>
+      </w:r>
+      <w:r>
+        <w:rPr>
+          <w:rFonts w:ascii="Courier New" w:hAnsi="Courier New" w:cs="Courier New"/>
+        </w:rPr>
+        <w:tab/>
+      </w:r>
+      <w:r>
+        <w:rPr>
+          <w:rFonts w:ascii="Courier New" w:hAnsi="Courier New" w:cs="Courier New"/>
+        </w:rPr>
+        <w:tab/>
+        <w:t>],</w:t>
+      </w:r>
+    </w:p>
+    <w:p>
+      <w:pPr>
+        <w:spacing w:after="0" w:line="240" w:lineRule="auto"/>
+        <w:rPr>
+          <w:rFonts w:ascii="Courier New" w:hAnsi="Courier New" w:cs="Courier New"/>
+        </w:rPr>
+      </w:pPr>
+      <w:r>
+        <w:rPr>
+          <w:rFonts w:ascii="Courier New" w:hAnsi="Courier New" w:cs="Courier New"/>
+        </w:rPr>
+        <w:tab/>
+        <w:t>"delays</w:t>
+      </w:r>
+      <w:proofErr w:type="gramStart"/>
+      <w:r>
+        <w:rPr>
+          <w:rFonts w:ascii="Courier New" w:hAnsi="Courier New" w:cs="Courier New"/>
+        </w:rPr>
+        <w:t>" :</w:t>
+      </w:r>
+      <w:proofErr w:type="gramEnd"/>
+      <w:r>
+        <w:rPr>
+          <w:rFonts w:ascii="Courier New" w:hAnsi="Courier New" w:cs="Courier New"/>
+        </w:rPr>
+        <w:t xml:space="preserve"> [</w:t>
+      </w:r>
+    </w:p>
+    <w:p>
+      <w:pPr>
+        <w:spacing w:after="0" w:line="240" w:lineRule="auto"/>
+        <w:rPr>
+          <w:rFonts w:ascii="Courier New" w:hAnsi="Courier New" w:cs="Courier New"/>
+        </w:rPr>
+      </w:pPr>
+      <w:r>
+        <w:rPr>
+          <w:rFonts w:ascii="Courier New" w:hAnsi="Courier New" w:cs="Courier New"/>
+        </w:rPr>
+        <w:tab/>
+      </w:r>
+      <w:r>
+        <w:rPr>
+          <w:rFonts w:ascii="Courier New" w:hAnsi="Courier New" w:cs="Courier New"/>
+        </w:rPr>
+        <w:tab/>
+      </w:r>
+      <w:r>
+        <w:rPr>
+          <w:rFonts w:ascii="Courier New" w:hAnsi="Courier New" w:cs="Courier New"/>
+        </w:rPr>
+        <w:tab/>
+      </w:r>
+      <w:r>
+        <w:rPr>
+          <w:rFonts w:ascii="Courier New" w:hAnsi="Courier New" w:cs="Courier New"/>
+        </w:rPr>
+        <w:tab/>
+        <w:t>[0,</w:t>
+      </w:r>
+      <w:r>
+        <w:rPr>
+          <w:rFonts w:ascii="Courier New" w:hAnsi="Courier New" w:cs="Courier New"/>
+        </w:rPr>
+        <w:t>500]</w:t>
+      </w:r>
+      <w:r>
+        <w:rPr>
+          <w:rFonts w:ascii="Courier New" w:hAnsi="Courier New" w:cs="Courier New"/>
+        </w:rPr>
+        <w:t>,</w:t>
+      </w:r>
+    </w:p>
+    <w:p>
+      <w:pPr>
+        <w:spacing w:after="0" w:line="240" w:lineRule="auto"/>
+        <w:rPr>
+          <w:rFonts w:ascii="Courier New" w:hAnsi="Courier New" w:cs="Courier New"/>
+        </w:rPr>
+      </w:pPr>
+      <w:r>
+        <w:rPr>
+          <w:rFonts w:ascii="Courier New" w:hAnsi="Courier New" w:cs="Courier New"/>
+        </w:rPr>
+        <w:tab/>
+      </w:r>
+      <w:r>
+        <w:rPr>
+          <w:rFonts w:ascii="Courier New" w:hAnsi="Courier New" w:cs="Courier New"/>
+        </w:rPr>
+        <w:tab/>
+      </w:r>
+      <w:r>
+        <w:rPr>
+          <w:rFonts w:ascii="Courier New" w:hAnsi="Courier New" w:cs="Courier New"/>
+        </w:rPr>
+        <w:tab/>
+      </w:r>
+      <w:r>
+        <w:rPr>
+          <w:rFonts w:ascii="Courier New" w:hAnsi="Courier New" w:cs="Courier New"/>
+        </w:rPr>
+        <w:tab/>
+      </w:r>
+      <w:r>
+        <w:rPr>
+          <w:rFonts w:ascii="Courier New" w:hAnsi="Courier New" w:cs="Courier New"/>
+        </w:rPr>
+        <w:t>[</w:t>
+      </w:r>
+      <w:r>
+        <w:rPr>
+          <w:rFonts w:ascii="Courier New" w:hAnsi="Courier New" w:cs="Courier New"/>
+        </w:rPr>
+        <w:t>500</w:t>
+      </w:r>
+      <w:r>
+        <w:rPr>
+          <w:rFonts w:ascii="Courier New" w:hAnsi="Courier New" w:cs="Courier New"/>
+        </w:rPr>
+        <w:t>,0</w:t>
+      </w:r>
+      <w:r>
+        <w:rPr>
+          <w:rFonts w:ascii="Courier New" w:hAnsi="Courier New" w:cs="Courier New"/>
+        </w:rPr>
+        <w:t>]</w:t>
+      </w:r>
+    </w:p>
+    <w:p>
+      <w:pPr>
+        <w:spacing w:after="0" w:line="240" w:lineRule="auto"/>
+        <w:rPr>
+          <w:rFonts w:ascii="Courier New" w:hAnsi="Courier New" w:cs="Courier New"/>
+        </w:rPr>
+      </w:pPr>
+      <w:r>
+        <w:rPr>
+          <w:rFonts w:ascii="Courier New" w:hAnsi="Courier New" w:cs="Courier New"/>
+        </w:rPr>
+        <w:tab/>
+      </w:r>
+      <w:r>
+        <w:rPr>
+          <w:rFonts w:ascii="Courier New" w:hAnsi="Courier New" w:cs="Courier New"/>
+        </w:rPr>
+        <w:tab/>
+      </w:r>
+      <w:r>
+        <w:rPr>
+          <w:rFonts w:ascii="Courier New" w:hAnsi="Courier New" w:cs="Courier New"/>
+        </w:rPr>
+        <w:tab/>
+      </w:r>
+      <w:r>
+        <w:rPr>
+          <w:rFonts w:ascii="Courier New" w:hAnsi="Courier New" w:cs="Courier New"/>
+        </w:rPr>
+        <w:tab/>
+        <w:t>]</w:t>
+      </w:r>
+    </w:p>
+    <w:p>
+      <w:pPr>
+        <w:spacing w:after="0" w:line="240" w:lineRule="auto"/>
+        <w:rPr>
+          <w:rFonts w:ascii="Courier New" w:hAnsi="Courier New" w:cs="Courier New"/>
+        </w:rPr>
+      </w:pPr>
+      <w:r>
+        <w:rPr>
+          <w:rFonts w:ascii="Courier New" w:hAnsi="Courier New" w:cs="Courier New"/>
+        </w:rPr>
+        <w:tab/>
+      </w:r>
+      <w:r>
+        <w:rPr>
+          <w:rFonts w:ascii="Courier New" w:hAnsi="Courier New" w:cs="Courier New"/>
+        </w:rPr>
+        <w:tab/>
+      </w:r>
+      <w:r>
+        <w:rPr>
+          <w:rFonts w:ascii="Courier New" w:hAnsi="Courier New" w:cs="Courier New"/>
+        </w:rPr>
+        <w:tab/>
+      </w:r>
+      <w:r>
+        <w:rPr>
+          <w:rFonts w:ascii="Courier New" w:hAnsi="Courier New" w:cs="Courier New"/>
+        </w:rPr>
+        <w:tab/>
+      </w:r>
+    </w:p>
+    <w:p>
+      <w:pPr>
+        <w:spacing w:after="0" w:line="240" w:lineRule="auto"/>
+        <w:rPr>
+          <w:rFonts w:ascii="Courier New" w:hAnsi="Courier New" w:cs="Courier New"/>
+        </w:rPr>
+      </w:pPr>
+      <w:r>
+        <w:rPr>
+          <w:rFonts w:ascii="Courier New" w:hAnsi="Courier New" w:cs="Courier New"/>
+        </w:rPr>
+        <w:tab/>
+        <w:t>}</w:t>
+      </w:r>
+      <w:r>
+        <w:rPr>
+          <w:rFonts w:ascii="Courier New" w:hAnsi="Courier New" w:cs="Courier New"/>
+        </w:rPr>
+        <w:t>]</w:t>
+      </w:r>
+    </w:p>
+    <w:p>
+      <w:pPr>
+        <w:spacing w:after="0" w:line="240" w:lineRule="auto"/>
+        <w:rPr>
+          <w:rFonts w:ascii="Courier New" w:hAnsi="Courier New" w:cs="Courier New"/>
+        </w:rPr>
+      </w:pPr>
+    </w:p>
+    <w:p>
+      <w:pPr>
+        <w:spacing w:after="0" w:line="240" w:lineRule="auto"/>
+        <w:rPr>
+          <w:rFonts w:ascii="Courier New" w:hAnsi="Courier New" w:cs="Courier New"/>
+        </w:rPr>
+      </w:pPr>
     </w:p>
     <w:p>
       <w:pPr>
@@ -2332,271 +3671,314 @@
           <w:szCs w:val="24"/>
         </w:rPr>
       </w:pPr>
-      <w:proofErr w:type="spellStart"/>
-      <w:r>
+    </w:p>
+    <w:p>
+      <w:pPr>
         <w:rPr>
           <w:b/>
           <w:sz w:val="24"/>
           <w:szCs w:val="24"/>
         </w:rPr>
-        <w:t>Opt</w:t>
-      </w:r>
+      </w:pPr>
       <w:r>
         <w:rPr>
           <w:b/>
           <w:sz w:val="24"/>
           <w:szCs w:val="24"/>
         </w:rPr>
-        <w:t>Order</w:t>
-      </w:r>
-      <w:r>
+        <w:br w:type="page"/>
+      </w:r>
+    </w:p>
+    <w:p>
+      <w:pPr>
         <w:rPr>
           <w:b/>
           <w:sz w:val="24"/>
           <w:szCs w:val="24"/>
         </w:rPr>
-        <w:t>s</w:t>
-      </w:r>
-      <w:proofErr w:type="spellEnd"/>
-    </w:p>
-    <w:p>
-      <w:r>
-        <w:t xml:space="preserve">This object defines orders of instances of </w:t>
-      </w:r>
-      <w:r>
-        <w:t>the options</w:t>
-      </w:r>
-      <w:r>
-        <w:t xml:space="preserve">. </w:t>
-      </w:r>
-      <w:r>
-        <w:t>The order object consists of:</w:t>
-      </w:r>
-    </w:p>
-    <w:p>
-      <w:pPr>
-        <w:ind w:left="708"/>
-      </w:pPr>
-      <w:r>
-        <w:t>“</w:t>
-      </w:r>
-      <w:r>
-        <w:rPr>
-          <w:b/>
-        </w:rPr>
-        <w:t>name</w:t>
-      </w:r>
-      <w:r>
-        <w:t>”: later to be used as instance-identifier.</w:t>
-      </w:r>
-    </w:p>
-    <w:p>
-      <w:pPr>
-        <w:ind w:left="708"/>
-      </w:pPr>
-      <w:r>
-        <w:t>“</w:t>
-      </w:r>
-      <w:r>
-        <w:rPr>
-          <w:b/>
-        </w:rPr>
-        <w:t>opt</w:t>
-      </w:r>
-      <w:r>
-        <w:t>”: the</w:t>
-      </w:r>
-      <w:r>
-        <w:t xml:space="preserve"> option</w:t>
-      </w:r>
-      <w:r>
-        <w:t xml:space="preserve">-instances to be included in this order. </w:t>
-      </w:r>
-      <w:r>
-        <w:t>This can be a setting  (“standard”, “</w:t>
-      </w:r>
-      <w:proofErr w:type="spellStart"/>
-      <w:r>
-        <w:t>reversed”,“random</w:t>
-      </w:r>
-      <w:proofErr w:type="spellEnd"/>
-      <w:r>
-        <w:t xml:space="preserve">”) or can be </w:t>
-      </w:r>
-      <w:r>
-        <w:t>defined as an array (e.g. [“</w:t>
-      </w:r>
-      <w:r>
-        <w:t>A</w:t>
-      </w:r>
-      <w:r>
-        <w:t>”, “</w:t>
-      </w:r>
-      <w:r>
-        <w:t>B</w:t>
-      </w:r>
-      <w:r>
-        <w:t>”, “</w:t>
-      </w:r>
-      <w:r>
-        <w:t>C</w:t>
-      </w:r>
-      <w:r>
-        <w:t xml:space="preserve">”] for an order using the three </w:t>
-      </w:r>
-      <w:r>
-        <w:t xml:space="preserve">option </w:t>
-      </w:r>
-      <w:r>
-        <w:t>instances corresponding to these names).</w:t>
-      </w:r>
-      <w:r>
-        <w:t xml:space="preserve"> </w:t>
-      </w:r>
-      <w:r>
-        <w:t xml:space="preserve">In this latter </w:t>
-      </w:r>
-      <w:proofErr w:type="spellStart"/>
-      <w:r>
-        <w:t>casem</w:t>
-      </w:r>
-      <w:proofErr w:type="spellEnd"/>
-      <w:r>
-        <w:t xml:space="preserve"> t</w:t>
-      </w:r>
-      <w:r>
-        <w:t xml:space="preserve">his also defines which options from the set to </w:t>
-      </w:r>
-      <w:proofErr w:type="spellStart"/>
-      <w:r>
-        <w:t>use</w:t>
-      </w:r>
-      <w:r>
-        <w:t>d</w:t>
-      </w:r>
-      <w:proofErr w:type="spellEnd"/>
-      <w:r>
-        <w:t xml:space="preserve"> </w:t>
-      </w:r>
-      <w:r>
-        <w:t>for this order</w:t>
-      </w:r>
-      <w:r>
-        <w:t>.</w:t>
-      </w:r>
-    </w:p>
-    <w:p>
-      <w:pPr>
-        <w:ind w:left="708"/>
-      </w:pPr>
-      <w:r>
-        <w:t>“</w:t>
-      </w:r>
-      <w:proofErr w:type="spellStart"/>
-      <w:r>
-        <w:rPr>
-          <w:b/>
-        </w:rPr>
-        <w:t>attr</w:t>
-      </w:r>
-      <w:proofErr w:type="spellEnd"/>
-      <w:r>
-        <w:t>”: the</w:t>
-      </w:r>
-      <w:r>
-        <w:t xml:space="preserve"> </w:t>
-      </w:r>
-      <w:proofErr w:type="spellStart"/>
-      <w:r>
-        <w:t>attr</w:t>
-      </w:r>
-      <w:proofErr w:type="spellEnd"/>
-      <w:r>
-        <w:t>-</w:t>
-      </w:r>
-      <w:r>
-        <w:t xml:space="preserve">orders </w:t>
-      </w:r>
-      <w:r>
-        <w:t xml:space="preserve">to be included in this order. </w:t>
-      </w:r>
-      <w:r>
-        <w:t>This can be a setting  (“standard”, “</w:t>
-      </w:r>
-      <w:proofErr w:type="spellStart"/>
-      <w:r>
-        <w:t>reversed”,“random</w:t>
-      </w:r>
-      <w:proofErr w:type="spellEnd"/>
-      <w:r>
-        <w:t xml:space="preserve">”) or can be </w:t>
-      </w:r>
-      <w:r>
-        <w:t>defined as an array (e.g. [“</w:t>
-      </w:r>
-      <w:r>
-        <w:t>attr1</w:t>
-      </w:r>
-      <w:r>
-        <w:t>”, “</w:t>
-      </w:r>
-      <w:r>
-        <w:t>attr2</w:t>
-      </w:r>
-      <w:r>
-        <w:t>”</w:t>
-      </w:r>
-      <w:r>
-        <w:t xml:space="preserve">] </w:t>
-      </w:r>
-      <w:r>
-        <w:t xml:space="preserve">for an order using the three </w:t>
-      </w:r>
-      <w:r>
-        <w:t xml:space="preserve">attribute </w:t>
-      </w:r>
-      <w:r>
-        <w:t>instances corresponding to these names).</w:t>
-      </w:r>
-      <w:r>
-        <w:t xml:space="preserve"> In this latter case this also defines which </w:t>
-      </w:r>
-      <w:proofErr w:type="spellStart"/>
-      <w:r>
-        <w:t>attr</w:t>
-      </w:r>
-      <w:proofErr w:type="spellEnd"/>
-      <w:r>
-        <w:t xml:space="preserve"> from the set to </w:t>
-      </w:r>
-      <w:proofErr w:type="spellStart"/>
-      <w:r>
-        <w:t>used</w:t>
-      </w:r>
-      <w:proofErr w:type="spellEnd"/>
-      <w:r>
-        <w:t xml:space="preserve"> for this order.</w:t>
-      </w:r>
-    </w:p>
-    <w:p>
-      <w:pPr>
-        <w:ind w:left="708"/>
-      </w:pPr>
-    </w:p>
-    <w:p>
-      <w:pPr>
+      </w:pPr>
+      <w:proofErr w:type="spellStart"/>
+      <w:r>
         <w:rPr>
           <w:b/>
           <w:sz w:val="24"/>
           <w:szCs w:val="24"/>
         </w:rPr>
-      </w:pPr>
+        <w:lastRenderedPageBreak/>
+        <w:t>Opt</w:t>
+      </w:r>
       <w:r>
         <w:rPr>
           <w:b/>
           <w:sz w:val="24"/>
           <w:szCs w:val="24"/>
         </w:rPr>
+        <w:t>Order</w:t>
+      </w:r>
+      <w:r>
+        <w:rPr>
+          <w:b/>
+          <w:sz w:val="24"/>
+          <w:szCs w:val="24"/>
+        </w:rPr>
+        <w:t>s</w:t>
+      </w:r>
+      <w:proofErr w:type="spellEnd"/>
+    </w:p>
+    <w:p>
+      <w:r>
+        <w:t xml:space="preserve">This object defines orders of instances of </w:t>
+      </w:r>
+      <w:r>
+        <w:t>the options</w:t>
+      </w:r>
+      <w:r>
+        <w:t xml:space="preserve">. </w:t>
+      </w:r>
+      <w:r>
+        <w:t>The order object consists of:</w:t>
+      </w:r>
+    </w:p>
+    <w:p>
+      <w:pPr>
+        <w:ind w:left="708"/>
+      </w:pPr>
+      <w:r>
+        <w:t>“</w:t>
+      </w:r>
+      <w:r>
+        <w:rPr>
+          <w:b/>
+        </w:rPr>
+        <w:t>name</w:t>
+      </w:r>
+      <w:r>
+        <w:t>”: later to be used as instance-identifier.</w:t>
+      </w:r>
+    </w:p>
+    <w:p>
+      <w:pPr>
+        <w:ind w:left="708"/>
+      </w:pPr>
+      <w:r>
+        <w:t>“</w:t>
+      </w:r>
+      <w:r>
+        <w:rPr>
+          <w:b/>
+        </w:rPr>
+        <w:t>opt</w:t>
+      </w:r>
+      <w:r>
+        <w:t>”: the</w:t>
+      </w:r>
+      <w:r>
+        <w:t xml:space="preserve"> option</w:t>
+      </w:r>
+      <w:r>
+        <w:t xml:space="preserve">-instances to be included in this order. </w:t>
+      </w:r>
+      <w:r>
+        <w:t xml:space="preserve">This can be a </w:t>
+      </w:r>
+      <w:proofErr w:type="gramStart"/>
+      <w:r>
+        <w:t>setting  (</w:t>
+      </w:r>
+      <w:proofErr w:type="gramEnd"/>
+      <w:r>
+        <w:t>“standard”, “</w:t>
+      </w:r>
+      <w:proofErr w:type="spellStart"/>
+      <w:r>
+        <w:t>reversed”,“random</w:t>
+      </w:r>
+      <w:proofErr w:type="spellEnd"/>
+      <w:r>
+        <w:t xml:space="preserve">”) or can be </w:t>
+      </w:r>
+      <w:r>
+        <w:t>defined as an array (e.g. [“</w:t>
+      </w:r>
+      <w:r>
+        <w:t>A</w:t>
+      </w:r>
+      <w:r>
+        <w:t>”, “</w:t>
+      </w:r>
+      <w:r>
+        <w:t>B</w:t>
+      </w:r>
+      <w:r>
+        <w:t>”, “</w:t>
+      </w:r>
+      <w:r>
+        <w:t>C</w:t>
+      </w:r>
+      <w:r>
+        <w:t xml:space="preserve">”] for an order using the three </w:t>
+      </w:r>
+      <w:r>
+        <w:t xml:space="preserve">option </w:t>
+      </w:r>
+      <w:r>
+        <w:t>instances corresponding to these names).</w:t>
+      </w:r>
+      <w:r>
+        <w:t xml:space="preserve"> </w:t>
+      </w:r>
+      <w:r>
+        <w:t xml:space="preserve">In this latter </w:t>
+      </w:r>
+      <w:proofErr w:type="spellStart"/>
+      <w:r>
+        <w:t>casem</w:t>
+      </w:r>
+      <w:proofErr w:type="spellEnd"/>
+      <w:r>
+        <w:t xml:space="preserve"> t</w:t>
+      </w:r>
+      <w:r>
+        <w:t xml:space="preserve">his also defines which options from the set to </w:t>
+      </w:r>
+      <w:proofErr w:type="spellStart"/>
+      <w:r>
+        <w:t>use</w:t>
+      </w:r>
+      <w:r>
+        <w:t>d</w:t>
+      </w:r>
+      <w:proofErr w:type="spellEnd"/>
+      <w:r>
+        <w:t xml:space="preserve"> </w:t>
+      </w:r>
+      <w:r>
+        <w:t>for this order</w:t>
+      </w:r>
+      <w:r>
+        <w:t>.</w:t>
+      </w:r>
+    </w:p>
+    <w:p>
+      <w:pPr>
+        <w:ind w:left="708"/>
+      </w:pPr>
+      <w:r>
+        <w:t>“</w:t>
+      </w:r>
+      <w:proofErr w:type="spellStart"/>
+      <w:r>
+        <w:rPr>
+          <w:b/>
+        </w:rPr>
+        <w:t>attr</w:t>
+      </w:r>
+      <w:proofErr w:type="spellEnd"/>
+      <w:r>
+        <w:t>”: the</w:t>
+      </w:r>
+      <w:r>
+        <w:t xml:space="preserve"> </w:t>
+      </w:r>
+      <w:proofErr w:type="spellStart"/>
+      <w:r>
+        <w:t>attr</w:t>
+      </w:r>
+      <w:proofErr w:type="spellEnd"/>
+      <w:r>
+        <w:t>-</w:t>
+      </w:r>
+      <w:r>
+        <w:t xml:space="preserve">orders </w:t>
+      </w:r>
+      <w:r>
+        <w:t xml:space="preserve">to be included in this order. </w:t>
+      </w:r>
+      <w:r>
+        <w:t xml:space="preserve">This can be a </w:t>
+      </w:r>
+      <w:proofErr w:type="gramStart"/>
+      <w:r>
+        <w:t>setting  (</w:t>
+      </w:r>
+      <w:proofErr w:type="gramEnd"/>
+      <w:r>
+        <w:t>“standard”, “</w:t>
+      </w:r>
+      <w:proofErr w:type="spellStart"/>
+      <w:r>
+        <w:t>reversed”,“random</w:t>
+      </w:r>
+      <w:proofErr w:type="spellEnd"/>
+      <w:r>
+        <w:t xml:space="preserve">”) or can be </w:t>
+      </w:r>
+      <w:r>
+        <w:t>defined as an array (e.g. [“</w:t>
+      </w:r>
+      <w:r>
+        <w:t>attr1</w:t>
+      </w:r>
+      <w:r>
+        <w:t>”, “</w:t>
+      </w:r>
+      <w:r>
+        <w:t>attr2</w:t>
+      </w:r>
+      <w:r>
+        <w:t>”</w:t>
+      </w:r>
+      <w:r>
+        <w:t xml:space="preserve">] </w:t>
+      </w:r>
+      <w:r>
+        <w:t xml:space="preserve">for an order using the three </w:t>
+      </w:r>
+      <w:r>
+        <w:t xml:space="preserve">attribute </w:t>
+      </w:r>
+      <w:r>
+        <w:t>instances corresponding to these names).</w:t>
+      </w:r>
+      <w:r>
+        <w:t xml:space="preserve"> In this latter case this also defines which </w:t>
+      </w:r>
+      <w:proofErr w:type="spellStart"/>
+      <w:r>
+        <w:t>attr</w:t>
+      </w:r>
+      <w:proofErr w:type="spellEnd"/>
+      <w:r>
+        <w:t xml:space="preserve"> from the set to </w:t>
+      </w:r>
+      <w:proofErr w:type="spellStart"/>
+      <w:r>
+        <w:t>used</w:t>
+      </w:r>
+      <w:proofErr w:type="spellEnd"/>
+      <w:r>
+        <w:t xml:space="preserve"> for this order.</w:t>
+      </w:r>
+    </w:p>
+    <w:p>
+      <w:pPr>
+        <w:ind w:left="708"/>
+      </w:pPr>
+    </w:p>
+    <w:p>
+      <w:pPr>
+        <w:rPr>
+          <w:b/>
+          <w:sz w:val="24"/>
+          <w:szCs w:val="24"/>
+        </w:rPr>
+      </w:pPr>
+      <w:r>
+        <w:rPr>
+          <w:b/>
+          <w:sz w:val="24"/>
+          <w:szCs w:val="24"/>
+        </w:rPr>
         <w:t>Sets</w:t>
       </w:r>
     </w:p>
@@ -2793,7 +4175,86 @@
       </w:r>
       <w:proofErr w:type="spellEnd"/>
       <w:r>
-        <w:t>”: define additional variables to include. The variables to include should be of the format “name of the variable”=”value of the variable”.</w:t>
+        <w:t xml:space="preserve">”: define additional variables to include. The variables to include should be of the format “name of the </w:t>
+      </w:r>
+      <w:proofErr w:type="gramStart"/>
+      <w:r>
+        <w:t>variable”=</w:t>
+      </w:r>
+      <w:proofErr w:type="gramEnd"/>
+      <w:r>
+        <w:t>”value of the variable”.</w:t>
+      </w:r>
+    </w:p>
+    <w:p>
+      <w:pPr>
+        <w:ind w:left="567"/>
+        <w:rPr>
+          <w:b/>
+          <w:bCs/>
+        </w:rPr>
+      </w:pPr>
+      <w:r>
+        <w:rPr>
+          <w:b/>
+          <w:bCs/>
+        </w:rPr>
+        <w:t>Optional (only use when using more than one delay matrix):</w:t>
+      </w:r>
+    </w:p>
+    <w:p>
+      <w:pPr>
+        <w:ind w:left="567"/>
+      </w:pPr>
+      <w:r>
+        <w:rPr>
+          <w:b/>
+          <w:bCs/>
+        </w:rPr>
+        <w:t>“delay</w:t>
+      </w:r>
+      <w:proofErr w:type="gramStart"/>
+      <w:r>
+        <w:rPr>
+          <w:b/>
+          <w:bCs/>
+        </w:rPr>
+        <w:t>”</w:t>
+      </w:r>
+      <w:r>
+        <w:t xml:space="preserve"> :</w:t>
+      </w:r>
+      <w:proofErr w:type="gramEnd"/>
+      <w:r>
+        <w:t xml:space="preserve"> provide the name of the delay matrix that should be used. If no name is given, it is assumed the delay definition only has one matrix without nam</w:t>
+      </w:r>
+      <w:r>
+        <w:t>e and not an array structure (to stay compatible with older versions t</w:t>
+      </w:r>
+      <w:bookmarkStart w:id="0" w:name="_GoBack"/>
+      <w:bookmarkEnd w:id="0"/>
+      <w:r>
+        <w:t>hat only have one delay). See the delay definition above.</w:t>
+      </w:r>
+      <w:r>
+        <w:br/>
+        <w:t xml:space="preserve">Note that the </w:t>
+      </w:r>
+      <w:proofErr w:type="spellStart"/>
+      <w:r>
+        <w:t>mouselabEditor</w:t>
+      </w:r>
+      <w:proofErr w:type="spellEnd"/>
+      <w:r>
+        <w:t xml:space="preserve"> does not allow multiple </w:t>
+      </w:r>
+      <w:proofErr w:type="spellStart"/>
+      <w:r>
+        <w:t>delaymatrices</w:t>
+      </w:r>
+      <w:proofErr w:type="spellEnd"/>
+      <w:r>
+        <w:t xml:space="preserve"> currently.</w:t>
       </w:r>
     </w:p>
     <w:sectPr>

</xml_diff>

<commit_message>
Update json structure and properties.docx
extended with more background info
</commit_message>
<xml_diff>
--- a/json structure and properties.docx
+++ b/json structure and properties.docx
@@ -1,6 +1,6 @@
 
 <file path=word/document.xml><?xml version="1.0" encoding="utf-8"?>
-<w:document xmlns:wpc="http://schemas.microsoft.com/office/word/2010/wordprocessingCanvas" xmlns:cx="http://schemas.microsoft.com/office/drawing/2014/chartex" xmlns:cx1="http://schemas.microsoft.com/office/drawing/2015/9/8/chartex" xmlns:cx2="http://schemas.microsoft.com/office/drawing/2015/10/21/chartex" xmlns:cx3="http://schemas.microsoft.com/office/drawing/2016/5/9/chartex" xmlns:cx4="http://schemas.microsoft.com/office/drawing/2016/5/10/chartex" xmlns:cx5="http://schemas.microsoft.com/office/drawing/2016/5/11/chartex" xmlns:cx6="http://schemas.microsoft.com/office/drawing/2016/5/12/chartex" xmlns:cx7="http://schemas.microsoft.com/office/drawing/2016/5/13/chartex" xmlns:cx8="http://schemas.microsoft.com/office/drawing/2016/5/14/chartex" xmlns:mc="http://schemas.openxmlformats.org/markup-compatibility/2006" xmlns:aink="http://schemas.microsoft.com/office/drawing/2016/ink" xmlns:am3d="http://schemas.microsoft.com/office/drawing/2017/model3d" xmlns:o="urn:schemas-microsoft-com:office:office" xmlns:r="http://schemas.openxmlformats.org/officeDocument/2006/relationships" xmlns:m="http://schemas.openxmlformats.org/officeDocument/2006/math" xmlns:v="urn:schemas-microsoft-com:vml" xmlns:wp14="http://schemas.microsoft.com/office/word/2010/wordprocessingDrawing" xmlns:wp="http://schemas.openxmlformats.org/drawingml/2006/wordprocessingDrawing" xmlns:w10="urn:schemas-microsoft-com:office:word" xmlns:w="http://schemas.openxmlformats.org/wordprocessingml/2006/main" xmlns:w14="http://schemas.microsoft.com/office/word/2010/wordml" xmlns:w15="http://schemas.microsoft.com/office/word/2012/wordml" xmlns:w16cex="http://schemas.microsoft.com/office/word/2018/wordml/cex" xmlns:w16cid="http://schemas.microsoft.com/office/word/2016/wordml/cid" xmlns:w16="http://schemas.microsoft.com/office/word/2018/wordml" xmlns:w16sdtdh="http://schemas.microsoft.com/office/word/2020/wordml/sdtdatahash" xmlns:w16se="http://schemas.microsoft.com/office/word/2015/wordml/symex" xmlns:wpg="http://schemas.microsoft.com/office/word/2010/wordprocessingGroup" xmlns:wpi="http://schemas.microsoft.com/office/word/2010/wordprocessingInk" xmlns:wne="http://schemas.microsoft.com/office/word/2006/wordml" xmlns:wps="http://schemas.microsoft.com/office/word/2010/wordprocessingShape" mc:Ignorable="w14 w15 w16se w16cid w16 w16cex w16sdtdh wp14">
+<w:document xmlns:wpc="http://schemas.microsoft.com/office/word/2010/wordprocessingCanvas" xmlns:cx="http://schemas.microsoft.com/office/drawing/2014/chartex" xmlns:cx1="http://schemas.microsoft.com/office/drawing/2015/9/8/chartex" xmlns:cx2="http://schemas.microsoft.com/office/drawing/2015/10/21/chartex" xmlns:cx3="http://schemas.microsoft.com/office/drawing/2016/5/9/chartex" xmlns:cx4="http://schemas.microsoft.com/office/drawing/2016/5/10/chartex" xmlns:cx5="http://schemas.microsoft.com/office/drawing/2016/5/11/chartex" xmlns:cx6="http://schemas.microsoft.com/office/drawing/2016/5/12/chartex" xmlns:cx7="http://schemas.microsoft.com/office/drawing/2016/5/13/chartex" xmlns:cx8="http://schemas.microsoft.com/office/drawing/2016/5/14/chartex" xmlns:mc="http://schemas.openxmlformats.org/markup-compatibility/2006" xmlns:aink="http://schemas.microsoft.com/office/drawing/2016/ink" xmlns:am3d="http://schemas.microsoft.com/office/drawing/2017/model3d" xmlns:o="urn:schemas-microsoft-com:office:office" xmlns:oel="http://schemas.microsoft.com/office/2019/extlst" xmlns:r="http://schemas.openxmlformats.org/officeDocument/2006/relationships" xmlns:m="http://schemas.openxmlformats.org/officeDocument/2006/math" xmlns:v="urn:schemas-microsoft-com:vml" xmlns:wp14="http://schemas.microsoft.com/office/word/2010/wordprocessingDrawing" xmlns:wp="http://schemas.openxmlformats.org/drawingml/2006/wordprocessingDrawing" xmlns:w10="urn:schemas-microsoft-com:office:word" xmlns:w="http://schemas.openxmlformats.org/wordprocessingml/2006/main" xmlns:w14="http://schemas.microsoft.com/office/word/2010/wordml" xmlns:w15="http://schemas.microsoft.com/office/word/2012/wordml" xmlns:w16cex="http://schemas.microsoft.com/office/word/2018/wordml/cex" xmlns:w16cid="http://schemas.microsoft.com/office/word/2016/wordml/cid" xmlns:w16="http://schemas.microsoft.com/office/word/2018/wordml" xmlns:w16sdtdh="http://schemas.microsoft.com/office/word/2020/wordml/sdtdatahash" xmlns:w16se="http://schemas.microsoft.com/office/word/2015/wordml/symex" xmlns:wpg="http://schemas.microsoft.com/office/word/2010/wordprocessingGroup" xmlns:wpi="http://schemas.microsoft.com/office/word/2010/wordprocessingInk" xmlns:wne="http://schemas.microsoft.com/office/word/2006/wordml" xmlns:wps="http://schemas.microsoft.com/office/word/2010/wordprocessingShape" mc:Ignorable="w14 w15 w16se w16cid w16 w16cex w16sdtdh wp14">
   <w:body>
     <w:p>
       <w:pPr>
@@ -10,21 +10,23 @@
           <w:szCs w:val="28"/>
         </w:rPr>
       </w:pPr>
+      <w:proofErr w:type="spellStart"/>
       <w:r>
         <w:rPr>
           <w:b/>
           <w:sz w:val="28"/>
           <w:szCs w:val="28"/>
         </w:rPr>
-        <w:t>Mouselab WEB 2.</w:t>
-      </w:r>
+        <w:t>MouselabWEB</w:t>
+      </w:r>
+      <w:proofErr w:type="spellEnd"/>
       <w:r>
         <w:rPr>
           <w:b/>
           <w:sz w:val="28"/>
           <w:szCs w:val="28"/>
         </w:rPr>
-        <w:t>0</w:t>
+        <w:t xml:space="preserve"> 2.</w:t>
       </w:r>
       <w:r>
         <w:rPr>
@@ -32,7 +34,7 @@
           <w:sz w:val="28"/>
           <w:szCs w:val="28"/>
         </w:rPr>
-        <w:t xml:space="preserve">, </w:t>
+        <w:t>0</w:t>
       </w:r>
       <w:r>
         <w:rPr>
@@ -40,7 +42,7 @@
           <w:sz w:val="28"/>
           <w:szCs w:val="28"/>
         </w:rPr>
-        <w:t>Defining the</w:t>
+        <w:t xml:space="preserve">, </w:t>
       </w:r>
       <w:r>
         <w:rPr>
@@ -48,9 +50,375 @@
           <w:sz w:val="28"/>
           <w:szCs w:val="28"/>
         </w:rPr>
+        <w:t>Defining the</w:t>
+      </w:r>
+      <w:r>
+        <w:rPr>
+          <w:b/>
+          <w:sz w:val="28"/>
+          <w:szCs w:val="28"/>
+        </w:rPr>
         <w:t xml:space="preserve"> JSON file</w:t>
       </w:r>
     </w:p>
+    <w:p>
+      <w:proofErr w:type="spellStart"/>
+      <w:r>
+        <w:t>MouselabWEB</w:t>
+      </w:r>
+      <w:proofErr w:type="spellEnd"/>
+      <w:r>
+        <w:t xml:space="preserve"> 2.0 uses a </w:t>
+      </w:r>
+      <w:proofErr w:type="spellStart"/>
+      <w:r>
+        <w:t>json</w:t>
+      </w:r>
+      <w:proofErr w:type="spellEnd"/>
+      <w:r>
+        <w:t xml:space="preserve"> definition file to define how options and attributes should be displayed. The basic rationale of the system is this:</w:t>
+      </w:r>
+    </w:p>
+    <w:p>
+      <w:r>
+        <w:t xml:space="preserve">Any </w:t>
+      </w:r>
+      <w:proofErr w:type="spellStart"/>
+      <w:r>
+        <w:t>mouselabWEB</w:t>
+      </w:r>
+      <w:proofErr w:type="spellEnd"/>
+      <w:r>
+        <w:t xml:space="preserve"> table consists of a set of options, with each option consisting of multiple attributes. The basic layout thus will be a grid, and </w:t>
+      </w:r>
+      <w:proofErr w:type="spellStart"/>
+      <w:r>
+        <w:t>mouselabWEB</w:t>
+      </w:r>
+      <w:proofErr w:type="spellEnd"/>
+      <w:r>
+        <w:t xml:space="preserve"> assumes options are </w:t>
+      </w:r>
+      <w:r>
+        <w:t xml:space="preserve">by default </w:t>
+      </w:r>
+      <w:r>
+        <w:t xml:space="preserve">in columns and attributes are in rows. </w:t>
+      </w:r>
+    </w:p>
+    <w:p>
+      <w:r>
+        <w:t xml:space="preserve">The core part of the </w:t>
+      </w:r>
+      <w:proofErr w:type="spellStart"/>
+      <w:r>
+        <w:t>json</w:t>
+      </w:r>
+      <w:proofErr w:type="spellEnd"/>
+      <w:r>
+        <w:t xml:space="preserve"> file is the </w:t>
+      </w:r>
+      <w:r>
+        <w:rPr>
+          <w:b/>
+          <w:bCs/>
+        </w:rPr>
+        <w:t>Set</w:t>
+      </w:r>
+      <w:r>
+        <w:t xml:space="preserve"> definition. A set </w:t>
+      </w:r>
+      <w:r>
+        <w:t xml:space="preserve">(indicated by its name) </w:t>
+      </w:r>
+      <w:r>
+        <w:t xml:space="preserve">defines </w:t>
+      </w:r>
+      <w:r>
+        <w:t xml:space="preserve">the </w:t>
+      </w:r>
+      <w:r>
+        <w:t>layout</w:t>
+      </w:r>
+      <w:r>
+        <w:t xml:space="preserve"> (what options, attributes to show in which order)</w:t>
+      </w:r>
+      <w:r>
+        <w:t xml:space="preserve">. A </w:t>
+      </w:r>
+      <w:proofErr w:type="spellStart"/>
+      <w:r>
+        <w:t>json</w:t>
+      </w:r>
+      <w:proofErr w:type="spellEnd"/>
+      <w:r>
+        <w:t xml:space="preserve"> file can contain multiple sets, and which set is show can be defined by the </w:t>
+      </w:r>
+      <w:proofErr w:type="gramStart"/>
+      <w:r>
+        <w:t xml:space="preserve">particular </w:t>
+      </w:r>
+      <w:r>
+        <w:t>webpage</w:t>
+      </w:r>
+      <w:proofErr w:type="gramEnd"/>
+      <w:r>
+        <w:t xml:space="preserve"> </w:t>
+      </w:r>
+      <w:r>
+        <w:t xml:space="preserve">that determines which set is shown. </w:t>
+      </w:r>
+      <w:r>
+        <w:t xml:space="preserve">This mean that one </w:t>
+      </w:r>
+      <w:proofErr w:type="spellStart"/>
+      <w:r>
+        <w:t>json</w:t>
+      </w:r>
+      <w:proofErr w:type="spellEnd"/>
+      <w:r>
+        <w:t xml:space="preserve"> file can be used to show a multitude of different configurations without having to redefine the content. </w:t>
+      </w:r>
+      <w:r>
+        <w:t xml:space="preserve">Sets </w:t>
+      </w:r>
+      <w:r>
+        <w:t xml:space="preserve">contain a set of references to </w:t>
+      </w:r>
+      <w:proofErr w:type="spellStart"/>
+      <w:r>
+        <w:t>OptOrder</w:t>
+      </w:r>
+      <w:r>
+        <w:t>s</w:t>
+      </w:r>
+      <w:proofErr w:type="spellEnd"/>
+      <w:r>
+        <w:t xml:space="preserve"> definitions (see below) that define </w:t>
+      </w:r>
+      <w:r>
+        <w:t>the order of options and attributes</w:t>
+      </w:r>
+      <w:r>
+        <w:t xml:space="preserve">, and further determines if options and attributes </w:t>
+      </w:r>
+      <w:r>
+        <w:t xml:space="preserve">should be transposed, what labels to show, whether to show buttons etc.  </w:t>
+      </w:r>
+      <w:r>
+        <w:t xml:space="preserve">Each Set can use different </w:t>
+      </w:r>
+      <w:proofErr w:type="spellStart"/>
+      <w:r>
+        <w:t>OptOrders</w:t>
+      </w:r>
+      <w:proofErr w:type="spellEnd"/>
+      <w:r>
+        <w:t xml:space="preserve"> and which </w:t>
+      </w:r>
+      <w:r>
+        <w:t xml:space="preserve">of the </w:t>
+      </w:r>
+      <w:proofErr w:type="spellStart"/>
+      <w:r>
+        <w:t>OptOrder</w:t>
+      </w:r>
+      <w:r>
+        <w:t>s</w:t>
+      </w:r>
+      <w:proofErr w:type="spellEnd"/>
+      <w:r>
+        <w:t xml:space="preserve"> is show</w:t>
+      </w:r>
+      <w:r>
+        <w:t>n</w:t>
+      </w:r>
+      <w:r>
+        <w:t xml:space="preserve"> is determined by a variable (</w:t>
+      </w:r>
+      <w:proofErr w:type="spellStart"/>
+      <w:r>
+        <w:t>condnum</w:t>
+      </w:r>
+      <w:proofErr w:type="spellEnd"/>
+      <w:r>
+        <w:t>) or random.</w:t>
+      </w:r>
+    </w:p>
+    <w:p>
+      <w:r>
+        <w:t xml:space="preserve">The order of options and attributes in a set is defined by </w:t>
+      </w:r>
+      <w:proofErr w:type="spellStart"/>
+      <w:r>
+        <w:rPr>
+          <w:b/>
+          <w:bCs/>
+        </w:rPr>
+        <w:t>OptOrder</w:t>
+      </w:r>
+      <w:r>
+        <w:rPr>
+          <w:b/>
+          <w:bCs/>
+        </w:rPr>
+        <w:t>s</w:t>
+      </w:r>
+      <w:proofErr w:type="spellEnd"/>
+      <w:r>
+        <w:rPr>
+          <w:b/>
+          <w:bCs/>
+        </w:rPr>
+        <w:t xml:space="preserve">. </w:t>
+      </w:r>
+      <w:r>
+        <w:t xml:space="preserve">It defines which options are shown from the </w:t>
+      </w:r>
+      <w:r>
+        <w:t xml:space="preserve">ones defined, their order (randomized, reversed or a specifically defined order). It also defines which attributes to show and in what order. Each </w:t>
+      </w:r>
+      <w:proofErr w:type="spellStart"/>
+      <w:r>
+        <w:t>OptOrder</w:t>
+      </w:r>
+      <w:r>
+        <w:t>s</w:t>
+      </w:r>
+      <w:proofErr w:type="spellEnd"/>
+      <w:r>
+        <w:t xml:space="preserve"> definition defines one possible configuration. </w:t>
+      </w:r>
+    </w:p>
+    <w:p>
+      <w:r>
+        <w:t xml:space="preserve">The core of </w:t>
+      </w:r>
+      <w:proofErr w:type="spellStart"/>
+      <w:r>
+        <w:t>json</w:t>
+      </w:r>
+      <w:proofErr w:type="spellEnd"/>
+      <w:r>
+        <w:t xml:space="preserve"> file is the definition of potential options (</w:t>
+      </w:r>
+      <w:proofErr w:type="spellStart"/>
+      <w:r>
+        <w:t>Opt</w:t>
+      </w:r>
+      <w:proofErr w:type="spellEnd"/>
+      <w:r>
+        <w:t>) with their attributes (</w:t>
+      </w:r>
+      <w:proofErr w:type="spellStart"/>
+      <w:r>
+        <w:t>Attr</w:t>
+      </w:r>
+      <w:proofErr w:type="spellEnd"/>
+      <w:r>
+        <w:t xml:space="preserve">) and the cells that contain attribute information for each option. At the highest level, </w:t>
+      </w:r>
+      <w:proofErr w:type="spellStart"/>
+      <w:proofErr w:type="gramStart"/>
+      <w:r>
+        <w:t>Opt</w:t>
+      </w:r>
+      <w:proofErr w:type="spellEnd"/>
+      <w:proofErr w:type="gramEnd"/>
+      <w:r>
+        <w:t xml:space="preserve"> defines a set of possible options (and sets some basic features like name, the</w:t>
+      </w:r>
+      <w:r>
+        <w:t>ir</w:t>
+      </w:r>
+      <w:r>
+        <w:t xml:space="preserve"> w</w:t>
+      </w:r>
+      <w:r>
+        <w:t>i</w:t>
+      </w:r>
+      <w:r>
+        <w:t xml:space="preserve">dths and </w:t>
+      </w:r>
+      <w:r>
+        <w:t xml:space="preserve">the </w:t>
+      </w:r>
+      <w:r>
+        <w:t xml:space="preserve">labeling), </w:t>
+      </w:r>
+      <w:proofErr w:type="spellStart"/>
+      <w:r>
+        <w:t>Attr</w:t>
+      </w:r>
+      <w:proofErr w:type="spellEnd"/>
+      <w:r>
+        <w:t xml:space="preserve"> defines the name, labels and row height, and Cell defines for each option and each attribute what is shown and in which formatting.</w:t>
+      </w:r>
+    </w:p>
+    <w:p>
+      <w:r>
+        <w:t xml:space="preserve">The Cell definition is very flexible: in the core it will contain just one peace of information </w:t>
+      </w:r>
+      <w:r>
+        <w:t>(a specific attribute value of a specific option) and the Cell definition sets the variable name, the text inside the box, the text on the outside of the box and the style used for this box (that also defines if the box is open, closed or blurred). However, a cell can also contain several p</w:t>
+      </w:r>
+      <w:r>
+        <w:t>ie</w:t>
+      </w:r>
+      <w:r>
+        <w:t>ces of content</w:t>
+      </w:r>
+      <w:r>
+        <w:t>, and then a Cell element is an array or matrix of cells, each with their own content and style. For example, a gamble has an outcome and probability, and we might want to keep these together when counterbalancing a layout. Or a single cell contains a list of things (reviews of an option, see the TV example) that we want to keep together. Using partial widths/heights (</w:t>
+      </w:r>
+      <w:proofErr w:type="spellStart"/>
+      <w:r>
+        <w:t>pwidth</w:t>
+      </w:r>
+      <w:proofErr w:type="spellEnd"/>
+      <w:r>
+        <w:t>/</w:t>
+      </w:r>
+      <w:proofErr w:type="spellStart"/>
+      <w:r>
+        <w:t>pheight</w:t>
+      </w:r>
+      <w:proofErr w:type="spellEnd"/>
+      <w:r>
+        <w:t xml:space="preserve">) for each element of the cell you can define a very flexible layout (see the flex example). </w:t>
+      </w:r>
+    </w:p>
+    <w:p>
+      <w:r>
+        <w:t xml:space="preserve">Each element within a Cell has its own name (using the var attribute). These names will show up in the data for the </w:t>
+      </w:r>
+      <w:proofErr w:type="spellStart"/>
+      <w:r>
+        <w:t>mouselabWEB</w:t>
+      </w:r>
+      <w:proofErr w:type="spellEnd"/>
+      <w:r>
+        <w:t xml:space="preserve"> events (</w:t>
+      </w:r>
+      <w:r>
+        <w:t>mouseover/out) and can thus be made meaningful for later coding. The same names can be used to define potential delays in opening when a particular order of acquisitions is used by the participant. These delays are defined in the Delay definition. Delays are animated which makes them less noticeable and more fluent.</w:t>
+      </w:r>
+    </w:p>
+    <w:p>
+      <w:r>
+        <w:t>The Styles definition allows you to define specific styles to be used for cells, including their appearance, their type (open: means always open, closed: opens when hovered, blurred: unblurs when hov</w:t>
+      </w:r>
+      <w:r>
+        <w:t>e</w:t>
+      </w:r>
+      <w:r>
+        <w:t xml:space="preserve">red) </w:t>
+      </w:r>
+      <w:r>
+        <w:t>etc.</w:t>
+      </w:r>
+    </w:p>
+    <w:p/>
     <w:p>
       <w:pPr>
         <w:rPr>
@@ -65,6 +433,41 @@
           <w:sz w:val="24"/>
           <w:szCs w:val="24"/>
         </w:rPr>
+        <w:br w:type="page"/>
+      </w:r>
+    </w:p>
+    <w:p>
+      <w:pPr>
+        <w:rPr>
+          <w:b/>
+          <w:sz w:val="24"/>
+          <w:szCs w:val="24"/>
+        </w:rPr>
+      </w:pPr>
+      <w:r>
+        <w:rPr>
+          <w:b/>
+          <w:sz w:val="24"/>
+          <w:szCs w:val="24"/>
+        </w:rPr>
+        <w:lastRenderedPageBreak/>
+        <w:t>Appendix: references</w:t>
+      </w:r>
+    </w:p>
+    <w:p>
+      <w:pPr>
+        <w:rPr>
+          <w:b/>
+          <w:sz w:val="24"/>
+          <w:szCs w:val="24"/>
+        </w:rPr>
+      </w:pPr>
+      <w:r>
+        <w:rPr>
+          <w:b/>
+          <w:sz w:val="24"/>
+          <w:szCs w:val="24"/>
+        </w:rPr>
         <w:t>Styles</w:t>
       </w:r>
     </w:p>
@@ -85,7 +488,23 @@
         <w:t xml:space="preserve">is defined for use in subsequent experiments. </w:t>
       </w:r>
       <w:r>
-        <w:t xml:space="preserve">The styles are defined by CSS classes. These classes would be defined in a css file or based on existing classes from the W3.CSS styles that MouselabWEB uses. </w:t>
+        <w:t xml:space="preserve">The styles are defined by CSS classes. These classes would be defined in a </w:t>
+      </w:r>
+      <w:proofErr w:type="spellStart"/>
+      <w:r>
+        <w:t>css</w:t>
+      </w:r>
+      <w:proofErr w:type="spellEnd"/>
+      <w:r>
+        <w:t xml:space="preserve"> file or based on existing classes from the W3.CSS styles that </w:t>
+      </w:r>
+      <w:proofErr w:type="spellStart"/>
+      <w:r>
+        <w:t>MouselabWEB</w:t>
+      </w:r>
+      <w:proofErr w:type="spellEnd"/>
+      <w:r>
+        <w:t xml:space="preserve"> uses. </w:t>
       </w:r>
       <w:r>
         <w:t>The</w:t>
@@ -121,12 +540,14 @@
       <w:r>
         <w:t>“</w:t>
       </w:r>
+      <w:proofErr w:type="spellStart"/>
       <w:r>
         <w:rPr>
           <w:b/>
         </w:rPr>
         <w:t>mainClass</w:t>
       </w:r>
+      <w:proofErr w:type="spellEnd"/>
       <w:r>
         <w:t xml:space="preserve">”: </w:t>
       </w:r>
@@ -137,7 +558,23 @@
         <w:t xml:space="preserve"> </w:t>
       </w:r>
       <w:r>
-        <w:t>the main css class(es) to use for the cell (background, border etc).</w:t>
+        <w:t xml:space="preserve">the main </w:t>
+      </w:r>
+      <w:proofErr w:type="spellStart"/>
+      <w:r>
+        <w:t>css</w:t>
+      </w:r>
+      <w:proofErr w:type="spellEnd"/>
+      <w:r>
+        <w:t xml:space="preserve"> class(es) to use for the cell (background, border </w:t>
+      </w:r>
+      <w:proofErr w:type="spellStart"/>
+      <w:r>
+        <w:t>etc</w:t>
+      </w:r>
+      <w:proofErr w:type="spellEnd"/>
+      <w:r>
+        <w:t>).</w:t>
       </w:r>
       <w:r>
         <w:t xml:space="preserve"> </w:t>
@@ -172,12 +609,14 @@
       <w:r>
         <w:t>“</w:t>
       </w:r>
+      <w:proofErr w:type="spellStart"/>
       <w:r>
         <w:rPr>
           <w:b/>
         </w:rPr>
         <w:t>txtClass</w:t>
       </w:r>
+      <w:proofErr w:type="spellEnd"/>
       <w:r>
         <w:t xml:space="preserve">”: </w:t>
       </w:r>
@@ -215,12 +654,14 @@
       <w:r>
         <w:t>“</w:t>
       </w:r>
+      <w:proofErr w:type="spellStart"/>
       <w:r>
         <w:rPr>
           <w:b/>
         </w:rPr>
         <w:t>boxClass</w:t>
       </w:r>
+      <w:proofErr w:type="spellEnd"/>
       <w:r>
         <w:t xml:space="preserve">”: </w:t>
       </w:r>
@@ -266,12 +707,14 @@
       <w:r>
         <w:t>“</w:t>
       </w:r>
+      <w:proofErr w:type="spellStart"/>
       <w:r>
         <w:rPr>
           <w:b/>
         </w:rPr>
         <w:t>labelClass</w:t>
       </w:r>
+      <w:proofErr w:type="spellEnd"/>
       <w:r>
         <w:t xml:space="preserve">”: this parameter defines the </w:t>
       </w:r>
@@ -303,13 +746,29 @@
     </w:p>
     <w:p>
       <w:r>
-        <w:t>If you set the the classes to “default”, the default CSS will be used. Otherwise, an array of w3-properties should be entered.</w:t>
+        <w:t xml:space="preserve">If you set the </w:t>
+      </w:r>
+      <w:proofErr w:type="spellStart"/>
+      <w:r>
+        <w:t>the</w:t>
+      </w:r>
+      <w:proofErr w:type="spellEnd"/>
+      <w:r>
+        <w:t xml:space="preserve"> classes to “default”, the default CSS will be used. Otherwise, an array of w3-properties should be entered.</w:t>
       </w:r>
       <w:r>
         <w:t xml:space="preserve"> </w:t>
       </w:r>
       <w:r>
-        <w:t>So for example replace “default” with [“w3-red”,”w3-right”]  (don’t put quotes around this array…)</w:t>
+        <w:t>So for example replace “default” with [“w3-red”</w:t>
+      </w:r>
+      <w:proofErr w:type="gramStart"/>
+      <w:r>
+        <w:t>,”w</w:t>
+      </w:r>
+      <w:proofErr w:type="gramEnd"/>
+      <w:r>
+        <w:t>3-right”]  (don’t put quotes around this array…)</w:t>
       </w:r>
     </w:p>
     <w:p>
@@ -320,7 +779,29 @@
         <w:rPr>
           <w:b/>
         </w:rPr>
-        <w:t>(“name”:”label”)</w:t>
+        <w:t>(“</w:t>
+      </w:r>
+      <w:proofErr w:type="spellStart"/>
+      <w:r>
+        <w:rPr>
+          <w:b/>
+        </w:rPr>
+        <w:t>name”</w:t>
+      </w:r>
+      <w:proofErr w:type="gramStart"/>
+      <w:r>
+        <w:rPr>
+          <w:b/>
+        </w:rPr>
+        <w:t>:”label</w:t>
+      </w:r>
+      <w:proofErr w:type="spellEnd"/>
+      <w:proofErr w:type="gramEnd"/>
+      <w:r>
+        <w:rPr>
+          <w:b/>
+        </w:rPr>
+        <w:t>”)</w:t>
       </w:r>
       <w:r>
         <w:t xml:space="preserve"> </w:t>
@@ -365,7 +846,21 @@
           <w:rFonts w:ascii="Courier New" w:hAnsi="Courier New" w:cs="Courier New"/>
         </w:rPr>
         <w:tab/>
-        <w:t>"name":"label",</w:t>
+        <w:t>"</w:t>
+      </w:r>
+      <w:proofErr w:type="spellStart"/>
+      <w:r>
+        <w:rPr>
+          <w:rFonts w:ascii="Courier New" w:hAnsi="Courier New" w:cs="Courier New"/>
+        </w:rPr>
+        <w:t>name":"label</w:t>
+      </w:r>
+      <w:proofErr w:type="spellEnd"/>
+      <w:r>
+        <w:rPr>
+          <w:rFonts w:ascii="Courier New" w:hAnsi="Courier New" w:cs="Courier New"/>
+        </w:rPr>
+        <w:t>",</w:t>
       </w:r>
     </w:p>
     <w:p>
@@ -400,7 +895,21 @@
         <w:rPr>
           <w:rFonts w:ascii="Courier New" w:hAnsi="Courier New" w:cs="Courier New"/>
         </w:rPr>
-        <w:t>"labelClass":"default",</w:t>
+        <w:t>"</w:t>
+      </w:r>
+      <w:proofErr w:type="spellStart"/>
+      <w:r>
+        <w:rPr>
+          <w:rFonts w:ascii="Courier New" w:hAnsi="Courier New" w:cs="Courier New"/>
+        </w:rPr>
+        <w:t>labelClass</w:t>
+      </w:r>
+      <w:proofErr w:type="spellEnd"/>
+      <w:r>
+        <w:rPr>
+          <w:rFonts w:ascii="Courier New" w:hAnsi="Courier New" w:cs="Courier New"/>
+        </w:rPr>
+        <w:t>":"default",</w:t>
       </w:r>
     </w:p>
     <w:p>
@@ -443,7 +952,21 @@
         <w:rPr>
           <w:b/>
         </w:rPr>
-        <w:t>(“name”:”</w:t>
+        <w:t>(“</w:t>
+      </w:r>
+      <w:proofErr w:type="spellStart"/>
+      <w:r>
+        <w:rPr>
+          <w:b/>
+        </w:rPr>
+        <w:t>name”</w:t>
+      </w:r>
+      <w:proofErr w:type="gramStart"/>
+      <w:r>
+        <w:rPr>
+          <w:b/>
+        </w:rPr>
+        <w:t>:”</w:t>
       </w:r>
       <w:r>
         <w:rPr>
@@ -451,6 +974,8 @@
         </w:rPr>
         <w:t>button</w:t>
       </w:r>
+      <w:proofErr w:type="spellEnd"/>
+      <w:proofErr w:type="gramEnd"/>
       <w:r>
         <w:rPr>
           <w:b/>
@@ -491,57 +1016,113 @@
           <w:rFonts w:ascii="Courier New" w:hAnsi="Courier New" w:cs="Courier New"/>
         </w:rPr>
         <w:tab/>
-        <w:t>"name":"button",</w:t>
-      </w:r>
-    </w:p>
-    <w:p>
-      <w:pPr>
-        <w:spacing w:after="0" w:line="240" w:lineRule="auto"/>
-        <w:rPr>
-          <w:rFonts w:ascii="Courier New" w:hAnsi="Courier New" w:cs="Courier New"/>
-        </w:rPr>
-      </w:pPr>
-      <w:r>
-        <w:rPr>
-          <w:rFonts w:ascii="Courier New" w:hAnsi="Courier New" w:cs="Courier New"/>
-        </w:rPr>
-        <w:tab/>
-        <w:t>"btnClass":"default",</w:t>
-      </w:r>
-    </w:p>
-    <w:p>
-      <w:pPr>
-        <w:spacing w:after="0" w:line="240" w:lineRule="auto"/>
-        <w:rPr>
-          <w:rFonts w:ascii="Courier New" w:hAnsi="Courier New" w:cs="Courier New"/>
-        </w:rPr>
-      </w:pPr>
-      <w:r>
-        <w:rPr>
-          <w:rFonts w:ascii="Courier New" w:hAnsi="Courier New" w:cs="Courier New"/>
-        </w:rPr>
-        <w:tab/>
-        <w:t>"btnTxt": "default",</w:t>
-      </w:r>
-    </w:p>
-    <w:p>
-      <w:pPr>
-        <w:spacing w:after="0" w:line="240" w:lineRule="auto"/>
-        <w:rPr>
-          <w:rFonts w:ascii="Courier New" w:hAnsi="Courier New" w:cs="Courier New"/>
-        </w:rPr>
-      </w:pPr>
-      <w:r>
-        <w:rPr>
-          <w:rFonts w:ascii="Courier New" w:hAnsi="Courier New" w:cs="Courier New"/>
-        </w:rPr>
-        <w:tab/>
-      </w:r>
-      <w:r>
-        <w:rPr>
-          <w:rFonts w:ascii="Courier New" w:hAnsi="Courier New" w:cs="Courier New"/>
-        </w:rPr>
-        <w:t xml:space="preserve">"btnSel":"default", </w:t>
+        <w:t>"</w:t>
+      </w:r>
+      <w:proofErr w:type="spellStart"/>
+      <w:r>
+        <w:rPr>
+          <w:rFonts w:ascii="Courier New" w:hAnsi="Courier New" w:cs="Courier New"/>
+        </w:rPr>
+        <w:t>name":"button</w:t>
+      </w:r>
+      <w:proofErr w:type="spellEnd"/>
+      <w:r>
+        <w:rPr>
+          <w:rFonts w:ascii="Courier New" w:hAnsi="Courier New" w:cs="Courier New"/>
+        </w:rPr>
+        <w:t>",</w:t>
+      </w:r>
+    </w:p>
+    <w:p>
+      <w:pPr>
+        <w:spacing w:after="0" w:line="240" w:lineRule="auto"/>
+        <w:rPr>
+          <w:rFonts w:ascii="Courier New" w:hAnsi="Courier New" w:cs="Courier New"/>
+        </w:rPr>
+      </w:pPr>
+      <w:r>
+        <w:rPr>
+          <w:rFonts w:ascii="Courier New" w:hAnsi="Courier New" w:cs="Courier New"/>
+        </w:rPr>
+        <w:tab/>
+        <w:t>"</w:t>
+      </w:r>
+      <w:proofErr w:type="spellStart"/>
+      <w:r>
+        <w:rPr>
+          <w:rFonts w:ascii="Courier New" w:hAnsi="Courier New" w:cs="Courier New"/>
+        </w:rPr>
+        <w:t>btnClass</w:t>
+      </w:r>
+      <w:proofErr w:type="spellEnd"/>
+      <w:r>
+        <w:rPr>
+          <w:rFonts w:ascii="Courier New" w:hAnsi="Courier New" w:cs="Courier New"/>
+        </w:rPr>
+        <w:t>":"default",</w:t>
+      </w:r>
+    </w:p>
+    <w:p>
+      <w:pPr>
+        <w:spacing w:after="0" w:line="240" w:lineRule="auto"/>
+        <w:rPr>
+          <w:rFonts w:ascii="Courier New" w:hAnsi="Courier New" w:cs="Courier New"/>
+        </w:rPr>
+      </w:pPr>
+      <w:r>
+        <w:rPr>
+          <w:rFonts w:ascii="Courier New" w:hAnsi="Courier New" w:cs="Courier New"/>
+        </w:rPr>
+        <w:tab/>
+        <w:t>"</w:t>
+      </w:r>
+      <w:proofErr w:type="spellStart"/>
+      <w:r>
+        <w:rPr>
+          <w:rFonts w:ascii="Courier New" w:hAnsi="Courier New" w:cs="Courier New"/>
+        </w:rPr>
+        <w:t>btnTxt</w:t>
+      </w:r>
+      <w:proofErr w:type="spellEnd"/>
+      <w:r>
+        <w:rPr>
+          <w:rFonts w:ascii="Courier New" w:hAnsi="Courier New" w:cs="Courier New"/>
+        </w:rPr>
+        <w:t>": "default",</w:t>
+      </w:r>
+    </w:p>
+    <w:p>
+      <w:pPr>
+        <w:spacing w:after="0" w:line="240" w:lineRule="auto"/>
+        <w:rPr>
+          <w:rFonts w:ascii="Courier New" w:hAnsi="Courier New" w:cs="Courier New"/>
+        </w:rPr>
+      </w:pPr>
+      <w:r>
+        <w:rPr>
+          <w:rFonts w:ascii="Courier New" w:hAnsi="Courier New" w:cs="Courier New"/>
+        </w:rPr>
+        <w:tab/>
+      </w:r>
+      <w:r>
+        <w:rPr>
+          <w:rFonts w:ascii="Courier New" w:hAnsi="Courier New" w:cs="Courier New"/>
+        </w:rPr>
+        <w:t>"</w:t>
+      </w:r>
+      <w:proofErr w:type="spellStart"/>
+      <w:r>
+        <w:rPr>
+          <w:rFonts w:ascii="Courier New" w:hAnsi="Courier New" w:cs="Courier New"/>
+        </w:rPr>
+        <w:t>btnSel</w:t>
+      </w:r>
+      <w:proofErr w:type="spellEnd"/>
+      <w:r>
+        <w:rPr>
+          <w:rFonts w:ascii="Courier New" w:hAnsi="Courier New" w:cs="Courier New"/>
+        </w:rPr>
+        <w:t xml:space="preserve">":"default", </w:t>
       </w:r>
     </w:p>
     <w:p>
@@ -556,7 +1137,21 @@
         <w:rPr>
           <w:rFonts w:ascii="Courier New" w:hAnsi="Courier New" w:cs="Courier New"/>
         </w:rPr>
-        <w:t>"btnNotSel":"default"</w:t>
+        <w:t>"</w:t>
+      </w:r>
+      <w:proofErr w:type="spellStart"/>
+      <w:r>
+        <w:rPr>
+          <w:rFonts w:ascii="Courier New" w:hAnsi="Courier New" w:cs="Courier New"/>
+        </w:rPr>
+        <w:t>btnNotSel</w:t>
+      </w:r>
+      <w:proofErr w:type="spellEnd"/>
+      <w:r>
+        <w:rPr>
+          <w:rFonts w:ascii="Courier New" w:hAnsi="Courier New" w:cs="Courier New"/>
+        </w:rPr>
+        <w:t>":"default"</w:t>
       </w:r>
       <w:r>
         <w:rPr>
@@ -657,7 +1252,21 @@
           <w:rFonts w:ascii="Courier New" w:hAnsi="Courier New" w:cs="Courier New"/>
         </w:rPr>
         <w:tab/>
-        <w:t>"name":"defaults",</w:t>
+        <w:t>"</w:t>
+      </w:r>
+      <w:proofErr w:type="spellStart"/>
+      <w:r>
+        <w:rPr>
+          <w:rFonts w:ascii="Courier New" w:hAnsi="Courier New" w:cs="Courier New"/>
+        </w:rPr>
+        <w:t>name":"defaults</w:t>
+      </w:r>
+      <w:proofErr w:type="spellEnd"/>
+      <w:r>
+        <w:rPr>
+          <w:rFonts w:ascii="Courier New" w:hAnsi="Courier New" w:cs="Courier New"/>
+        </w:rPr>
+        <w:t>",</w:t>
       </w:r>
     </w:p>
     <w:p>
@@ -679,7 +1288,29 @@
           <w:rFonts w:ascii="Courier New" w:hAnsi="Courier New" w:cs="Courier New"/>
         </w:rPr>
         <w:tab/>
-        <w:t>"mainClass":["w3-white", "w3-center","w3-padding-small"],</w:t>
+        <w:t>"</w:t>
+      </w:r>
+      <w:proofErr w:type="spellStart"/>
+      <w:r>
+        <w:rPr>
+          <w:rFonts w:ascii="Courier New" w:hAnsi="Courier New" w:cs="Courier New"/>
+        </w:rPr>
+        <w:t>mainClass</w:t>
+      </w:r>
+      <w:proofErr w:type="spellEnd"/>
+      <w:proofErr w:type="gramStart"/>
+      <w:r>
+        <w:rPr>
+          <w:rFonts w:ascii="Courier New" w:hAnsi="Courier New" w:cs="Courier New"/>
+        </w:rPr>
+        <w:t>":[</w:t>
+      </w:r>
+      <w:proofErr w:type="gramEnd"/>
+      <w:r>
+        <w:rPr>
+          <w:rFonts w:ascii="Courier New" w:hAnsi="Courier New" w:cs="Courier New"/>
+        </w:rPr>
+        <w:t>"w3-white", "w3-center","w3-padding-small"],</w:t>
       </w:r>
     </w:p>
     <w:p>
@@ -701,7 +1332,29 @@
           <w:rFonts w:ascii="Courier New" w:hAnsi="Courier New" w:cs="Courier New"/>
         </w:rPr>
         <w:tab/>
-        <w:t>"txtClass":["w3-light-blue"],</w:t>
+        <w:t>"</w:t>
+      </w:r>
+      <w:proofErr w:type="spellStart"/>
+      <w:r>
+        <w:rPr>
+          <w:rFonts w:ascii="Courier New" w:hAnsi="Courier New" w:cs="Courier New"/>
+        </w:rPr>
+        <w:t>txtClass</w:t>
+      </w:r>
+      <w:proofErr w:type="spellEnd"/>
+      <w:proofErr w:type="gramStart"/>
+      <w:r>
+        <w:rPr>
+          <w:rFonts w:ascii="Courier New" w:hAnsi="Courier New" w:cs="Courier New"/>
+        </w:rPr>
+        <w:t>":[</w:t>
+      </w:r>
+      <w:proofErr w:type="gramEnd"/>
+      <w:r>
+        <w:rPr>
+          <w:rFonts w:ascii="Courier New" w:hAnsi="Courier New" w:cs="Courier New"/>
+        </w:rPr>
+        <w:t>"w3-light-blue"],</w:t>
       </w:r>
     </w:p>
     <w:p>
@@ -724,7 +1377,29 @@
           <w:rFonts w:ascii="Courier New" w:hAnsi="Courier New" w:cs="Courier New"/>
         </w:rPr>
         <w:tab/>
-        <w:t>"boxClass":["w3-indigo"],</w:t>
+        <w:t>"</w:t>
+      </w:r>
+      <w:proofErr w:type="spellStart"/>
+      <w:r>
+        <w:rPr>
+          <w:rFonts w:ascii="Courier New" w:hAnsi="Courier New" w:cs="Courier New"/>
+        </w:rPr>
+        <w:t>boxClass</w:t>
+      </w:r>
+      <w:proofErr w:type="spellEnd"/>
+      <w:proofErr w:type="gramStart"/>
+      <w:r>
+        <w:rPr>
+          <w:rFonts w:ascii="Courier New" w:hAnsi="Courier New" w:cs="Courier New"/>
+        </w:rPr>
+        <w:t>":[</w:t>
+      </w:r>
+      <w:proofErr w:type="gramEnd"/>
+      <w:r>
+        <w:rPr>
+          <w:rFonts w:ascii="Courier New" w:hAnsi="Courier New" w:cs="Courier New"/>
+        </w:rPr>
+        <w:t>"w3-indigo"],</w:t>
       </w:r>
     </w:p>
     <w:p>
@@ -746,7 +1421,29 @@
           <w:rFonts w:ascii="Courier New" w:hAnsi="Courier New" w:cs="Courier New"/>
         </w:rPr>
         <w:tab/>
-        <w:t>"labelClass":["w3-white"],</w:t>
+        <w:t>"</w:t>
+      </w:r>
+      <w:proofErr w:type="spellStart"/>
+      <w:r>
+        <w:rPr>
+          <w:rFonts w:ascii="Courier New" w:hAnsi="Courier New" w:cs="Courier New"/>
+        </w:rPr>
+        <w:t>labelClass</w:t>
+      </w:r>
+      <w:proofErr w:type="spellEnd"/>
+      <w:proofErr w:type="gramStart"/>
+      <w:r>
+        <w:rPr>
+          <w:rFonts w:ascii="Courier New" w:hAnsi="Courier New" w:cs="Courier New"/>
+        </w:rPr>
+        <w:t>":[</w:t>
+      </w:r>
+      <w:proofErr w:type="gramEnd"/>
+      <w:r>
+        <w:rPr>
+          <w:rFonts w:ascii="Courier New" w:hAnsi="Courier New" w:cs="Courier New"/>
+        </w:rPr>
+        <w:t>"w3-white"],</w:t>
       </w:r>
     </w:p>
     <w:p>
@@ -768,7 +1465,29 @@
           <w:rFonts w:ascii="Courier New" w:hAnsi="Courier New" w:cs="Courier New"/>
         </w:rPr>
         <w:tab/>
-        <w:t>"btnClass":["w3-button", "w3-block", "w3-border", "w3-border-gray", "w3-round-xlarge", "w3-display-middle"],</w:t>
+        <w:t>"</w:t>
+      </w:r>
+      <w:proofErr w:type="spellStart"/>
+      <w:r>
+        <w:rPr>
+          <w:rFonts w:ascii="Courier New" w:hAnsi="Courier New" w:cs="Courier New"/>
+        </w:rPr>
+        <w:t>btnClass</w:t>
+      </w:r>
+      <w:proofErr w:type="spellEnd"/>
+      <w:proofErr w:type="gramStart"/>
+      <w:r>
+        <w:rPr>
+          <w:rFonts w:ascii="Courier New" w:hAnsi="Courier New" w:cs="Courier New"/>
+        </w:rPr>
+        <w:t>":[</w:t>
+      </w:r>
+      <w:proofErr w:type="gramEnd"/>
+      <w:r>
+        <w:rPr>
+          <w:rFonts w:ascii="Courier New" w:hAnsi="Courier New" w:cs="Courier New"/>
+        </w:rPr>
+        <w:t>"w3-button", "w3-block", "w3-border", "w3-border-gray", "w3-round-xlarge", "w3-display-middle"],</w:t>
       </w:r>
     </w:p>
     <w:p>
@@ -790,7 +1509,21 @@
           <w:rFonts w:ascii="Courier New" w:hAnsi="Courier New" w:cs="Courier New"/>
         </w:rPr>
         <w:tab/>
-        <w:t>"btnTxt": ["w3-white"],</w:t>
+        <w:t>"</w:t>
+      </w:r>
+      <w:proofErr w:type="spellStart"/>
+      <w:r>
+        <w:rPr>
+          <w:rFonts w:ascii="Courier New" w:hAnsi="Courier New" w:cs="Courier New"/>
+        </w:rPr>
+        <w:t>btnTxt</w:t>
+      </w:r>
+      <w:proofErr w:type="spellEnd"/>
+      <w:r>
+        <w:rPr>
+          <w:rFonts w:ascii="Courier New" w:hAnsi="Courier New" w:cs="Courier New"/>
+        </w:rPr>
+        <w:t>": ["w3-white"],</w:t>
       </w:r>
     </w:p>
     <w:p>
@@ -812,7 +1545,29 @@
           <w:rFonts w:ascii="Courier New" w:hAnsi="Courier New" w:cs="Courier New"/>
         </w:rPr>
         <w:tab/>
-        <w:t xml:space="preserve">"btnSel":["w3-blue", "w3-hover-blue"], </w:t>
+        <w:t>"</w:t>
+      </w:r>
+      <w:proofErr w:type="spellStart"/>
+      <w:r>
+        <w:rPr>
+          <w:rFonts w:ascii="Courier New" w:hAnsi="Courier New" w:cs="Courier New"/>
+        </w:rPr>
+        <w:t>btnSel</w:t>
+      </w:r>
+      <w:proofErr w:type="spellEnd"/>
+      <w:proofErr w:type="gramStart"/>
+      <w:r>
+        <w:rPr>
+          <w:rFonts w:ascii="Courier New" w:hAnsi="Courier New" w:cs="Courier New"/>
+        </w:rPr>
+        <w:t>":[</w:t>
+      </w:r>
+      <w:proofErr w:type="gramEnd"/>
+      <w:r>
+        <w:rPr>
+          <w:rFonts w:ascii="Courier New" w:hAnsi="Courier New" w:cs="Courier New"/>
+        </w:rPr>
+        <w:t xml:space="preserve">"w3-blue", "w3-hover-blue"], </w:t>
       </w:r>
     </w:p>
     <w:p>
@@ -834,7 +1589,29 @@
           <w:rFonts w:ascii="Courier New" w:hAnsi="Courier New" w:cs="Courier New"/>
         </w:rPr>
         <w:tab/>
-        <w:t>"btnNotSel":["w3-light-blue"]</w:t>
+        <w:t>"</w:t>
+      </w:r>
+      <w:proofErr w:type="spellStart"/>
+      <w:r>
+        <w:rPr>
+          <w:rFonts w:ascii="Courier New" w:hAnsi="Courier New" w:cs="Courier New"/>
+        </w:rPr>
+        <w:t>btnNotSel</w:t>
+      </w:r>
+      <w:proofErr w:type="spellEnd"/>
+      <w:proofErr w:type="gramStart"/>
+      <w:r>
+        <w:rPr>
+          <w:rFonts w:ascii="Courier New" w:hAnsi="Courier New" w:cs="Courier New"/>
+        </w:rPr>
+        <w:t>":[</w:t>
+      </w:r>
+      <w:proofErr w:type="gramEnd"/>
+      <w:r>
+        <w:rPr>
+          <w:rFonts w:ascii="Courier New" w:hAnsi="Courier New" w:cs="Courier New"/>
+        </w:rPr>
+        <w:t>"w3-light-blue"]</w:t>
       </w:r>
     </w:p>
     <w:p>
@@ -861,6 +1638,7 @@
           <w:szCs w:val="24"/>
         </w:rPr>
       </w:pPr>
+      <w:proofErr w:type="spellStart"/>
       <w:r>
         <w:rPr>
           <w:b/>
@@ -869,6 +1647,7 @@
         </w:rPr>
         <w:t>Opt</w:t>
       </w:r>
+      <w:proofErr w:type="spellEnd"/>
     </w:p>
     <w:p>
       <w:r>
@@ -948,7 +1727,15 @@
         <w:t xml:space="preserve"> </w:t>
       </w:r>
       <w:r>
-        <w:t xml:space="preserve">(if txt_button not set) </w:t>
+        <w:t xml:space="preserve">(if </w:t>
+      </w:r>
+      <w:proofErr w:type="spellStart"/>
+      <w:r>
+        <w:t>txt_button</w:t>
+      </w:r>
+      <w:proofErr w:type="spellEnd"/>
+      <w:r>
+        <w:t xml:space="preserve"> not set) </w:t>
       </w:r>
       <w:r>
         <w:t>and in the headers</w:t>
@@ -991,7 +1778,32 @@
           <w:b/>
           <w:bCs/>
         </w:rPr>
-        <w:t>“txt_button”:</w:t>
+        <w:t>“</w:t>
+      </w:r>
+      <w:proofErr w:type="spellStart"/>
+      <w:proofErr w:type="gramStart"/>
+      <w:r>
+        <w:rPr>
+          <w:b/>
+          <w:bCs/>
+        </w:rPr>
+        <w:t>txt</w:t>
+      </w:r>
+      <w:proofErr w:type="gramEnd"/>
+      <w:r>
+        <w:rPr>
+          <w:b/>
+          <w:bCs/>
+        </w:rPr>
+        <w:t>_button</w:t>
+      </w:r>
+      <w:proofErr w:type="spellEnd"/>
+      <w:r>
+        <w:rPr>
+          <w:b/>
+          <w:bCs/>
+        </w:rPr>
+        <w:t>”:</w:t>
       </w:r>
       <w:r>
         <w:t xml:space="preserve"> txt as it should appear on a choice button (optional: without this the </w:t>
@@ -1003,7 +1815,15 @@
         <w:t>label attribute is used)</w:t>
       </w:r>
       <w:r>
-        <w:t>. Note this will prevail over fixedOptLabels (if set).</w:t>
+        <w:t xml:space="preserve">. Note this will prevail over </w:t>
+      </w:r>
+      <w:proofErr w:type="spellStart"/>
+      <w:r>
+        <w:t>fixedOptLabels</w:t>
+      </w:r>
+      <w:proofErr w:type="spellEnd"/>
+      <w:r>
+        <w:t xml:space="preserve"> (if set).</w:t>
       </w:r>
     </w:p>
     <w:p>
@@ -1014,6 +1834,7 @@
           <w:szCs w:val="24"/>
         </w:rPr>
       </w:pPr>
+      <w:proofErr w:type="spellStart"/>
       <w:r>
         <w:rPr>
           <w:b/>
@@ -1022,6 +1843,7 @@
         </w:rPr>
         <w:t>Attr</w:t>
       </w:r>
+      <w:proofErr w:type="spellEnd"/>
     </w:p>
     <w:p>
       <w:pPr>
@@ -1131,7 +1953,15 @@
         <w:t xml:space="preserve"> </w:t>
       </w:r>
       <w:r>
-        <w:t>The heightof each cell belonging to this attribute</w:t>
+        <w:t xml:space="preserve">The </w:t>
+      </w:r>
+      <w:proofErr w:type="spellStart"/>
+      <w:r>
+        <w:t>heightof</w:t>
+      </w:r>
+      <w:proofErr w:type="spellEnd"/>
+      <w:r>
+        <w:t xml:space="preserve"> each cell belonging to this attribute</w:t>
       </w:r>
     </w:p>
     <w:p>
@@ -1196,7 +2026,21 @@
         <w:rPr>
           <w:rFonts w:ascii="Courier New" w:hAnsi="Courier New" w:cs="Courier New"/>
         </w:rPr>
-        <w:t xml:space="preserve">“cell” : </w:t>
+        <w:t>“cell</w:t>
+      </w:r>
+      <w:proofErr w:type="gramStart"/>
+      <w:r>
+        <w:rPr>
+          <w:rFonts w:ascii="Courier New" w:hAnsi="Courier New" w:cs="Courier New"/>
+        </w:rPr>
+        <w:t>” :</w:t>
+      </w:r>
+      <w:proofErr w:type="gramEnd"/>
+      <w:r>
+        <w:rPr>
+          <w:rFonts w:ascii="Courier New" w:hAnsi="Courier New" w:cs="Courier New"/>
+        </w:rPr>
+        <w:t xml:space="preserve"> </w:t>
       </w:r>
       <w:r>
         <w:rPr>
@@ -1226,8 +2070,23 @@
           <w:rFonts w:ascii="Courier New" w:hAnsi="Courier New" w:cs="Courier New"/>
         </w:rPr>
         <w:tab/>
-        <w:t>{"A":{"var":"</w:t>
-      </w:r>
+        <w:t>{"A</w:t>
+      </w:r>
+      <w:proofErr w:type="gramStart"/>
+      <w:r>
+        <w:rPr>
+          <w:rFonts w:ascii="Courier New" w:hAnsi="Courier New" w:cs="Courier New"/>
+        </w:rPr>
+        <w:t>":{</w:t>
+      </w:r>
+      <w:proofErr w:type="gramEnd"/>
+      <w:r>
+        <w:rPr>
+          <w:rFonts w:ascii="Courier New" w:hAnsi="Courier New" w:cs="Courier New"/>
+        </w:rPr>
+        <w:t>"var":"</w:t>
+      </w:r>
+      <w:proofErr w:type="spellStart"/>
       <w:r>
         <w:rPr>
           <w:rFonts w:ascii="Courier New" w:hAnsi="Courier New" w:cs="Courier New"/>
@@ -1238,7 +2097,14 @@
         <w:rPr>
           <w:rFonts w:ascii="Courier New" w:hAnsi="Courier New" w:cs="Courier New"/>
         </w:rPr>
-        <w:t>A",</w:t>
+        <w:t>A</w:t>
+      </w:r>
+      <w:proofErr w:type="spellEnd"/>
+      <w:r>
+        <w:rPr>
+          <w:rFonts w:ascii="Courier New" w:hAnsi="Courier New" w:cs="Courier New"/>
+        </w:rPr>
+        <w:t>",</w:t>
       </w:r>
     </w:p>
     <w:p>
@@ -1306,7 +2172,14 @@
           <w:rFonts w:ascii="Courier New" w:hAnsi="Courier New" w:cs="Courier New"/>
         </w:rPr>
         <w:tab/>
-        <w:t xml:space="preserve"> "box":"</w:t>
+        <w:t xml:space="preserve"> "</w:t>
+      </w:r>
+      <w:proofErr w:type="spellStart"/>
+      <w:r>
+        <w:rPr>
+          <w:rFonts w:ascii="Courier New" w:hAnsi="Courier New" w:cs="Courier New"/>
+        </w:rPr>
+        <w:t>box":"</w:t>
       </w:r>
       <w:r>
         <w:rPr>
@@ -1314,6 +2187,7 @@
         </w:rPr>
         <w:t>Price</w:t>
       </w:r>
+      <w:proofErr w:type="spellEnd"/>
       <w:r>
         <w:rPr>
           <w:rFonts w:ascii="Courier New" w:hAnsi="Courier New" w:cs="Courier New"/>
@@ -1346,7 +2220,21 @@
           <w:rFonts w:ascii="Courier New" w:hAnsi="Courier New" w:cs="Courier New"/>
         </w:rPr>
         <w:tab/>
-        <w:t xml:space="preserve"> "style":"A"</w:t>
+        <w:t xml:space="preserve"> "</w:t>
+      </w:r>
+      <w:proofErr w:type="spellStart"/>
+      <w:r>
+        <w:rPr>
+          <w:rFonts w:ascii="Courier New" w:hAnsi="Courier New" w:cs="Courier New"/>
+        </w:rPr>
+        <w:t>style":"A</w:t>
+      </w:r>
+      <w:proofErr w:type="spellEnd"/>
+      <w:r>
+        <w:rPr>
+          <w:rFonts w:ascii="Courier New" w:hAnsi="Courier New" w:cs="Courier New"/>
+        </w:rPr>
+        <w:t>"</w:t>
       </w:r>
     </w:p>
     <w:p>
@@ -1408,7 +2296,23 @@
         <w:t>This variable</w:t>
       </w:r>
       <w:r>
-        <w:t xml:space="preserve"> object allows to set a delay on the opening time of the box, and is defined by a NxN matrix with N the </w:t>
+        <w:t xml:space="preserve"> object allows to set a delay on the opening time of the </w:t>
+      </w:r>
+      <w:proofErr w:type="gramStart"/>
+      <w:r>
+        <w:t>box, and</w:t>
+      </w:r>
+      <w:proofErr w:type="gramEnd"/>
+      <w:r>
+        <w:t xml:space="preserve"> is defined by a </w:t>
+      </w:r>
+      <w:proofErr w:type="spellStart"/>
+      <w:r>
+        <w:t>NxN</w:t>
+      </w:r>
+      <w:proofErr w:type="spellEnd"/>
+      <w:r>
+        <w:t xml:space="preserve"> matrix with N the </w:t>
       </w:r>
       <w:r>
         <w:t>set of cells that needs a delay as defined by t</w:t>
@@ -1435,13 +2339,53 @@
         <w:t>this list only needs to contain all var names of cells that need some delay with other cells</w:t>
       </w:r>
       <w:r>
-        <w:t xml:space="preserve">. The Matrix defines the delay from row to column: so first row defines the delays going from the first </w:t>
+        <w:t xml:space="preserve">. The Matrix defines the delay from row to column: </w:t>
+      </w:r>
+      <w:proofErr w:type="gramStart"/>
+      <w:r>
+        <w:t>so</w:t>
+      </w:r>
+      <w:proofErr w:type="gramEnd"/>
+      <w:r>
+        <w:t xml:space="preserve"> first row defines the delays going from the first </w:t>
       </w:r>
       <w:r>
         <w:t>cell</w:t>
       </w:r>
       <w:r>
-        <w:t xml:space="preserve"> to itself (first column) and the other available attributes. In the Matrix below, there would be a 700ms delay going from A_quality to B_quality, and a 500ms delay going from B_quality to A_quality and no delays otherwise.</w:t>
+        <w:t xml:space="preserve"> to itself (first column) and the other available attributes. In the Matrix below, there would be a 700ms delay going from </w:t>
+      </w:r>
+      <w:proofErr w:type="spellStart"/>
+      <w:r>
+        <w:t>A_quality</w:t>
+      </w:r>
+      <w:proofErr w:type="spellEnd"/>
+      <w:r>
+        <w:t xml:space="preserve"> to </w:t>
+      </w:r>
+      <w:proofErr w:type="spellStart"/>
+      <w:r>
+        <w:t>B_quality</w:t>
+      </w:r>
+      <w:proofErr w:type="spellEnd"/>
+      <w:r>
+        <w:t xml:space="preserve">, and a 500ms delay going from </w:t>
+      </w:r>
+      <w:proofErr w:type="spellStart"/>
+      <w:r>
+        <w:t>B_quality</w:t>
+      </w:r>
+      <w:proofErr w:type="spellEnd"/>
+      <w:r>
+        <w:t xml:space="preserve"> to </w:t>
+      </w:r>
+      <w:proofErr w:type="spellStart"/>
+      <w:r>
+        <w:t>A_quality</w:t>
+      </w:r>
+      <w:proofErr w:type="spellEnd"/>
+      <w:r>
+        <w:t xml:space="preserve"> and no delays otherwise.</w:t>
       </w:r>
     </w:p>
     <w:p>
@@ -1486,46 +2430,67 @@
           <w:rFonts w:ascii="Courier New" w:hAnsi="Courier New" w:cs="Courier New"/>
         </w:rPr>
         <w:tab/>
-        <w:t>"var" : [</w:t>
-      </w:r>
-    </w:p>
-    <w:p>
-      <w:pPr>
-        <w:spacing w:after="0" w:line="240" w:lineRule="auto"/>
-        <w:rPr>
-          <w:rFonts w:ascii="Courier New" w:hAnsi="Courier New" w:cs="Courier New"/>
-        </w:rPr>
-      </w:pPr>
-      <w:r>
-        <w:rPr>
-          <w:rFonts w:ascii="Courier New" w:hAnsi="Courier New" w:cs="Courier New"/>
-        </w:rPr>
-        <w:tab/>
-      </w:r>
-      <w:r>
-        <w:rPr>
-          <w:rFonts w:ascii="Courier New" w:hAnsi="Courier New" w:cs="Courier New"/>
-        </w:rPr>
-        <w:tab/>
-      </w:r>
-      <w:r>
-        <w:rPr>
-          <w:rFonts w:ascii="Courier New" w:hAnsi="Courier New" w:cs="Courier New"/>
-        </w:rPr>
-        <w:tab/>
-      </w:r>
-      <w:r>
-        <w:rPr>
-          <w:rFonts w:ascii="Courier New" w:hAnsi="Courier New" w:cs="Courier New"/>
-        </w:rPr>
-        <w:tab/>
-      </w:r>
-      <w:r>
-        <w:rPr>
-          <w:rFonts w:ascii="Courier New" w:hAnsi="Courier New" w:cs="Courier New"/>
-        </w:rPr>
-        <w:tab/>
-        <w:t>"A_</w:t>
+        <w:t>"var</w:t>
+      </w:r>
+      <w:proofErr w:type="gramStart"/>
+      <w:r>
+        <w:rPr>
+          <w:rFonts w:ascii="Courier New" w:hAnsi="Courier New" w:cs="Courier New"/>
+        </w:rPr>
+        <w:t>" :</w:t>
+      </w:r>
+      <w:proofErr w:type="gramEnd"/>
+      <w:r>
+        <w:rPr>
+          <w:rFonts w:ascii="Courier New" w:hAnsi="Courier New" w:cs="Courier New"/>
+        </w:rPr>
+        <w:t xml:space="preserve"> [</w:t>
+      </w:r>
+    </w:p>
+    <w:p>
+      <w:pPr>
+        <w:spacing w:after="0" w:line="240" w:lineRule="auto"/>
+        <w:rPr>
+          <w:rFonts w:ascii="Courier New" w:hAnsi="Courier New" w:cs="Courier New"/>
+        </w:rPr>
+      </w:pPr>
+      <w:r>
+        <w:rPr>
+          <w:rFonts w:ascii="Courier New" w:hAnsi="Courier New" w:cs="Courier New"/>
+        </w:rPr>
+        <w:tab/>
+      </w:r>
+      <w:r>
+        <w:rPr>
+          <w:rFonts w:ascii="Courier New" w:hAnsi="Courier New" w:cs="Courier New"/>
+        </w:rPr>
+        <w:tab/>
+      </w:r>
+      <w:r>
+        <w:rPr>
+          <w:rFonts w:ascii="Courier New" w:hAnsi="Courier New" w:cs="Courier New"/>
+        </w:rPr>
+        <w:tab/>
+      </w:r>
+      <w:r>
+        <w:rPr>
+          <w:rFonts w:ascii="Courier New" w:hAnsi="Courier New" w:cs="Courier New"/>
+        </w:rPr>
+        <w:tab/>
+      </w:r>
+      <w:r>
+        <w:rPr>
+          <w:rFonts w:ascii="Courier New" w:hAnsi="Courier New" w:cs="Courier New"/>
+        </w:rPr>
+        <w:tab/>
+        <w:t>"</w:t>
+      </w:r>
+      <w:proofErr w:type="spellStart"/>
+      <w:r>
+        <w:rPr>
+          <w:rFonts w:ascii="Courier New" w:hAnsi="Courier New" w:cs="Courier New"/>
+        </w:rPr>
+        <w:t>A_</w:t>
       </w:r>
       <w:r>
         <w:rPr>
@@ -1533,6 +2498,7 @@
         </w:rPr>
         <w:t>price</w:t>
       </w:r>
+      <w:proofErr w:type="spellEnd"/>
       <w:r>
         <w:rPr>
           <w:rFonts w:ascii="Courier New" w:hAnsi="Courier New" w:cs="Courier New"/>
@@ -1576,7 +2542,14 @@
           <w:rFonts w:ascii="Courier New" w:hAnsi="Courier New" w:cs="Courier New"/>
         </w:rPr>
         <w:tab/>
-        <w:t>"A_</w:t>
+        <w:t>"</w:t>
+      </w:r>
+      <w:proofErr w:type="spellStart"/>
+      <w:r>
+        <w:rPr>
+          <w:rFonts w:ascii="Courier New" w:hAnsi="Courier New" w:cs="Courier New"/>
+        </w:rPr>
+        <w:t>A_</w:t>
       </w:r>
       <w:r>
         <w:rPr>
@@ -1584,6 +2557,7 @@
         </w:rPr>
         <w:t>quality</w:t>
       </w:r>
+      <w:proofErr w:type="spellEnd"/>
       <w:r>
         <w:rPr>
           <w:rFonts w:ascii="Courier New" w:hAnsi="Courier New" w:cs="Courier New"/>
@@ -1629,12 +2603,14 @@
         <w:tab/>
         <w:t>"</w:t>
       </w:r>
+      <w:proofErr w:type="spellStart"/>
       <w:r>
         <w:rPr>
           <w:rFonts w:ascii="Courier New" w:hAnsi="Courier New" w:cs="Courier New"/>
         </w:rPr>
         <w:t>B_price</w:t>
       </w:r>
+      <w:proofErr w:type="spellEnd"/>
       <w:r>
         <w:rPr>
           <w:rFonts w:ascii="Courier New" w:hAnsi="Courier New" w:cs="Courier New"/>
@@ -1662,12 +2638,14 @@
         </w:rPr>
         <w:t>"</w:t>
       </w:r>
+      <w:proofErr w:type="spellStart"/>
       <w:r>
         <w:rPr>
           <w:rFonts w:ascii="Courier New" w:hAnsi="Courier New" w:cs="Courier New"/>
         </w:rPr>
         <w:t>B_quality</w:t>
       </w:r>
+      <w:proofErr w:type="spellEnd"/>
       <w:r>
         <w:rPr>
           <w:rFonts w:ascii="Courier New" w:hAnsi="Courier New" w:cs="Courier New"/>
@@ -1720,7 +2698,21 @@
           <w:rFonts w:ascii="Courier New" w:hAnsi="Courier New" w:cs="Courier New"/>
         </w:rPr>
         <w:tab/>
-        <w:t>"delays" : [</w:t>
+        <w:t>"delays</w:t>
+      </w:r>
+      <w:proofErr w:type="gramStart"/>
+      <w:r>
+        <w:rPr>
+          <w:rFonts w:ascii="Courier New" w:hAnsi="Courier New" w:cs="Courier New"/>
+        </w:rPr>
+        <w:t>" :</w:t>
+      </w:r>
+      <w:proofErr w:type="gramEnd"/>
+      <w:r>
+        <w:rPr>
+          <w:rFonts w:ascii="Courier New" w:hAnsi="Courier New" w:cs="Courier New"/>
+        </w:rPr>
+        <w:t xml:space="preserve"> [</w:t>
       </w:r>
     </w:p>
     <w:p>
@@ -1755,11 +2747,19 @@
         <w:tab/>
         <w:t>[0,0,0,</w:t>
       </w:r>
-      <w:r>
-        <w:rPr>
-          <w:rFonts w:ascii="Courier New" w:hAnsi="Courier New" w:cs="Courier New"/>
-        </w:rPr>
-        <w:t>0  ],</w:t>
+      <w:proofErr w:type="gramStart"/>
+      <w:r>
+        <w:rPr>
+          <w:rFonts w:ascii="Courier New" w:hAnsi="Courier New" w:cs="Courier New"/>
+        </w:rPr>
+        <w:t>0  ]</w:t>
+      </w:r>
+      <w:proofErr w:type="gramEnd"/>
+      <w:r>
+        <w:rPr>
+          <w:rFonts w:ascii="Courier New" w:hAnsi="Courier New" w:cs="Courier New"/>
+        </w:rPr>
+        <w:t>,</w:t>
       </w:r>
     </w:p>
     <w:p>
@@ -1820,11 +2820,19 @@
         </w:rPr>
         <w:t>[0,0,0,</w:t>
       </w:r>
-      <w:r>
-        <w:rPr>
-          <w:rFonts w:ascii="Courier New" w:hAnsi="Courier New" w:cs="Courier New"/>
-        </w:rPr>
-        <w:t>0  ],</w:t>
+      <w:proofErr w:type="gramStart"/>
+      <w:r>
+        <w:rPr>
+          <w:rFonts w:ascii="Courier New" w:hAnsi="Courier New" w:cs="Courier New"/>
+        </w:rPr>
+        <w:t>0  ]</w:t>
+      </w:r>
+      <w:proofErr w:type="gramEnd"/>
+      <w:r>
+        <w:rPr>
+          <w:rFonts w:ascii="Courier New" w:hAnsi="Courier New" w:cs="Courier New"/>
+        </w:rPr>
+        <w:t>,</w:t>
       </w:r>
     </w:p>
     <w:p>
@@ -1948,6 +2956,7 @@
           <w:szCs w:val="24"/>
         </w:rPr>
       </w:pPr>
+      <w:proofErr w:type="spellStart"/>
       <w:r>
         <w:rPr>
           <w:b/>
@@ -1972,6 +2981,7 @@
         </w:rPr>
         <w:t>s</w:t>
       </w:r>
+      <w:proofErr w:type="spellEnd"/>
     </w:p>
     <w:p>
       <w:r>
@@ -2027,7 +3037,23 @@
         <w:t xml:space="preserve">-instances to be included in this order. </w:t>
       </w:r>
       <w:r>
-        <w:t xml:space="preserve">This can be a setting  (“standard”, “reversed”,“random”) or can be </w:t>
+        <w:t xml:space="preserve">This can be a </w:t>
+      </w:r>
+      <w:proofErr w:type="gramStart"/>
+      <w:r>
+        <w:t>setting  (</w:t>
+      </w:r>
+      <w:proofErr w:type="gramEnd"/>
+      <w:r>
+        <w:t>“standard”, “</w:t>
+      </w:r>
+      <w:proofErr w:type="spellStart"/>
+      <w:r>
+        <w:t>reversed”,“random</w:t>
+      </w:r>
+      <w:proofErr w:type="spellEnd"/>
+      <w:r>
+        <w:t xml:space="preserve">”) or can be </w:t>
       </w:r>
       <w:r>
         <w:t>defined as an array (e.g. [“</w:t>
@@ -2063,133 +3089,217 @@
         <w:t>In this latter case t</w:t>
       </w:r>
       <w:r>
-        <w:t>his also defines which options from the set to use</w:t>
-      </w:r>
-      <w:r>
-        <w:t>d</w:t>
+        <w:t xml:space="preserve">his also defines which options from the set to use </w:t>
+      </w:r>
+      <w:r>
+        <w:t>for this order</w:t>
+      </w:r>
+      <w:r>
+        <w:t>.</w:t>
+      </w:r>
+    </w:p>
+    <w:p>
+      <w:pPr>
+        <w:ind w:left="708"/>
+      </w:pPr>
+      <w:r>
+        <w:t>“</w:t>
+      </w:r>
+      <w:proofErr w:type="spellStart"/>
+      <w:r>
+        <w:rPr>
+          <w:b/>
+        </w:rPr>
+        <w:t>attr</w:t>
+      </w:r>
+      <w:proofErr w:type="spellEnd"/>
+      <w:r>
+        <w:t>”: the</w:t>
       </w:r>
       <w:r>
         <w:t xml:space="preserve"> </w:t>
       </w:r>
-      <w:r>
-        <w:t>for this order</w:t>
-      </w:r>
-      <w:r>
+      <w:proofErr w:type="spellStart"/>
+      <w:r>
+        <w:t>attr</w:t>
+      </w:r>
+      <w:proofErr w:type="spellEnd"/>
+      <w:r>
+        <w:t>-</w:t>
+      </w:r>
+      <w:r>
+        <w:t xml:space="preserve">orders </w:t>
+      </w:r>
+      <w:r>
+        <w:t xml:space="preserve">to be included in this order. </w:t>
+      </w:r>
+      <w:r>
+        <w:t xml:space="preserve">This can be a </w:t>
+      </w:r>
+      <w:r>
+        <w:t>setting (</w:t>
+      </w:r>
+      <w:r>
+        <w:t>“standard”, “</w:t>
+      </w:r>
+      <w:proofErr w:type="spellStart"/>
+      <w:r>
+        <w:t>reversed</w:t>
+      </w:r>
+      <w:proofErr w:type="gramStart"/>
+      <w:r>
+        <w:t>”,“</w:t>
+      </w:r>
+      <w:proofErr w:type="gramEnd"/>
+      <w:r>
+        <w:t>random</w:t>
+      </w:r>
+      <w:proofErr w:type="spellEnd"/>
+      <w:r>
+        <w:t xml:space="preserve">”) or can be </w:t>
+      </w:r>
+      <w:r>
+        <w:t>defined as an array (e.g. [“</w:t>
+      </w:r>
+      <w:r>
+        <w:t>attr1</w:t>
+      </w:r>
+      <w:r>
+        <w:t>”, “</w:t>
+      </w:r>
+      <w:r>
+        <w:t>attr2</w:t>
+      </w:r>
+      <w:r>
+        <w:t>”</w:t>
+      </w:r>
+      <w:r>
+        <w:t xml:space="preserve">] </w:t>
+      </w:r>
+      <w:r>
+        <w:t xml:space="preserve">for an order using the three </w:t>
+      </w:r>
+      <w:r>
+        <w:t xml:space="preserve">attribute </w:t>
+      </w:r>
+      <w:r>
+        <w:t>instances corresponding to these names).</w:t>
+      </w:r>
+      <w:r>
+        <w:t xml:space="preserve"> In this latter case this also defines which </w:t>
+      </w:r>
+      <w:proofErr w:type="spellStart"/>
+      <w:r>
+        <w:t>attr</w:t>
+      </w:r>
+      <w:proofErr w:type="spellEnd"/>
+      <w:r>
+        <w:t xml:space="preserve"> from the set to use for this order.</w:t>
+      </w:r>
+    </w:p>
+    <w:p>
+      <w:pPr>
+        <w:ind w:left="708"/>
+      </w:pPr>
+      <w:r>
+        <w:rPr>
+          <w:b/>
+          <w:bCs/>
+        </w:rPr>
+        <w:t>“</w:t>
+      </w:r>
+      <w:proofErr w:type="spellStart"/>
+      <w:r>
+        <w:rPr>
+          <w:b/>
+          <w:bCs/>
+        </w:rPr>
+        <w:t>fixedOptLabels</w:t>
+      </w:r>
+      <w:proofErr w:type="spellEnd"/>
+      <w:r>
+        <w:rPr>
+          <w:b/>
+          <w:bCs/>
+        </w:rPr>
+        <w:t>”:</w:t>
+      </w:r>
+      <w:r>
+        <w:rPr>
+          <w:b/>
+          <w:bCs/>
+        </w:rPr>
+        <w:t xml:space="preserve"> </w:t>
+      </w:r>
+      <w:r>
+        <w:t xml:space="preserve">these additional labels can specific alternative display labels to show that are fixed in their position in the display, despite the actual option order being different. See gamble3.php for a demo: The first gamble is labeled Gamble X, the second Gamble Y, irrespective if the actual underlying gamble is option A or option B. </w:t>
+      </w:r>
+      <w:r>
+        <w:rPr>
+          <w:b/>
+          <w:bCs/>
+        </w:rPr>
+        <w:t xml:space="preserve"> </w:t>
+      </w:r>
+      <w:r>
+        <w:rPr>
+          <w:b/>
+          <w:bCs/>
+        </w:rPr>
+        <w:t xml:space="preserve">Of course, this only affects the option and button labeling, not the actual data that goes into the </w:t>
+      </w:r>
+      <w:proofErr w:type="spellStart"/>
+      <w:r>
+        <w:rPr>
+          <w:b/>
+          <w:bCs/>
+        </w:rPr>
+        <w:t>datalyser</w:t>
+      </w:r>
+      <w:proofErr w:type="spellEnd"/>
+      <w:r>
+        <w:rPr>
+          <w:b/>
+          <w:bCs/>
+        </w:rPr>
         <w:t>.</w:t>
       </w:r>
-    </w:p>
-    <w:p>
-      <w:pPr>
-        <w:ind w:left="708"/>
-      </w:pPr>
-      <w:r>
-        <w:t>“</w:t>
-      </w:r>
-      <w:r>
-        <w:rPr>
-          <w:b/>
-        </w:rPr>
-        <w:t>attr</w:t>
-      </w:r>
-      <w:r>
-        <w:t>”: the</w:t>
-      </w:r>
-      <w:r>
-        <w:t xml:space="preserve"> attr</w:t>
-      </w:r>
-      <w:r>
-        <w:t>-</w:t>
-      </w:r>
-      <w:r>
-        <w:t xml:space="preserve">orders </w:t>
-      </w:r>
-      <w:r>
-        <w:t xml:space="preserve">to be included in this order. </w:t>
-      </w:r>
-      <w:r>
-        <w:t xml:space="preserve">This can be a setting  (“standard”, “reversed”,“random”) or can be </w:t>
-      </w:r>
-      <w:r>
-        <w:t>defined as an array (e.g. [“</w:t>
-      </w:r>
-      <w:r>
-        <w:t>attr1</w:t>
-      </w:r>
-      <w:r>
-        <w:t>”, “</w:t>
-      </w:r>
-      <w:r>
-        <w:t>attr2</w:t>
-      </w:r>
-      <w:r>
-        <w:t>”</w:t>
-      </w:r>
-      <w:r>
-        <w:t xml:space="preserve">] </w:t>
-      </w:r>
-      <w:r>
-        <w:t xml:space="preserve">for an order using the three </w:t>
-      </w:r>
-      <w:r>
-        <w:t xml:space="preserve">attribute </w:t>
-      </w:r>
-      <w:r>
-        <w:t>instances corresponding to these names).</w:t>
-      </w:r>
-      <w:r>
-        <w:t xml:space="preserve"> In this latter case this also defines which attr from the set to use for this order.</w:t>
-      </w:r>
-    </w:p>
-    <w:p>
-      <w:pPr>
-        <w:ind w:left="708"/>
-      </w:pPr>
       <w:r>
         <w:rPr>
           <w:b/>
           <w:bCs/>
         </w:rPr>
-        <w:t>“fixedOptLabels”:</w:t>
-      </w:r>
-      <w:r>
-        <w:rPr>
-          <w:b/>
-          <w:bCs/>
-        </w:rPr>
         <w:t xml:space="preserve"> </w:t>
       </w:r>
       <w:r>
-        <w:t xml:space="preserve">these additional labels can specific alternative display labels to show that are fixed in their position in the display, despite the actual option order being different. See gamble3.php for a demo: The first gamble is labeled Gamble X, the second Gamble Y, irrespective if the actual underlying gamble is option A or option B. </w:t>
-      </w:r>
-      <w:r>
-        <w:rPr>
-          <w:b/>
-          <w:bCs/>
-        </w:rPr>
-        <w:t xml:space="preserve"> </w:t>
-      </w:r>
-      <w:r>
-        <w:rPr>
-          <w:b/>
-          <w:bCs/>
-        </w:rPr>
-        <w:t>Of course, this only affects the option and button labeling, not the actual data that goes into the datalyser.</w:t>
-      </w:r>
-      <w:r>
-        <w:rPr>
-          <w:b/>
-          <w:bCs/>
-        </w:rPr>
-        <w:t xml:space="preserve"> </w:t>
-      </w:r>
-      <w:r>
-        <w:t>Note: for backwards compatibility, fixedOptLabels only has to be defined on</w:t>
-      </w:r>
-      <w:r>
-        <w:t xml:space="preserve"> if on the set level  </w:t>
-      </w:r>
-      <w:r>
-        <w:t>"fixedOptLabels":"on"</w:t>
+        <w:t xml:space="preserve">Note: for backwards compatibility, </w:t>
+      </w:r>
+      <w:proofErr w:type="spellStart"/>
+      <w:r>
+        <w:t>fixedOptLabels</w:t>
+      </w:r>
+      <w:proofErr w:type="spellEnd"/>
+      <w:r>
+        <w:t xml:space="preserve"> only has to be defined on</w:t>
+      </w:r>
+      <w:r>
+        <w:t xml:space="preserve"> if on the set </w:t>
+      </w:r>
+      <w:proofErr w:type="gramStart"/>
+      <w:r>
+        <w:t xml:space="preserve">level  </w:t>
+      </w:r>
+      <w:r>
+        <w:t>"</w:t>
+      </w:r>
+      <w:proofErr w:type="spellStart"/>
+      <w:proofErr w:type="gramEnd"/>
+      <w:r>
+        <w:t>fixedOptLabels</w:t>
+      </w:r>
+      <w:proofErr w:type="spellEnd"/>
+      <w:r>
+        <w:t>":"on"</w:t>
       </w:r>
       <w:r>
         <w:t xml:space="preserve"> is defined as on. </w:t>
@@ -2247,6 +3357,7 @@
       <w:r>
         <w:t>“</w:t>
       </w:r>
+      <w:proofErr w:type="spellStart"/>
       <w:r>
         <w:rPr>
           <w:b/>
@@ -2259,6 +3370,7 @@
         </w:rPr>
         <w:t>Order</w:t>
       </w:r>
+      <w:proofErr w:type="spellEnd"/>
       <w:r>
         <w:t xml:space="preserve">”: define which order(s) are to be used. </w:t>
       </w:r>
@@ -2266,7 +3378,15 @@
         <w:t>Select all options order that are being used within this configuration with the name of the instance of the</w:t>
       </w:r>
       <w:r>
-        <w:t xml:space="preserve"> optOrder object as identifier (e.g</w:t>
+        <w:t xml:space="preserve"> </w:t>
+      </w:r>
+      <w:proofErr w:type="spellStart"/>
+      <w:r>
+        <w:t>optOrder</w:t>
+      </w:r>
+      <w:proofErr w:type="spellEnd"/>
+      <w:r>
+        <w:t xml:space="preserve"> object as identifier (e.g</w:t>
       </w:r>
       <w:r>
         <w:t>. [“order1”, “order5</w:t>
@@ -2297,15 +3417,19 @@
       <w:r>
         <w:t>”: set the options either to run over the horizontal axis and the attributes over the vertical axis (“</w:t>
       </w:r>
+      <w:proofErr w:type="spellStart"/>
       <w:r>
         <w:t>optionCol</w:t>
       </w:r>
+      <w:proofErr w:type="spellEnd"/>
       <w:r>
         <w:t>”) or vice versa (“</w:t>
       </w:r>
+      <w:proofErr w:type="spellStart"/>
       <w:r>
         <w:t>attributeCol</w:t>
       </w:r>
+      <w:proofErr w:type="spellEnd"/>
       <w:r>
         <w:t>”).</w:t>
       </w:r>
@@ -2362,14 +3486,32 @@
       <w:r>
         <w:t>“</w:t>
       </w:r>
+      <w:proofErr w:type="spellStart"/>
       <w:r>
         <w:rPr>
           <w:b/>
         </w:rPr>
         <w:t>displayLabels</w:t>
       </w:r>
-      <w:r>
-        <w:t>”: set the display of labels on or off. Select “all” for showing all labels, for only the option names select “optOnly”, for only the attribute names select “attOnly”</w:t>
+      <w:proofErr w:type="spellEnd"/>
+      <w:r>
+        <w:t>”: set the display of labels on or off. Select “all” for showing all labels, for only the option names select “</w:t>
+      </w:r>
+      <w:proofErr w:type="spellStart"/>
+      <w:r>
+        <w:t>optOnly</w:t>
+      </w:r>
+      <w:proofErr w:type="spellEnd"/>
+      <w:r>
+        <w:t>”, for only the attribute names select “</w:t>
+      </w:r>
+      <w:proofErr w:type="spellStart"/>
+      <w:r>
+        <w:t>attOnly</w:t>
+      </w:r>
+      <w:proofErr w:type="spellEnd"/>
+      <w:r>
+        <w:t>”</w:t>
       </w:r>
       <w:r>
         <w:t>. For no labels, select “none”.</w:t>
@@ -2380,8 +3522,25 @@
         <w:ind w:left="567"/>
       </w:pPr>
       <w:r>
-        <w:t xml:space="preserve">“fixedOptLabels”: set fixed labels on the options on or off. Only when defined as “on” it will trigger the code to look for fixedOptLabels as defined in the </w:t>
-      </w:r>
+        <w:t>“</w:t>
+      </w:r>
+      <w:proofErr w:type="spellStart"/>
+      <w:r>
+        <w:t>fixedOptLabels</w:t>
+      </w:r>
+      <w:proofErr w:type="spellEnd"/>
+      <w:r>
+        <w:t xml:space="preserve">”: set fixed labels on the options on or off. Only when defined as “on” it will trigger the code to look for </w:t>
+      </w:r>
+      <w:proofErr w:type="spellStart"/>
+      <w:r>
+        <w:t>fixedOptLabels</w:t>
+      </w:r>
+      <w:proofErr w:type="spellEnd"/>
+      <w:r>
+        <w:t xml:space="preserve"> as defined in the </w:t>
+      </w:r>
+      <w:proofErr w:type="spellStart"/>
       <w:r>
         <w:rPr>
           <w:b/>
@@ -2389,9 +3548,19 @@
         </w:rPr>
         <w:t>OptOrders</w:t>
       </w:r>
-      <w:r>
-        <w:t xml:space="preserve"> definition. Otherwise, no fixedOptLabels need to be defined in </w:t>
-      </w:r>
+      <w:proofErr w:type="spellEnd"/>
+      <w:r>
+        <w:t xml:space="preserve"> definition. Otherwise, no </w:t>
+      </w:r>
+      <w:proofErr w:type="spellStart"/>
+      <w:r>
+        <w:t>fixedOptLabels</w:t>
+      </w:r>
+      <w:proofErr w:type="spellEnd"/>
+      <w:r>
+        <w:t xml:space="preserve"> need to be defined in </w:t>
+      </w:r>
+      <w:proofErr w:type="spellStart"/>
       <w:r>
         <w:rPr>
           <w:b/>
@@ -2399,6 +3568,7 @@
         </w:rPr>
         <w:t>OptOrders</w:t>
       </w:r>
+      <w:proofErr w:type="spellEnd"/>
     </w:p>
     <w:p>
       <w:pPr>
@@ -2407,14 +3577,28 @@
       <w:r>
         <w:t>“</w:t>
       </w:r>
+      <w:proofErr w:type="spellStart"/>
       <w:r>
         <w:rPr>
           <w:b/>
         </w:rPr>
         <w:t>addedVars</w:t>
       </w:r>
-      <w:r>
-        <w:t>”: define additional variables to include. The variables to include should be of the format “name of the variable”=”value of the variable”.</w:t>
+      <w:proofErr w:type="spellEnd"/>
+      <w:r>
+        <w:t>”: define additional variables to include. The variables to include should be of the format “name of the variable”</w:t>
+      </w:r>
+      <w:r>
+        <w:t xml:space="preserve"> </w:t>
+      </w:r>
+      <w:r>
+        <w:t>=</w:t>
+      </w:r>
+      <w:r>
+        <w:t xml:space="preserve"> “</w:t>
+      </w:r>
+      <w:r>
+        <w:t>value of the variable”.</w:t>
       </w:r>
       <w:r>
         <w:t xml:space="preserve"> </w:t>
@@ -3234,4 +4418,16 @@
     </a:ext>
   </a:extLst>
 </a:theme>
+</file>
+
+<file path=customXml/item1.xml><?xml version="1.0" encoding="utf-8"?>
+<b:Sources xmlns:b="http://schemas.openxmlformats.org/officeDocument/2006/bibliography" xmlns="http://schemas.openxmlformats.org/officeDocument/2006/bibliography" SelectedStyle="\APASixthEditionOfficeOnline.xsl" StyleName="APA" Version="6"/>
+</file>
+
+<file path=customXml/itemProps1.xml><?xml version="1.0" encoding="utf-8"?>
+<ds:datastoreItem xmlns:ds="http://schemas.openxmlformats.org/officeDocument/2006/customXml" ds:itemID="{BF8E5EC0-7D88-4B1F-BBF3-8DD50B6697A5}">
+  <ds:schemaRefs>
+    <ds:schemaRef ds:uri="http://schemas.openxmlformats.org/officeDocument/2006/bibliography"/>
+  </ds:schemaRefs>
+</ds:datastoreItem>
 </file>
</xml_diff>